<commit_message>
Mais um diagrama de estado
</commit_message>
<xml_diff>
--- a/Relatório-Clínica-FAM.docx
+++ b/Relatório-Clínica-FAM.docx
@@ -8339,14 +8339,27 @@
                             <w:r>
                               <w:t xml:space="preserve">Figura </w:t>
                             </w:r>
-                            <w:fldSimple w:instr=" SEQ Figura \* ARABIC ">
-                              <w:r>
-                                <w:rPr>
-                                  <w:noProof/>
-                                </w:rPr>
-                                <w:t>1</w:t>
-                              </w:r>
-                            </w:fldSimple>
+                            <w:r>
+                              <w:fldChar w:fldCharType="begin"/>
+                            </w:r>
+                            <w:r>
+                              <w:instrText xml:space="preserve"> SEQ Figura \* ARABIC </w:instrText>
+                            </w:r>
+                            <w:r>
+                              <w:fldChar w:fldCharType="separate"/>
+                            </w:r>
+                            <w:r>
+                              <w:rPr>
+                                <w:noProof/>
+                              </w:rPr>
+                              <w:t>1</w:t>
+                            </w:r>
+                            <w:r>
+                              <w:rPr>
+                                <w:noProof/>
+                              </w:rPr>
+                              <w:fldChar w:fldCharType="end"/>
+                            </w:r>
                             <w:r>
                               <w:t>-Caso de uso da clínica</w:t>
                             </w:r>
@@ -8383,14 +8396,27 @@
                       <w:r>
                         <w:t xml:space="preserve">Figura </w:t>
                       </w:r>
-                      <w:fldSimple w:instr=" SEQ Figura \* ARABIC ">
-                        <w:r>
-                          <w:rPr>
-                            <w:noProof/>
-                          </w:rPr>
-                          <w:t>1</w:t>
-                        </w:r>
-                      </w:fldSimple>
+                      <w:r>
+                        <w:fldChar w:fldCharType="begin"/>
+                      </w:r>
+                      <w:r>
+                        <w:instrText xml:space="preserve"> SEQ Figura \* ARABIC </w:instrText>
+                      </w:r>
+                      <w:r>
+                        <w:fldChar w:fldCharType="separate"/>
+                      </w:r>
+                      <w:r>
+                        <w:rPr>
+                          <w:noProof/>
+                        </w:rPr>
+                        <w:t>1</w:t>
+                      </w:r>
+                      <w:r>
+                        <w:rPr>
+                          <w:noProof/>
+                        </w:rPr>
+                        <w:fldChar w:fldCharType="end"/>
+                      </w:r>
                       <w:r>
                         <w:t>-Caso de uso da clínica</w:t>
                       </w:r>
@@ -8888,14 +8914,27 @@
                             <w:r>
                               <w:t xml:space="preserve">Figura </w:t>
                             </w:r>
-                            <w:fldSimple w:instr=" SEQ Figura \* ARABIC ">
-                              <w:r>
-                                <w:rPr>
-                                  <w:noProof/>
-                                </w:rPr>
-                                <w:t>2</w:t>
-                              </w:r>
-                            </w:fldSimple>
+                            <w:r>
+                              <w:fldChar w:fldCharType="begin"/>
+                            </w:r>
+                            <w:r>
+                              <w:instrText xml:space="preserve"> SEQ Figura \* ARABIC </w:instrText>
+                            </w:r>
+                            <w:r>
+                              <w:fldChar w:fldCharType="separate"/>
+                            </w:r>
+                            <w:r>
+                              <w:rPr>
+                                <w:noProof/>
+                              </w:rPr>
+                              <w:t>2</w:t>
+                            </w:r>
+                            <w:r>
+                              <w:rPr>
+                                <w:noProof/>
+                              </w:rPr>
+                              <w:fldChar w:fldCharType="end"/>
+                            </w:r>
                             <w:r>
                               <w:t>-caso de uso registar doente</w:t>
                             </w:r>
@@ -8932,14 +8971,27 @@
                       <w:r>
                         <w:t xml:space="preserve">Figura </w:t>
                       </w:r>
-                      <w:fldSimple w:instr=" SEQ Figura \* ARABIC ">
-                        <w:r>
-                          <w:rPr>
-                            <w:noProof/>
-                          </w:rPr>
-                          <w:t>2</w:t>
-                        </w:r>
-                      </w:fldSimple>
+                      <w:r>
+                        <w:fldChar w:fldCharType="begin"/>
+                      </w:r>
+                      <w:r>
+                        <w:instrText xml:space="preserve"> SEQ Figura \* ARABIC </w:instrText>
+                      </w:r>
+                      <w:r>
+                        <w:fldChar w:fldCharType="separate"/>
+                      </w:r>
+                      <w:r>
+                        <w:rPr>
+                          <w:noProof/>
+                        </w:rPr>
+                        <w:t>2</w:t>
+                      </w:r>
+                      <w:r>
+                        <w:rPr>
+                          <w:noProof/>
+                        </w:rPr>
+                        <w:fldChar w:fldCharType="end"/>
+                      </w:r>
                       <w:r>
                         <w:t>-caso de uso registar doente</w:t>
                       </w:r>
@@ -9435,14 +9487,27 @@
                             <w:r>
                               <w:t xml:space="preserve">Figura </w:t>
                             </w:r>
-                            <w:fldSimple w:instr=" SEQ Figura \* ARABIC ">
-                              <w:r>
-                                <w:rPr>
-                                  <w:noProof/>
-                                </w:rPr>
-                                <w:t>3</w:t>
-                              </w:r>
-                            </w:fldSimple>
+                            <w:r>
+                              <w:fldChar w:fldCharType="begin"/>
+                            </w:r>
+                            <w:r>
+                              <w:instrText xml:space="preserve"> SEQ Figura \* ARABIC </w:instrText>
+                            </w:r>
+                            <w:r>
+                              <w:fldChar w:fldCharType="separate"/>
+                            </w:r>
+                            <w:r>
+                              <w:rPr>
+                                <w:noProof/>
+                              </w:rPr>
+                              <w:t>3</w:t>
+                            </w:r>
+                            <w:r>
+                              <w:rPr>
+                                <w:noProof/>
+                              </w:rPr>
+                              <w:fldChar w:fldCharType="end"/>
+                            </w:r>
                             <w:r>
                               <w:t>-caso de uso marcar consulta</w:t>
                             </w:r>
@@ -9479,14 +9544,27 @@
                       <w:r>
                         <w:t xml:space="preserve">Figura </w:t>
                       </w:r>
-                      <w:fldSimple w:instr=" SEQ Figura \* ARABIC ">
-                        <w:r>
-                          <w:rPr>
-                            <w:noProof/>
-                          </w:rPr>
-                          <w:t>3</w:t>
-                        </w:r>
-                      </w:fldSimple>
+                      <w:r>
+                        <w:fldChar w:fldCharType="begin"/>
+                      </w:r>
+                      <w:r>
+                        <w:instrText xml:space="preserve"> SEQ Figura \* ARABIC </w:instrText>
+                      </w:r>
+                      <w:r>
+                        <w:fldChar w:fldCharType="separate"/>
+                      </w:r>
+                      <w:r>
+                        <w:rPr>
+                          <w:noProof/>
+                        </w:rPr>
+                        <w:t>3</w:t>
+                      </w:r>
+                      <w:r>
+                        <w:rPr>
+                          <w:noProof/>
+                        </w:rPr>
+                        <w:fldChar w:fldCharType="end"/>
+                      </w:r>
                       <w:r>
                         <w:t>-caso de uso marcar consulta</w:t>
                       </w:r>
@@ -10283,14 +10361,27 @@
                             <w:r>
                               <w:t xml:space="preserve">Figura </w:t>
                             </w:r>
-                            <w:fldSimple w:instr=" SEQ Figura \* ARABIC ">
-                              <w:r>
-                                <w:rPr>
-                                  <w:noProof/>
-                                </w:rPr>
-                                <w:t>4</w:t>
-                              </w:r>
-                            </w:fldSimple>
+                            <w:r>
+                              <w:fldChar w:fldCharType="begin"/>
+                            </w:r>
+                            <w:r>
+                              <w:instrText xml:space="preserve"> SEQ Figura \* ARABIC </w:instrText>
+                            </w:r>
+                            <w:r>
+                              <w:fldChar w:fldCharType="separate"/>
+                            </w:r>
+                            <w:r>
+                              <w:rPr>
+                                <w:noProof/>
+                              </w:rPr>
+                              <w:t>4</w:t>
+                            </w:r>
+                            <w:r>
+                              <w:rPr>
+                                <w:noProof/>
+                              </w:rPr>
+                              <w:fldChar w:fldCharType="end"/>
+                            </w:r>
                             <w:r>
                               <w:t>-caso de uso pagar a conta</w:t>
                             </w:r>
@@ -10327,14 +10418,27 @@
                       <w:r>
                         <w:t xml:space="preserve">Figura </w:t>
                       </w:r>
-                      <w:fldSimple w:instr=" SEQ Figura \* ARABIC ">
-                        <w:r>
-                          <w:rPr>
-                            <w:noProof/>
-                          </w:rPr>
-                          <w:t>4</w:t>
-                        </w:r>
-                      </w:fldSimple>
+                      <w:r>
+                        <w:fldChar w:fldCharType="begin"/>
+                      </w:r>
+                      <w:r>
+                        <w:instrText xml:space="preserve"> SEQ Figura \* ARABIC </w:instrText>
+                      </w:r>
+                      <w:r>
+                        <w:fldChar w:fldCharType="separate"/>
+                      </w:r>
+                      <w:r>
+                        <w:rPr>
+                          <w:noProof/>
+                        </w:rPr>
+                        <w:t>4</w:t>
+                      </w:r>
+                      <w:r>
+                        <w:rPr>
+                          <w:noProof/>
+                        </w:rPr>
+                        <w:fldChar w:fldCharType="end"/>
+                      </w:r>
                       <w:r>
                         <w:t>-caso de uso pagar a conta</w:t>
                       </w:r>
@@ -11423,14 +11527,27 @@
                             <w:r>
                               <w:t xml:space="preserve">Figura </w:t>
                             </w:r>
-                            <w:fldSimple w:instr=" SEQ Figura \* ARABIC ">
-                              <w:r>
-                                <w:rPr>
-                                  <w:noProof/>
-                                </w:rPr>
-                                <w:t>5</w:t>
-                              </w:r>
-                            </w:fldSimple>
+                            <w:r>
+                              <w:fldChar w:fldCharType="begin"/>
+                            </w:r>
+                            <w:r>
+                              <w:instrText xml:space="preserve"> SEQ Figura \* ARABIC </w:instrText>
+                            </w:r>
+                            <w:r>
+                              <w:fldChar w:fldCharType="separate"/>
+                            </w:r>
+                            <w:r>
+                              <w:rPr>
+                                <w:noProof/>
+                              </w:rPr>
+                              <w:t>5</w:t>
+                            </w:r>
+                            <w:r>
+                              <w:rPr>
+                                <w:noProof/>
+                              </w:rPr>
+                              <w:fldChar w:fldCharType="end"/>
+                            </w:r>
                             <w:r>
                               <w:t>-caso de uso realizar consulta</w:t>
                             </w:r>
@@ -11467,14 +11584,27 @@
                       <w:r>
                         <w:t xml:space="preserve">Figura </w:t>
                       </w:r>
-                      <w:fldSimple w:instr=" SEQ Figura \* ARABIC ">
-                        <w:r>
-                          <w:rPr>
-                            <w:noProof/>
-                          </w:rPr>
-                          <w:t>5</w:t>
-                        </w:r>
-                      </w:fldSimple>
+                      <w:r>
+                        <w:fldChar w:fldCharType="begin"/>
+                      </w:r>
+                      <w:r>
+                        <w:instrText xml:space="preserve"> SEQ Figura \* ARABIC </w:instrText>
+                      </w:r>
+                      <w:r>
+                        <w:fldChar w:fldCharType="separate"/>
+                      </w:r>
+                      <w:r>
+                        <w:rPr>
+                          <w:noProof/>
+                        </w:rPr>
+                        <w:t>5</w:t>
+                      </w:r>
+                      <w:r>
+                        <w:rPr>
+                          <w:noProof/>
+                        </w:rPr>
+                        <w:fldChar w:fldCharType="end"/>
+                      </w:r>
                       <w:r>
                         <w:t>-caso de uso realizar consulta</w:t>
                       </w:r>
@@ -13408,37 +13538,8 @@
           <w:sz w:val="24"/>
         </w:rPr>
         <w:tab/>
-      </w:r>
-      <w:r>
-        <w:rPr>
-          <w:rFonts w:cstheme="minorHAnsi"/>
-          <w:sz w:val="24"/>
-        </w:rPr>
-        <w:t>RNF1</w:t>
-      </w:r>
-      <w:r>
-        <w:rPr>
-          <w:rFonts w:cstheme="minorHAnsi"/>
-          <w:sz w:val="24"/>
-        </w:rPr>
-        <w:t>2</w:t>
-      </w:r>
-      <w:r>
-        <w:rPr>
-          <w:rFonts w:cstheme="minorHAnsi"/>
-          <w:sz w:val="24"/>
-        </w:rPr>
-        <w:t xml:space="preserve"> – </w:t>
-      </w:r>
-      <w:r>
-        <w:rPr>
-          <w:rFonts w:cstheme="minorHAnsi"/>
-          <w:sz w:val="24"/>
-        </w:rPr>
-        <w:t>A base de dados deve ser protegida para o acesso apenas a utilizadores autorizados.</w:t>
-      </w:r>
-      <w:bookmarkStart w:id="2" w:name="_GoBack"/>
-      <w:bookmarkEnd w:id="2"/>
+        <w:t>RNF12 – A base de dados deve ser protegida para o acesso apenas a utilizadores autorizados.</w:t>
+      </w:r>
     </w:p>
     <w:p>
       <w:pPr>
@@ -13701,14 +13802,27 @@
                             <w:r>
                               <w:t xml:space="preserve">Figura </w:t>
                             </w:r>
-                            <w:fldSimple w:instr=" SEQ Figura \* ARABIC ">
-                              <w:r>
-                                <w:rPr>
-                                  <w:noProof/>
-                                </w:rPr>
-                                <w:t>6</w:t>
-                              </w:r>
-                            </w:fldSimple>
+                            <w:r>
+                              <w:fldChar w:fldCharType="begin"/>
+                            </w:r>
+                            <w:r>
+                              <w:instrText xml:space="preserve"> SEQ Figura \* ARABIC </w:instrText>
+                            </w:r>
+                            <w:r>
+                              <w:fldChar w:fldCharType="separate"/>
+                            </w:r>
+                            <w:r>
+                              <w:rPr>
+                                <w:noProof/>
+                              </w:rPr>
+                              <w:t>6</w:t>
+                            </w:r>
+                            <w:r>
+                              <w:rPr>
+                                <w:noProof/>
+                              </w:rPr>
+                              <w:fldChar w:fldCharType="end"/>
+                            </w:r>
                             <w:r>
                               <w:t>-diagrama de atividades de marcação de consulta</w:t>
                             </w:r>
@@ -13742,14 +13856,27 @@
                       <w:r>
                         <w:t xml:space="preserve">Figura </w:t>
                       </w:r>
-                      <w:fldSimple w:instr=" SEQ Figura \* ARABIC ">
-                        <w:r>
-                          <w:rPr>
-                            <w:noProof/>
-                          </w:rPr>
-                          <w:t>6</w:t>
-                        </w:r>
-                      </w:fldSimple>
+                      <w:r>
+                        <w:fldChar w:fldCharType="begin"/>
+                      </w:r>
+                      <w:r>
+                        <w:instrText xml:space="preserve"> SEQ Figura \* ARABIC </w:instrText>
+                      </w:r>
+                      <w:r>
+                        <w:fldChar w:fldCharType="separate"/>
+                      </w:r>
+                      <w:r>
+                        <w:rPr>
+                          <w:noProof/>
+                        </w:rPr>
+                        <w:t>6</w:t>
+                      </w:r>
+                      <w:r>
+                        <w:rPr>
+                          <w:noProof/>
+                        </w:rPr>
+                        <w:fldChar w:fldCharType="end"/>
+                      </w:r>
                       <w:r>
                         <w:t>-diagrama de atividades de marcação de consulta</w:t>
                       </w:r>
@@ -14165,14 +14292,27 @@
                             <w:r>
                               <w:t xml:space="preserve">Figura </w:t>
                             </w:r>
-                            <w:fldSimple w:instr=" SEQ Figura \* ARABIC ">
-                              <w:r>
-                                <w:rPr>
-                                  <w:noProof/>
-                                </w:rPr>
-                                <w:t>7</w:t>
-                              </w:r>
-                            </w:fldSimple>
+                            <w:r>
+                              <w:fldChar w:fldCharType="begin"/>
+                            </w:r>
+                            <w:r>
+                              <w:instrText xml:space="preserve"> SEQ Figura \* ARABIC </w:instrText>
+                            </w:r>
+                            <w:r>
+                              <w:fldChar w:fldCharType="separate"/>
+                            </w:r>
+                            <w:r>
+                              <w:rPr>
+                                <w:noProof/>
+                              </w:rPr>
+                              <w:t>7</w:t>
+                            </w:r>
+                            <w:r>
+                              <w:rPr>
+                                <w:noProof/>
+                              </w:rPr>
+                              <w:fldChar w:fldCharType="end"/>
+                            </w:r>
                             <w:r>
                               <w:t>-diagrama de atividades de cancelar consulta</w:t>
                             </w:r>
@@ -14206,14 +14346,27 @@
                       <w:r>
                         <w:t xml:space="preserve">Figura </w:t>
                       </w:r>
-                      <w:fldSimple w:instr=" SEQ Figura \* ARABIC ">
-                        <w:r>
-                          <w:rPr>
-                            <w:noProof/>
-                          </w:rPr>
-                          <w:t>7</w:t>
-                        </w:r>
-                      </w:fldSimple>
+                      <w:r>
+                        <w:fldChar w:fldCharType="begin"/>
+                      </w:r>
+                      <w:r>
+                        <w:instrText xml:space="preserve"> SEQ Figura \* ARABIC </w:instrText>
+                      </w:r>
+                      <w:r>
+                        <w:fldChar w:fldCharType="separate"/>
+                      </w:r>
+                      <w:r>
+                        <w:rPr>
+                          <w:noProof/>
+                        </w:rPr>
+                        <w:t>7</w:t>
+                      </w:r>
+                      <w:r>
+                        <w:rPr>
+                          <w:noProof/>
+                        </w:rPr>
+                        <w:fldChar w:fldCharType="end"/>
+                      </w:r>
                       <w:r>
                         <w:t>-diagrama de atividades de cancelar consulta</w:t>
                       </w:r>
@@ -14488,14 +14641,30 @@
                             <w:r>
                               <w:t xml:space="preserve">Figura </w:t>
                             </w:r>
-                            <w:fldSimple w:instr=" SEQ Figura \* ARABIC ">
-                              <w:r>
-                                <w:rPr>
-                                  <w:noProof/>
-                                </w:rPr>
-                                <w:t>8</w:t>
-                              </w:r>
-                            </w:fldSimple>
+                            <w:r>
+                              <w:fldChar w:fldCharType="begin"/>
+                            </w:r>
+                            <w:r>
+                              <w:instrText xml:space="preserve"> SEQ Figu</w:instrText>
+                            </w:r>
+                            <w:r>
+                              <w:instrText xml:space="preserve">ra \* ARABIC </w:instrText>
+                            </w:r>
+                            <w:r>
+                              <w:fldChar w:fldCharType="separate"/>
+                            </w:r>
+                            <w:r>
+                              <w:rPr>
+                                <w:noProof/>
+                              </w:rPr>
+                              <w:t>8</w:t>
+                            </w:r>
+                            <w:r>
+                              <w:rPr>
+                                <w:noProof/>
+                              </w:rPr>
+                              <w:fldChar w:fldCharType="end"/>
+                            </w:r>
                             <w:r>
                               <w:t>-diagrama de atividades de consulta</w:t>
                             </w:r>
@@ -14533,14 +14702,30 @@
                       <w:r>
                         <w:t xml:space="preserve">Figura </w:t>
                       </w:r>
-                      <w:fldSimple w:instr=" SEQ Figura \* ARABIC ">
-                        <w:r>
-                          <w:rPr>
-                            <w:noProof/>
-                          </w:rPr>
-                          <w:t>8</w:t>
-                        </w:r>
-                      </w:fldSimple>
+                      <w:r>
+                        <w:fldChar w:fldCharType="begin"/>
+                      </w:r>
+                      <w:r>
+                        <w:instrText xml:space="preserve"> SEQ Figu</w:instrText>
+                      </w:r>
+                      <w:r>
+                        <w:instrText xml:space="preserve">ra \* ARABIC </w:instrText>
+                      </w:r>
+                      <w:r>
+                        <w:fldChar w:fldCharType="separate"/>
+                      </w:r>
+                      <w:r>
+                        <w:rPr>
+                          <w:noProof/>
+                        </w:rPr>
+                        <w:t>8</w:t>
+                      </w:r>
+                      <w:r>
+                        <w:rPr>
+                          <w:noProof/>
+                        </w:rPr>
+                        <w:fldChar w:fldCharType="end"/>
+                      </w:r>
                       <w:r>
                         <w:t>-diagrama de atividades de consulta</w:t>
                       </w:r>
@@ -15394,14 +15579,27 @@
                             <w:r>
                               <w:t xml:space="preserve">Figura </w:t>
                             </w:r>
-                            <w:fldSimple w:instr=" SEQ Figura \* ARABIC ">
-                              <w:r>
-                                <w:rPr>
-                                  <w:noProof/>
-                                </w:rPr>
-                                <w:t>9</w:t>
-                              </w:r>
-                            </w:fldSimple>
+                            <w:r>
+                              <w:fldChar w:fldCharType="begin"/>
+                            </w:r>
+                            <w:r>
+                              <w:instrText xml:space="preserve"> SEQ Figura \* ARABIC </w:instrText>
+                            </w:r>
+                            <w:r>
+                              <w:fldChar w:fldCharType="separate"/>
+                            </w:r>
+                            <w:r>
+                              <w:rPr>
+                                <w:noProof/>
+                              </w:rPr>
+                              <w:t>9</w:t>
+                            </w:r>
+                            <w:r>
+                              <w:rPr>
+                                <w:noProof/>
+                              </w:rPr>
+                              <w:fldChar w:fldCharType="end"/>
+                            </w:r>
                             <w:r>
                               <w:t>-máquina de estados da consulta</w:t>
                             </w:r>
@@ -15440,14 +15638,27 @@
                       <w:r>
                         <w:t xml:space="preserve">Figura </w:t>
                       </w:r>
-                      <w:fldSimple w:instr=" SEQ Figura \* ARABIC ">
-                        <w:r>
-                          <w:rPr>
-                            <w:noProof/>
-                          </w:rPr>
-                          <w:t>9</w:t>
-                        </w:r>
-                      </w:fldSimple>
+                      <w:r>
+                        <w:fldChar w:fldCharType="begin"/>
+                      </w:r>
+                      <w:r>
+                        <w:instrText xml:space="preserve"> SEQ Figura \* ARABIC </w:instrText>
+                      </w:r>
+                      <w:r>
+                        <w:fldChar w:fldCharType="separate"/>
+                      </w:r>
+                      <w:r>
+                        <w:rPr>
+                          <w:noProof/>
+                        </w:rPr>
+                        <w:t>9</w:t>
+                      </w:r>
+                      <w:r>
+                        <w:rPr>
+                          <w:noProof/>
+                        </w:rPr>
+                        <w:fldChar w:fldCharType="end"/>
+                      </w:r>
                       <w:r>
                         <w:t>-máquina de estados da consulta</w:t>
                       </w:r>
@@ -15628,7 +15839,6 @@
     </w:p>
     <w:p>
       <w:pPr>
-        <w:pStyle w:val="PargrafodaLista"/>
         <w:rPr>
           <w:rFonts w:cstheme="minorHAnsi"/>
           <w:sz w:val="24"/>
@@ -15638,9 +15848,159 @@
       <w:r>
         <w:rPr>
           <w:noProof/>
-          <w:u w:val="single"/>
         </w:rPr>
         <w:lastRenderedPageBreak/>
+        <mc:AlternateContent>
+          <mc:Choice Requires="wps">
+            <w:drawing>
+              <wp:anchor distT="0" distB="0" distL="114300" distR="114300" simplePos="0" relativeHeight="252042240" behindDoc="1" locked="0" layoutInCell="1" allowOverlap="1" wp14:anchorId="6C2E1C76" wp14:editId="4006C03F">
+                <wp:simplePos x="0" y="0"/>
+                <wp:positionH relativeFrom="margin">
+                  <wp:posOffset>243205</wp:posOffset>
+                </wp:positionH>
+                <wp:positionV relativeFrom="paragraph">
+                  <wp:posOffset>4387850</wp:posOffset>
+                </wp:positionV>
+                <wp:extent cx="4000500" cy="635"/>
+                <wp:effectExtent l="0" t="0" r="0" b="8255"/>
+                <wp:wrapTight wrapText="bothSides">
+                  <wp:wrapPolygon edited="0">
+                    <wp:start x="0" y="0"/>
+                    <wp:lineTo x="0" y="20698"/>
+                    <wp:lineTo x="21497" y="20698"/>
+                    <wp:lineTo x="21497" y="0"/>
+                    <wp:lineTo x="0" y="0"/>
+                  </wp:wrapPolygon>
+                </wp:wrapTight>
+                <wp:docPr id="37" name="Caixa de texto 37"/>
+                <wp:cNvGraphicFramePr/>
+                <a:graphic xmlns:a="http://schemas.openxmlformats.org/drawingml/2006/main">
+                  <a:graphicData uri="http://schemas.microsoft.com/office/word/2010/wordprocessingShape">
+                    <wps:wsp>
+                      <wps:cNvSpPr txBox="1"/>
+                      <wps:spPr>
+                        <a:xfrm>
+                          <a:off x="0" y="0"/>
+                          <a:ext cx="4000500" cy="635"/>
+                        </a:xfrm>
+                        <a:prstGeom prst="rect">
+                          <a:avLst/>
+                        </a:prstGeom>
+                        <a:solidFill>
+                          <a:prstClr val="white"/>
+                        </a:solidFill>
+                        <a:ln>
+                          <a:noFill/>
+                        </a:ln>
+                      </wps:spPr>
+                      <wps:txbx>
+                        <w:txbxContent>
+                          <w:p>
+                            <w:pPr>
+                              <w:pStyle w:val="Legenda"/>
+                              <w:rPr>
+                                <w:noProof/>
+                                <w:u w:val="single"/>
+                              </w:rPr>
+                            </w:pPr>
+                            <w:r>
+                              <w:t xml:space="preserve">Figura </w:t>
+                            </w:r>
+                            <w:r>
+                              <w:fldChar w:fldCharType="begin"/>
+                            </w:r>
+                            <w:r>
+                              <w:instrText xml:space="preserve"> SEQ Figura \* ARABIC </w:instrText>
+                            </w:r>
+                            <w:r>
+                              <w:fldChar w:fldCharType="separate"/>
+                            </w:r>
+                            <w:r>
+                              <w:rPr>
+                                <w:noProof/>
+                              </w:rPr>
+                              <w:t>10</w:t>
+                            </w:r>
+                            <w:r>
+                              <w:rPr>
+                                <w:noProof/>
+                              </w:rPr>
+                              <w:fldChar w:fldCharType="end"/>
+                            </w:r>
+                            <w:r>
+                              <w:t>-máquina de estados de registo</w:t>
+                            </w:r>
+                          </w:p>
+                        </w:txbxContent>
+                      </wps:txbx>
+                      <wps:bodyPr rot="0" spcFirstLastPara="0" vertOverflow="overflow" horzOverflow="overflow" vert="horz" wrap="square" lIns="0" tIns="0" rIns="0" bIns="0" numCol="1" spcCol="0" rtlCol="0" fromWordArt="0" anchor="t" anchorCtr="0" forceAA="0" compatLnSpc="1">
+                        <a:prstTxWarp prst="textNoShape">
+                          <a:avLst/>
+                        </a:prstTxWarp>
+                        <a:spAutoFit/>
+                      </wps:bodyPr>
+                    </wps:wsp>
+                  </a:graphicData>
+                </a:graphic>
+                <wp14:sizeRelH relativeFrom="margin">
+                  <wp14:pctWidth>0</wp14:pctWidth>
+                </wp14:sizeRelH>
+              </wp:anchor>
+            </w:drawing>
+          </mc:Choice>
+          <mc:Fallback>
+            <w:pict>
+              <v:shape w14:anchorId="6C2E1C76" id="Caixa de texto 37" o:spid="_x0000_s1041" type="#_x0000_t202" style="position:absolute;margin-left:19.15pt;margin-top:345.5pt;width:315pt;height:.05pt;z-index:-251274240;visibility:visible;mso-wrap-style:square;mso-width-percent:0;mso-wrap-distance-left:9pt;mso-wrap-distance-top:0;mso-wrap-distance-right:9pt;mso-wrap-distance-bottom:0;mso-position-horizontal:absolute;mso-position-horizontal-relative:margin;mso-position-vertical:absolute;mso-position-vertical-relative:text;mso-width-percent:0;mso-width-relative:margin;v-text-anchor:top" o:gfxdata="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" stroked="f">
+                <v:textbox style="mso-fit-shape-to-text:t" inset="0,0,0,0">
+                  <w:txbxContent>
+                    <w:p>
+                      <w:pPr>
+                        <w:pStyle w:val="Legenda"/>
+                        <w:rPr>
+                          <w:noProof/>
+                          <w:u w:val="single"/>
+                        </w:rPr>
+                      </w:pPr>
+                      <w:r>
+                        <w:t xml:space="preserve">Figura </w:t>
+                      </w:r>
+                      <w:r>
+                        <w:fldChar w:fldCharType="begin"/>
+                      </w:r>
+                      <w:r>
+                        <w:instrText xml:space="preserve"> SEQ Figura \* ARABIC </w:instrText>
+                      </w:r>
+                      <w:r>
+                        <w:fldChar w:fldCharType="separate"/>
+                      </w:r>
+                      <w:r>
+                        <w:rPr>
+                          <w:noProof/>
+                        </w:rPr>
+                        <w:t>10</w:t>
+                      </w:r>
+                      <w:r>
+                        <w:rPr>
+                          <w:noProof/>
+                        </w:rPr>
+                        <w:fldChar w:fldCharType="end"/>
+                      </w:r>
+                      <w:r>
+                        <w:t>-máquina de estados de registo</w:t>
+                      </w:r>
+                    </w:p>
+                  </w:txbxContent>
+                </v:textbox>
+                <w10:wrap type="tight" anchorx="margin"/>
+              </v:shape>
+            </w:pict>
+          </mc:Fallback>
+        </mc:AlternateContent>
+      </w:r>
+      <w:r>
+        <w:rPr>
+          <w:noProof/>
+        </w:rPr>
         <w:drawing>
           <wp:anchor distT="0" distB="0" distL="114300" distR="114300" simplePos="0" relativeHeight="251997184" behindDoc="1" locked="0" layoutInCell="1" allowOverlap="1" wp14:anchorId="4046C3FF" wp14:editId="75D9DDA8">
             <wp:simplePos x="0" y="0"/>
@@ -15648,7 +16008,7 @@
               <wp:align>center</wp:align>
             </wp:positionH>
             <wp:positionV relativeFrom="paragraph">
-              <wp:posOffset>233680</wp:posOffset>
+              <wp:posOffset>0</wp:posOffset>
             </wp:positionV>
             <wp:extent cx="4924425" cy="4248150"/>
             <wp:effectExtent l="0" t="0" r="9525" b="0"/>
@@ -15712,28 +16072,180 @@
     </w:p>
     <w:p>
       <w:pPr>
-        <w:spacing w:line="276" w:lineRule="auto"/>
+        <w:tabs>
+          <w:tab w:val="left" w:pos="1545"/>
+        </w:tabs>
         <w:rPr>
           <w:rFonts w:ascii="Times New Roman" w:hAnsi="Times New Roman" w:cs="Times New Roman"/>
           <w:b/>
           <w:i/>
-          <w:sz w:val="12"/>
+          <w:sz w:val="40"/>
+        </w:rPr>
+      </w:pPr>
+    </w:p>
+    <w:p>
+      <w:pPr>
+        <w:pStyle w:val="PargrafodaLista"/>
+        <w:numPr>
+          <w:ilvl w:val="0"/>
+          <w:numId w:val="10"/>
+        </w:numPr>
+        <w:spacing w:line="360" w:lineRule="auto"/>
+        <w:jc w:val="both"/>
+        <w:rPr>
+          <w:rFonts w:cstheme="minorHAnsi"/>
+          <w:sz w:val="24"/>
+          <w:u w:val="single"/>
+        </w:rPr>
+      </w:pPr>
+      <w:r>
+        <w:rPr>
+          <w:rFonts w:cstheme="minorHAnsi"/>
+          <w:sz w:val="24"/>
+          <w:u w:val="single"/>
+        </w:rPr>
+        <w:t xml:space="preserve">Estado </w:t>
+      </w:r>
+      <w:r>
+        <w:rPr>
+          <w:rFonts w:cstheme="minorHAnsi"/>
+          <w:sz w:val="24"/>
+          <w:u w:val="single"/>
+        </w:rPr>
+        <w:t>do stock de medicamentos</w:t>
+      </w:r>
+      <w:r>
+        <w:rPr>
+          <w:rFonts w:cstheme="minorHAnsi"/>
+          <w:sz w:val="24"/>
+          <w:u w:val="single"/>
+        </w:rPr>
+        <w:t>:</w:t>
+      </w:r>
+    </w:p>
+    <w:p>
+      <w:pPr>
+        <w:pStyle w:val="PargrafodaLista"/>
+        <w:spacing w:line="360" w:lineRule="auto"/>
+        <w:ind w:firstLine="698"/>
+        <w:jc w:val="both"/>
+        <w:rPr>
+          <w:rFonts w:cstheme="minorHAnsi"/>
+          <w:sz w:val="24"/>
+        </w:rPr>
+      </w:pPr>
+      <w:r>
+        <w:rPr>
+          <w:rFonts w:cstheme="minorHAnsi"/>
+          <w:sz w:val="24"/>
+        </w:rPr>
+        <w:t xml:space="preserve">O estado inicial de um </w:t>
+      </w:r>
+      <w:r>
+        <w:rPr>
+          <w:rFonts w:cstheme="minorHAnsi"/>
+          <w:sz w:val="24"/>
+        </w:rPr>
+        <w:t>medicamento é o estado OK, isto significa que o stock de dado</w:t>
+      </w:r>
+      <w:r>
+        <w:rPr>
+          <w:rFonts w:cstheme="minorHAnsi"/>
+          <w:sz w:val="24"/>
+        </w:rPr>
+        <w:t xml:space="preserve"> </w:t>
+      </w:r>
+      <w:r>
+        <w:rPr>
+          <w:rFonts w:cstheme="minorHAnsi"/>
+          <w:sz w:val="24"/>
+        </w:rPr>
+        <w:t xml:space="preserve">medicamento está cheio, ou seja, </w:t>
+      </w:r>
+      <w:r>
+        <w:rPr>
+          <w:rFonts w:cstheme="minorHAnsi"/>
+          <w:sz w:val="24"/>
+        </w:rPr>
+        <w:t xml:space="preserve">completo. Neste estado podem ser retirados medicamentos e pode passar para um estado em que se obtém o mínimo definido para o stock de um medicamento, ou então, retira-se medicamentos e o stock baixa, mas não atinge o stock mínimo. No estado stock mínimo podem ser </w:t>
+      </w:r>
+      <w:r>
+        <w:rPr>
+          <w:rFonts w:cstheme="minorHAnsi"/>
+          <w:sz w:val="24"/>
+        </w:rPr>
+        <w:t>re</w:t>
+      </w:r>
+      <w:r>
+        <w:rPr>
+          <w:rFonts w:cstheme="minorHAnsi"/>
+          <w:sz w:val="24"/>
+        </w:rPr>
+        <w:t>tirados medicamentos e o stock fica vazio, ou então, pode-se retirar medicação, mas não até ao ponto de o stock ficar vazio. Pode-se pedir abastecimento do stock, e neste processo de espera</w:t>
+      </w:r>
+      <w:r>
+        <w:rPr>
+          <w:rFonts w:cstheme="minorHAnsi"/>
+          <w:sz w:val="24"/>
+        </w:rPr>
+        <w:t>,</w:t>
+      </w:r>
+      <w:r>
+        <w:rPr>
+          <w:rFonts w:cstheme="minorHAnsi"/>
+          <w:sz w:val="24"/>
+        </w:rPr>
+        <w:t xml:space="preserve"> o stock passa para o estado em abastecimento que</w:t>
+      </w:r>
+      <w:r>
+        <w:rPr>
+          <w:rFonts w:cstheme="minorHAnsi"/>
+          <w:sz w:val="24"/>
+        </w:rPr>
+        <w:t>,</w:t>
+      </w:r>
+      <w:r>
+        <w:rPr>
+          <w:rFonts w:cstheme="minorHAnsi"/>
+          <w:sz w:val="24"/>
+        </w:rPr>
+        <w:t xml:space="preserve"> após o carregamento for todo efetuado e o stock ficar OK</w:t>
+      </w:r>
+      <w:r>
+        <w:rPr>
+          <w:rFonts w:cstheme="minorHAnsi"/>
+          <w:sz w:val="24"/>
+        </w:rPr>
+        <w:t>, o mesmo passa ao estado inicial. O medicamento por outro lado pode deixar de ser utilizado passando para o estado abandonar medicamento.</w:t>
+      </w:r>
+    </w:p>
+    <w:p>
+      <w:pPr>
+        <w:pStyle w:val="PargrafodaLista"/>
+        <w:spacing w:line="360" w:lineRule="auto"/>
+        <w:ind w:firstLine="698"/>
+        <w:jc w:val="both"/>
+        <w:rPr>
+          <w:rFonts w:cstheme="minorHAnsi"/>
+          <w:sz w:val="24"/>
+          <w:u w:val="single"/>
         </w:rPr>
       </w:pPr>
       <w:r>
         <w:rPr>
           <w:noProof/>
         </w:rPr>
+        <w:lastRenderedPageBreak/>
         <mc:AlternateContent>
           <mc:Choice Requires="wps">
             <w:drawing>
-              <wp:anchor distT="0" distB="0" distL="114300" distR="114300" simplePos="0" relativeHeight="252042240" behindDoc="1" locked="0" layoutInCell="1" allowOverlap="1" wp14:anchorId="6C2E1C76" wp14:editId="4006C03F">
+              <wp:anchor distT="0" distB="0" distL="114300" distR="114300" simplePos="0" relativeHeight="252048384" behindDoc="1" locked="0" layoutInCell="1" allowOverlap="1" wp14:anchorId="7F022E4A" wp14:editId="11B6BA82">
                 <wp:simplePos x="0" y="0"/>
                 <wp:positionH relativeFrom="margin">
-                  <wp:align>center</wp:align>
+                  <wp:posOffset>733425</wp:posOffset>
                 </wp:positionH>
                 <wp:positionV relativeFrom="paragraph">
-                  <wp:posOffset>4201795</wp:posOffset>
+                  <wp:posOffset>4447540</wp:posOffset>
                 </wp:positionV>
                 <wp:extent cx="4000500" cy="635"/>
                 <wp:effectExtent l="0" t="0" r="0" b="8255"/>
@@ -15746,7 +16258,7 @@
                     <wp:lineTo x="0" y="0"/>
                   </wp:wrapPolygon>
                 </wp:wrapTight>
-                <wp:docPr id="37" name="Caixa de texto 37"/>
+                <wp:docPr id="47" name="Caixa de texto 47"/>
                 <wp:cNvGraphicFramePr/>
                 <a:graphic xmlns:a="http://schemas.openxmlformats.org/drawingml/2006/main">
                   <a:graphicData uri="http://schemas.microsoft.com/office/word/2010/wordprocessingShape">
@@ -15780,16 +16292,14 @@
                             <w:r>
                               <w:t xml:space="preserve">Figura </w:t>
                             </w:r>
-                            <w:fldSimple w:instr=" SEQ Figura \* ARABIC ">
-                              <w:r>
-                                <w:rPr>
-                                  <w:noProof/>
-                                </w:rPr>
-                                <w:t>10</w:t>
-                              </w:r>
-                            </w:fldSimple>
                             <w:r>
-                              <w:t>-máquina de estados de registo</w:t>
+                              <w:t>11</w:t>
+                            </w:r>
+                            <w:r>
+                              <w:t>-máquina de estados d</w:t>
+                            </w:r>
+                            <w:r>
+                              <w:t>o stock de medicamentos</w:t>
                             </w:r>
                           </w:p>
                         </w:txbxContent>
@@ -15811,7 +16321,7 @@
           </mc:Choice>
           <mc:Fallback>
             <w:pict>
-              <v:shape w14:anchorId="6C2E1C76" id="Caixa de texto 37" o:spid="_x0000_s1041" type="#_x0000_t202" style="position:absolute;margin-left:0;margin-top:330.85pt;width:315pt;height:.05pt;z-index:-251274240;visibility:visible;mso-wrap-style:square;mso-width-percent:0;mso-wrap-distance-left:9pt;mso-wrap-distance-top:0;mso-wrap-distance-right:9pt;mso-wrap-distance-bottom:0;mso-position-horizontal:center;mso-position-horizontal-relative:margin;mso-position-vertical:absolute;mso-position-vertical-relative:text;mso-width-percent:0;mso-width-relative:margin;v-text-anchor:top" o:gfxdata="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" stroked="f">
+              <v:shape w14:anchorId="7F022E4A" id="Caixa de texto 47" o:spid="_x0000_s1042" type="#_x0000_t202" style="position:absolute;left:0;text-align:left;margin-left:57.75pt;margin-top:350.2pt;width:315pt;height:.05pt;z-index:-251268096;visibility:visible;mso-wrap-style:square;mso-width-percent:0;mso-wrap-distance-left:9pt;mso-wrap-distance-top:0;mso-wrap-distance-right:9pt;mso-wrap-distance-bottom:0;mso-position-horizontal:absolute;mso-position-horizontal-relative:margin;mso-position-vertical:absolute;mso-position-vertical-relative:text;mso-width-percent:0;mso-width-relative:margin;v-text-anchor:top" o:gfxdata="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" stroked="f">
                 <v:textbox style="mso-fit-shape-to-text:t" inset="0,0,0,0">
                   <w:txbxContent>
                     <w:p>
@@ -15825,16 +16335,14 @@
                       <w:r>
                         <w:t xml:space="preserve">Figura </w:t>
                       </w:r>
-                      <w:fldSimple w:instr=" SEQ Figura \* ARABIC ">
-                        <w:r>
-                          <w:rPr>
-                            <w:noProof/>
-                          </w:rPr>
-                          <w:t>10</w:t>
-                        </w:r>
-                      </w:fldSimple>
                       <w:r>
-                        <w:t>-máquina de estados de registo</w:t>
+                        <w:t>11</w:t>
+                      </w:r>
+                      <w:r>
+                        <w:t>-máquina de estados d</w:t>
+                      </w:r>
+                      <w:r>
+                        <w:t>o stock de medicamentos</w:t>
                       </w:r>
                     </w:p>
                   </w:txbxContent>
@@ -15845,6 +16353,68 @@
           </mc:Fallback>
         </mc:AlternateContent>
       </w:r>
+      <w:r>
+        <w:rPr>
+          <w:noProof/>
+        </w:rPr>
+        <w:drawing>
+          <wp:anchor distT="0" distB="0" distL="114300" distR="114300" simplePos="0" relativeHeight="252046336" behindDoc="1" locked="0" layoutInCell="1" allowOverlap="1" wp14:anchorId="369D8255">
+            <wp:simplePos x="0" y="0"/>
+            <wp:positionH relativeFrom="column">
+              <wp:posOffset>-3810</wp:posOffset>
+            </wp:positionH>
+            <wp:positionV relativeFrom="paragraph">
+              <wp:posOffset>0</wp:posOffset>
+            </wp:positionV>
+            <wp:extent cx="5391150" cy="4524375"/>
+            <wp:effectExtent l="0" t="0" r="0" b="9525"/>
+            <wp:wrapTight wrapText="bothSides">
+              <wp:wrapPolygon edited="0">
+                <wp:start x="0" y="0"/>
+                <wp:lineTo x="0" y="21555"/>
+                <wp:lineTo x="21524" y="21555"/>
+                <wp:lineTo x="21524" y="0"/>
+                <wp:lineTo x="0" y="0"/>
+              </wp:wrapPolygon>
+            </wp:wrapTight>
+            <wp:docPr id="43" name="Imagem 43"/>
+            <wp:cNvGraphicFramePr>
+              <a:graphicFrameLocks xmlns:a="http://schemas.openxmlformats.org/drawingml/2006/main" noChangeAspect="1"/>
+            </wp:cNvGraphicFramePr>
+            <a:graphic xmlns:a="http://schemas.openxmlformats.org/drawingml/2006/main">
+              <a:graphicData uri="http://schemas.openxmlformats.org/drawingml/2006/picture">
+                <pic:pic xmlns:pic="http://schemas.openxmlformats.org/drawingml/2006/picture">
+                  <pic:nvPicPr>
+                    <pic:cNvPr id="1" name=""/>
+                    <pic:cNvPicPr/>
+                  </pic:nvPicPr>
+                  <pic:blipFill>
+                    <a:blip r:embed="rId30">
+                      <a:extLst>
+                        <a:ext uri="{28A0092B-C50C-407E-A947-70E740481C1C}">
+                          <a14:useLocalDpi xmlns:a14="http://schemas.microsoft.com/office/drawing/2010/main" val="0"/>
+                        </a:ext>
+                      </a:extLst>
+                    </a:blip>
+                    <a:stretch>
+                      <a:fillRect/>
+                    </a:stretch>
+                  </pic:blipFill>
+                  <pic:spPr>
+                    <a:xfrm>
+                      <a:off x="0" y="0"/>
+                      <a:ext cx="5391150" cy="4524375"/>
+                    </a:xfrm>
+                    <a:prstGeom prst="rect">
+                      <a:avLst/>
+                    </a:prstGeom>
+                  </pic:spPr>
+                </pic:pic>
+              </a:graphicData>
+            </a:graphic>
+          </wp:anchor>
+        </w:drawing>
+      </w:r>
     </w:p>
     <w:p>
       <w:pPr>
@@ -15871,144 +16441,13 @@
           <w:sz w:val="28"/>
         </w:rPr>
       </w:pPr>
-    </w:p>
-    <w:p>
-      <w:pPr>
-        <w:tabs>
-          <w:tab w:val="left" w:pos="1545"/>
-        </w:tabs>
+      <w:r>
         <w:rPr>
           <w:rFonts w:ascii="Times New Roman" w:hAnsi="Times New Roman" w:cs="Times New Roman"/>
           <w:b/>
           <w:i/>
           <w:sz w:val="28"/>
         </w:rPr>
-      </w:pPr>
-    </w:p>
-    <w:p>
-      <w:pPr>
-        <w:tabs>
-          <w:tab w:val="left" w:pos="1545"/>
-        </w:tabs>
-        <w:rPr>
-          <w:rFonts w:ascii="Times New Roman" w:hAnsi="Times New Roman" w:cs="Times New Roman"/>
-          <w:b/>
-          <w:i/>
-          <w:sz w:val="28"/>
-        </w:rPr>
-      </w:pPr>
-    </w:p>
-    <w:p>
-      <w:pPr>
-        <w:tabs>
-          <w:tab w:val="left" w:pos="1545"/>
-        </w:tabs>
-        <w:rPr>
-          <w:rFonts w:ascii="Times New Roman" w:hAnsi="Times New Roman" w:cs="Times New Roman"/>
-          <w:b/>
-          <w:i/>
-          <w:sz w:val="28"/>
-        </w:rPr>
-      </w:pPr>
-    </w:p>
-    <w:p>
-      <w:pPr>
-        <w:tabs>
-          <w:tab w:val="left" w:pos="1545"/>
-        </w:tabs>
-        <w:rPr>
-          <w:rFonts w:ascii="Times New Roman" w:hAnsi="Times New Roman" w:cs="Times New Roman"/>
-          <w:b/>
-          <w:i/>
-          <w:sz w:val="28"/>
-        </w:rPr>
-      </w:pPr>
-    </w:p>
-    <w:p>
-      <w:pPr>
-        <w:tabs>
-          <w:tab w:val="left" w:pos="1545"/>
-        </w:tabs>
-        <w:rPr>
-          <w:rFonts w:ascii="Times New Roman" w:hAnsi="Times New Roman" w:cs="Times New Roman"/>
-          <w:b/>
-          <w:i/>
-          <w:sz w:val="28"/>
-        </w:rPr>
-      </w:pPr>
-    </w:p>
-    <w:p>
-      <w:pPr>
-        <w:tabs>
-          <w:tab w:val="left" w:pos="1545"/>
-        </w:tabs>
-        <w:rPr>
-          <w:rFonts w:ascii="Times New Roman" w:hAnsi="Times New Roman" w:cs="Times New Roman"/>
-          <w:b/>
-          <w:i/>
-          <w:sz w:val="28"/>
-        </w:rPr>
-      </w:pPr>
-    </w:p>
-    <w:p>
-      <w:pPr>
-        <w:tabs>
-          <w:tab w:val="left" w:pos="1545"/>
-        </w:tabs>
-        <w:rPr>
-          <w:rFonts w:ascii="Times New Roman" w:hAnsi="Times New Roman" w:cs="Times New Roman"/>
-          <w:b/>
-          <w:i/>
-          <w:sz w:val="28"/>
-        </w:rPr>
-      </w:pPr>
-    </w:p>
-    <w:p>
-      <w:pPr>
-        <w:tabs>
-          <w:tab w:val="left" w:pos="1545"/>
-        </w:tabs>
-        <w:rPr>
-          <w:rFonts w:ascii="Times New Roman" w:hAnsi="Times New Roman" w:cs="Times New Roman"/>
-          <w:b/>
-          <w:i/>
-          <w:sz w:val="28"/>
-        </w:rPr>
-      </w:pPr>
-    </w:p>
-    <w:p>
-      <w:pPr>
-        <w:tabs>
-          <w:tab w:val="left" w:pos="1545"/>
-        </w:tabs>
-        <w:rPr>
-          <w:rFonts w:ascii="Times New Roman" w:hAnsi="Times New Roman" w:cs="Times New Roman"/>
-          <w:b/>
-          <w:i/>
-          <w:sz w:val="28"/>
-        </w:rPr>
-      </w:pPr>
-    </w:p>
-    <w:p>
-      <w:pPr>
-        <w:tabs>
-          <w:tab w:val="left" w:pos="1545"/>
-        </w:tabs>
-        <w:rPr>
-          <w:rFonts w:ascii="Times New Roman" w:hAnsi="Times New Roman" w:cs="Times New Roman"/>
-          <w:b/>
-          <w:i/>
-          <w:sz w:val="28"/>
-        </w:rPr>
-      </w:pPr>
-      <w:r>
-        <w:rPr>
-          <w:rFonts w:ascii="Times New Roman" w:hAnsi="Times New Roman" w:cs="Times New Roman"/>
-          <w:b/>
-          <w:i/>
-          <w:sz w:val="28"/>
-        </w:rPr>
-        <w:lastRenderedPageBreak/>
         <w:t>Diagramas de classes</w:t>
       </w:r>
     </w:p>
@@ -16018,10 +16457,228 @@
         <w:ind w:firstLine="708"/>
         <w:jc w:val="both"/>
         <w:rPr>
-          <w:rFonts w:ascii="Arial" w:hAnsi="Arial" w:cs="Arial"/>
-          <w:sz w:val="24"/>
-        </w:rPr>
-      </w:pPr>
+          <w:rFonts w:cstheme="minorHAnsi"/>
+          <w:sz w:val="24"/>
+        </w:rPr>
+      </w:pPr>
+      <w:r>
+        <w:rPr>
+          <w:rFonts w:cstheme="minorHAnsi"/>
+          <w:sz w:val="24"/>
+        </w:rPr>
+        <w:t xml:space="preserve">Os diagramas de atividades </w:t>
+      </w:r>
+      <w:r>
+        <w:rPr>
+          <w:rFonts w:cstheme="minorHAnsi"/>
+          <w:sz w:val="24"/>
+        </w:rPr>
+        <w:t xml:space="preserve">são representações </w:t>
+      </w:r>
+      <w:r>
+        <w:rPr>
+          <w:rFonts w:cstheme="minorHAnsi"/>
+          <w:sz w:val="24"/>
+        </w:rPr>
+        <w:t xml:space="preserve">das estruturas e relações das classes que servem como modelo para objetos. Para representar </w:t>
+      </w:r>
+      <w:r>
+        <w:rPr>
+          <w:rFonts w:cstheme="minorHAnsi"/>
+          <w:sz w:val="24"/>
+        </w:rPr>
+        <w:t xml:space="preserve">as classes </w:t>
+      </w:r>
+      <w:r>
+        <w:rPr>
+          <w:rFonts w:cstheme="minorHAnsi"/>
+          <w:sz w:val="24"/>
+        </w:rPr>
+        <w:t>presentes na nossa clínica elaboramos</w:t>
+      </w:r>
+      <w:r>
+        <w:rPr>
+          <w:rFonts w:cstheme="minorHAnsi"/>
+          <w:sz w:val="24"/>
+        </w:rPr>
+        <w:t xml:space="preserve"> um</w:t>
+      </w:r>
+      <w:r>
+        <w:rPr>
+          <w:rFonts w:cstheme="minorHAnsi"/>
+          <w:sz w:val="24"/>
+        </w:rPr>
+        <w:t xml:space="preserve"> </w:t>
+      </w:r>
+      <w:r>
+        <w:rPr>
+          <w:rFonts w:cstheme="minorHAnsi"/>
+          <w:sz w:val="24"/>
+        </w:rPr>
+        <w:t>diagrama de classes geral da nossa clínica.</w:t>
+      </w:r>
+      <w:r>
+        <w:rPr>
+          <w:rFonts w:cstheme="minorHAnsi"/>
+          <w:sz w:val="24"/>
+        </w:rPr>
+        <w:t xml:space="preserve"> </w:t>
+      </w:r>
+    </w:p>
+    <w:p>
+      <w:pPr>
+        <w:spacing w:line="360" w:lineRule="auto"/>
+        <w:ind w:firstLine="708"/>
+        <w:jc w:val="both"/>
+        <w:rPr>
+          <w:rFonts w:ascii="Arial" w:hAnsi="Arial" w:cs="Arial"/>
+          <w:sz w:val="24"/>
+        </w:rPr>
+      </w:pPr>
+      <w:r>
+        <w:rPr>
+          <w:rFonts w:cstheme="minorHAnsi"/>
+          <w:sz w:val="24"/>
+        </w:rPr>
+        <w:t xml:space="preserve">Neste diagrama definimos as relações existentes entre as diferentes partes presentes na clínica. Detalhadamente temos que cada médico pode ter unicamente uma especialidade como referido no </w:t>
+      </w:r>
+      <w:r>
+        <w:rPr>
+          <w:rFonts w:ascii="Arial" w:hAnsi="Arial" w:cs="Arial"/>
+          <w:sz w:val="24"/>
+        </w:rPr>
+        <w:t>RF20</w:t>
+      </w:r>
+      <w:r>
+        <w:rPr>
+          <w:rFonts w:ascii="Arial" w:hAnsi="Arial" w:cs="Arial"/>
+          <w:sz w:val="24"/>
+        </w:rPr>
+        <w:t>, c</w:t>
+      </w:r>
+      <w:r>
+        <w:rPr>
+          <w:rFonts w:ascii="Arial" w:hAnsi="Arial" w:cs="Arial"/>
+          <w:sz w:val="24"/>
+        </w:rPr>
+        <w:t>ada médico só tem uma especialidade</w:t>
+      </w:r>
+      <w:r>
+        <w:rPr>
+          <w:rFonts w:ascii="Arial" w:hAnsi="Arial" w:cs="Arial"/>
+          <w:sz w:val="24"/>
+        </w:rPr>
+        <w:t>, e cada especialidade pode ter nenhum ou vários médicos.</w:t>
+      </w:r>
+      <w:r>
+        <w:rPr>
+          <w:rFonts w:ascii="Arial" w:hAnsi="Arial" w:cs="Arial"/>
+          <w:sz w:val="24"/>
+        </w:rPr>
+        <w:t xml:space="preserve"> </w:t>
+      </w:r>
+      <w:r>
+        <w:rPr>
+          <w:rFonts w:ascii="Arial" w:hAnsi="Arial" w:cs="Arial"/>
+          <w:sz w:val="24"/>
+        </w:rPr>
+        <w:t xml:space="preserve">Ainda nos médicos, cada médico tem pelo menos um doente, ou mais, e cada doente só tem um médico. </w:t>
+      </w:r>
+      <w:r>
+        <w:rPr>
+          <w:rFonts w:ascii="Arial" w:hAnsi="Arial" w:cs="Arial"/>
+          <w:sz w:val="24"/>
+        </w:rPr>
+        <w:t>Relativamente às consultas, cada consulta é dada por um médico,</w:t>
+      </w:r>
+      <w:r>
+        <w:rPr>
+          <w:rFonts w:ascii="Arial" w:hAnsi="Arial" w:cs="Arial"/>
+          <w:sz w:val="24"/>
+        </w:rPr>
+        <w:t xml:space="preserve"> e cada médico pode ter várias consultas, e ainda, cada consulta é referente a um único doente sendo que este pode ter várias consultas. Da </w:t>
+      </w:r>
+      <w:r>
+        <w:rPr>
+          <w:rFonts w:ascii="Arial" w:hAnsi="Arial" w:cs="Arial"/>
+          <w:sz w:val="24"/>
+        </w:rPr>
+        <w:lastRenderedPageBreak/>
+        <w:t>consulta podem surgir vários ou nenhum exame ou medicamento, no entanto, estes só são referentes a uma consulta. A consulta é derivada de uma marcação ou então esta última pode derivar um tratamento, sendo que a marcação pode ter nenhuma consulta ou várias, ou então, nenhum tratamento ou vários. O tratamento pode ser administrado por vários enfermeiros, no entanto, cada tratamento é para um único doente, depende do tratamento a efetuar.</w:t>
+      </w:r>
+    </w:p>
+    <w:p>
+      <w:pPr>
+        <w:spacing w:line="360" w:lineRule="auto"/>
+        <w:ind w:firstLine="709"/>
+        <w:jc w:val="both"/>
+        <w:rPr>
+          <w:rFonts w:cstheme="minorHAnsi"/>
+          <w:sz w:val="24"/>
+        </w:rPr>
+      </w:pPr>
+      <w:r>
+        <w:rPr>
+          <w:noProof/>
+        </w:rPr>
+        <w:drawing>
+          <wp:anchor distT="0" distB="0" distL="114300" distR="114300" simplePos="0" relativeHeight="252014592" behindDoc="1" locked="0" layoutInCell="1" allowOverlap="1" wp14:anchorId="232EA0E3">
+            <wp:simplePos x="0" y="0"/>
+            <wp:positionH relativeFrom="margin">
+              <wp:align>left</wp:align>
+            </wp:positionH>
+            <wp:positionV relativeFrom="paragraph">
+              <wp:posOffset>179705</wp:posOffset>
+            </wp:positionV>
+            <wp:extent cx="5324475" cy="3838575"/>
+            <wp:effectExtent l="0" t="0" r="9525" b="9525"/>
+            <wp:wrapTight wrapText="bothSides">
+              <wp:wrapPolygon edited="0">
+                <wp:start x="0" y="0"/>
+                <wp:lineTo x="0" y="21546"/>
+                <wp:lineTo x="21561" y="21546"/>
+                <wp:lineTo x="21561" y="0"/>
+                <wp:lineTo x="0" y="0"/>
+              </wp:wrapPolygon>
+            </wp:wrapTight>
+            <wp:docPr id="46" name="Imagem 46"/>
+            <wp:cNvGraphicFramePr>
+              <a:graphicFrameLocks xmlns:a="http://schemas.openxmlformats.org/drawingml/2006/main" noChangeAspect="1"/>
+            </wp:cNvGraphicFramePr>
+            <a:graphic xmlns:a="http://schemas.openxmlformats.org/drawingml/2006/main">
+              <a:graphicData uri="http://schemas.openxmlformats.org/drawingml/2006/picture">
+                <pic:pic xmlns:pic="http://schemas.openxmlformats.org/drawingml/2006/picture">
+                  <pic:nvPicPr>
+                    <pic:cNvPr id="1" name=""/>
+                    <pic:cNvPicPr/>
+                  </pic:nvPicPr>
+                  <pic:blipFill>
+                    <a:blip r:embed="rId31">
+                      <a:extLst>
+                        <a:ext uri="{28A0092B-C50C-407E-A947-70E740481C1C}">
+                          <a14:useLocalDpi xmlns:a14="http://schemas.microsoft.com/office/drawing/2010/main" val="0"/>
+                        </a:ext>
+                      </a:extLst>
+                    </a:blip>
+                    <a:stretch>
+                      <a:fillRect/>
+                    </a:stretch>
+                  </pic:blipFill>
+                  <pic:spPr>
+                    <a:xfrm>
+                      <a:off x="0" y="0"/>
+                      <a:ext cx="5324475" cy="3838575"/>
+                    </a:xfrm>
+                    <a:prstGeom prst="rect">
+                      <a:avLst/>
+                    </a:prstGeom>
+                  </pic:spPr>
+                </pic:pic>
+              </a:graphicData>
+            </a:graphic>
+          </wp:anchor>
+        </w:drawing>
+      </w:r>
       <w:r>
         <w:rPr>
           <w:noProof/>
@@ -16029,22 +16686,23 @@
         <mc:AlternateContent>
           <mc:Choice Requires="wps">
             <w:drawing>
-              <wp:anchor distT="0" distB="0" distL="114300" distR="114300" simplePos="0" relativeHeight="252044288" behindDoc="1" locked="0" layoutInCell="1" allowOverlap="1" wp14:anchorId="6AECB656" wp14:editId="161BE26D">
+              <wp:anchor distT="0" distB="0" distL="114300" distR="114300" simplePos="0" relativeHeight="252050432" behindDoc="1" locked="0" layoutInCell="1" allowOverlap="1" wp14:anchorId="655A4964" wp14:editId="53BE7265">
                 <wp:simplePos x="0" y="0"/>
-                <wp:positionH relativeFrom="column">
-                  <wp:posOffset>0</wp:posOffset>
+                <wp:positionH relativeFrom="margin">
+                  <wp:align>left</wp:align>
                 </wp:positionH>
                 <wp:positionV relativeFrom="paragraph">
-                  <wp:posOffset>8259445</wp:posOffset>
+                  <wp:posOffset>4074160</wp:posOffset>
                 </wp:positionV>
                 <wp:extent cx="5324475" cy="635"/>
-                <wp:effectExtent l="0" t="0" r="0" b="0"/>
+                <wp:effectExtent l="0" t="0" r="9525" b="8255"/>
                 <wp:wrapTight wrapText="bothSides">
                   <wp:wrapPolygon edited="0">
                     <wp:start x="0" y="0"/>
-                    <wp:lineTo x="0" y="21600"/>
-                    <wp:lineTo x="21600" y="21600"/>
-                    <wp:lineTo x="21600" y="0"/>
+                    <wp:lineTo x="0" y="20698"/>
+                    <wp:lineTo x="21561" y="20698"/>
+                    <wp:lineTo x="21561" y="0"/>
+                    <wp:lineTo x="0" y="0"/>
                   </wp:wrapPolygon>
                 </wp:wrapTight>
                 <wp:docPr id="39" name="Caixa de texto 39"/>
@@ -16078,24 +16736,7 @@
                               </w:rPr>
                             </w:pPr>
                             <w:r>
-                              <w:t xml:space="preserve">Figura </w:t>
-                            </w:r>
-                            <w:fldSimple w:instr=" SEQ Figura \* ARABIC ">
-                              <w:r>
-                                <w:rPr>
-                                  <w:noProof/>
-                                </w:rPr>
-                                <w:t>11</w:t>
-                              </w:r>
-                            </w:fldSimple>
-                            <w:r>
-                              <w:t>-diagrama de cla</w:t>
-                            </w:r>
-                            <w:r>
-                              <w:t>s</w:t>
-                            </w:r>
-                            <w:r>
-                              <w:t>ses</w:t>
+                              <w:t>Figura 12-diagrama de classes</w:t>
                             </w:r>
                           </w:p>
                         </w:txbxContent>
@@ -16114,7 +16755,7 @@
           </mc:Choice>
           <mc:Fallback>
             <w:pict>
-              <v:shape w14:anchorId="6AECB656" id="Caixa de texto 39" o:spid="_x0000_s1042" type="#_x0000_t202" style="position:absolute;left:0;text-align:left;margin-left:0;margin-top:650.35pt;width:419.25pt;height:.05pt;z-index:-251272192;visibility:visible;mso-wrap-style:square;mso-wrap-distance-left:9pt;mso-wrap-distance-top:0;mso-wrap-distance-right:9pt;mso-wrap-distance-bottom:0;mso-position-horizontal:absolute;mso-position-horizontal-relative:text;mso-position-vertical:absolute;mso-position-vertical-relative:text;v-text-anchor:top" o:gfxdata="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" stroked="f">
+              <v:shape w14:anchorId="655A4964" id="Caixa de texto 39" o:spid="_x0000_s1043" type="#_x0000_t202" style="position:absolute;left:0;text-align:left;margin-left:0;margin-top:320.8pt;width:419.25pt;height:.05pt;z-index:-251266048;visibility:visible;mso-wrap-style:square;mso-wrap-distance-left:9pt;mso-wrap-distance-top:0;mso-wrap-distance-right:9pt;mso-wrap-distance-bottom:0;mso-position-horizontal:left;mso-position-horizontal-relative:margin;mso-position-vertical:absolute;mso-position-vertical-relative:text;v-text-anchor:top" o:gfxdata="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" stroked="f">
                 <v:textbox style="mso-fit-shape-to-text:t" inset="0,0,0,0">
                   <w:txbxContent>
                     <w:p>
@@ -16125,233 +16766,17 @@
                         </w:rPr>
                       </w:pPr>
                       <w:r>
-                        <w:t xml:space="preserve">Figura </w:t>
-                      </w:r>
-                      <w:fldSimple w:instr=" SEQ Figura \* ARABIC ">
-                        <w:r>
-                          <w:rPr>
-                            <w:noProof/>
-                          </w:rPr>
-                          <w:t>11</w:t>
-                        </w:r>
-                      </w:fldSimple>
-                      <w:r>
-                        <w:t>-diagrama de cla</w:t>
-                      </w:r>
-                      <w:r>
-                        <w:t>s</w:t>
-                      </w:r>
-                      <w:r>
-                        <w:t>ses</w:t>
+                        <w:t>Figura 12-diagrama de classes</w:t>
                       </w:r>
                     </w:p>
                   </w:txbxContent>
                 </v:textbox>
-                <w10:wrap type="tight"/>
+                <w10:wrap type="tight" anchorx="margin"/>
               </v:shape>
             </w:pict>
           </mc:Fallback>
         </mc:AlternateContent>
       </w:r>
-      <w:r>
-        <w:rPr>
-          <w:noProof/>
-        </w:rPr>
-        <w:drawing>
-          <wp:anchor distT="0" distB="0" distL="114300" distR="114300" simplePos="0" relativeHeight="252014592" behindDoc="1" locked="0" layoutInCell="1" allowOverlap="1" wp14:anchorId="232EA0E3">
-            <wp:simplePos x="0" y="0"/>
-            <wp:positionH relativeFrom="margin">
-              <wp:align>left</wp:align>
-            </wp:positionH>
-            <wp:positionV relativeFrom="paragraph">
-              <wp:posOffset>4441825</wp:posOffset>
-            </wp:positionV>
-            <wp:extent cx="5324475" cy="3838575"/>
-            <wp:effectExtent l="0" t="0" r="9525" b="9525"/>
-            <wp:wrapTight wrapText="bothSides">
-              <wp:wrapPolygon edited="0">
-                <wp:start x="0" y="0"/>
-                <wp:lineTo x="0" y="21546"/>
-                <wp:lineTo x="21561" y="21546"/>
-                <wp:lineTo x="21561" y="0"/>
-                <wp:lineTo x="0" y="0"/>
-              </wp:wrapPolygon>
-            </wp:wrapTight>
-            <wp:docPr id="46" name="Imagem 46"/>
-            <wp:cNvGraphicFramePr>
-              <a:graphicFrameLocks xmlns:a="http://schemas.openxmlformats.org/drawingml/2006/main" noChangeAspect="1"/>
-            </wp:cNvGraphicFramePr>
-            <a:graphic xmlns:a="http://schemas.openxmlformats.org/drawingml/2006/main">
-              <a:graphicData uri="http://schemas.openxmlformats.org/drawingml/2006/picture">
-                <pic:pic xmlns:pic="http://schemas.openxmlformats.org/drawingml/2006/picture">
-                  <pic:nvPicPr>
-                    <pic:cNvPr id="1" name=""/>
-                    <pic:cNvPicPr/>
-                  </pic:nvPicPr>
-                  <pic:blipFill>
-                    <a:blip r:embed="rId30">
-                      <a:extLst>
-                        <a:ext uri="{28A0092B-C50C-407E-A947-70E740481C1C}">
-                          <a14:useLocalDpi xmlns:a14="http://schemas.microsoft.com/office/drawing/2010/main" val="0"/>
-                        </a:ext>
-                      </a:extLst>
-                    </a:blip>
-                    <a:stretch>
-                      <a:fillRect/>
-                    </a:stretch>
-                  </pic:blipFill>
-                  <pic:spPr>
-                    <a:xfrm>
-                      <a:off x="0" y="0"/>
-                      <a:ext cx="5324475" cy="3838575"/>
-                    </a:xfrm>
-                    <a:prstGeom prst="rect">
-                      <a:avLst/>
-                    </a:prstGeom>
-                  </pic:spPr>
-                </pic:pic>
-              </a:graphicData>
-            </a:graphic>
-          </wp:anchor>
-        </w:drawing>
-      </w:r>
-      <w:r>
-        <w:rPr>
-          <w:rFonts w:cstheme="minorHAnsi"/>
-          <w:sz w:val="24"/>
-        </w:rPr>
-        <w:t xml:space="preserve">Os diagramas de atividades </w:t>
-      </w:r>
-      <w:r>
-        <w:rPr>
-          <w:rFonts w:cstheme="minorHAnsi"/>
-          <w:sz w:val="24"/>
-        </w:rPr>
-        <w:t xml:space="preserve">são representações </w:t>
-      </w:r>
-      <w:r>
-        <w:rPr>
-          <w:rFonts w:cstheme="minorHAnsi"/>
-          <w:sz w:val="24"/>
-        </w:rPr>
-        <w:t xml:space="preserve">das estruturas e relações das classes que servem como modelo para objetos. Para representar </w:t>
-      </w:r>
-      <w:r>
-        <w:rPr>
-          <w:rFonts w:cstheme="minorHAnsi"/>
-          <w:sz w:val="24"/>
-        </w:rPr>
-        <w:t xml:space="preserve">as classes </w:t>
-      </w:r>
-      <w:r>
-        <w:rPr>
-          <w:rFonts w:cstheme="minorHAnsi"/>
-          <w:sz w:val="24"/>
-        </w:rPr>
-        <w:t>presentes na nossa clínica elaboramos</w:t>
-      </w:r>
-      <w:r>
-        <w:rPr>
-          <w:rFonts w:cstheme="minorHAnsi"/>
-          <w:sz w:val="24"/>
-        </w:rPr>
-        <w:t xml:space="preserve"> um</w:t>
-      </w:r>
-      <w:r>
-        <w:rPr>
-          <w:rFonts w:cstheme="minorHAnsi"/>
-          <w:sz w:val="24"/>
-        </w:rPr>
-        <w:t xml:space="preserve"> </w:t>
-      </w:r>
-      <w:r>
-        <w:rPr>
-          <w:rFonts w:cstheme="minorHAnsi"/>
-          <w:sz w:val="24"/>
-        </w:rPr>
-        <w:t>diagrama de classes geral da nossa clínica.</w:t>
-      </w:r>
-      <w:r>
-        <w:rPr>
-          <w:rFonts w:cstheme="minorHAnsi"/>
-          <w:sz w:val="24"/>
-        </w:rPr>
-        <w:t xml:space="preserve"> </w:t>
-      </w:r>
-      <w:r>
-        <w:rPr>
-          <w:rFonts w:cstheme="minorHAnsi"/>
-          <w:sz w:val="24"/>
-        </w:rPr>
-        <w:t xml:space="preserve">Neste diagrama definimos as relações existentes entre as diferentes partes presentes na clínica. Detalhadamente temos que cada médico pode ter unicamente uma especialidade como referido no </w:t>
-      </w:r>
-      <w:r>
-        <w:rPr>
-          <w:rFonts w:ascii="Arial" w:hAnsi="Arial" w:cs="Arial"/>
-          <w:sz w:val="24"/>
-        </w:rPr>
-        <w:t>RF20</w:t>
-      </w:r>
-      <w:r>
-        <w:rPr>
-          <w:rFonts w:ascii="Arial" w:hAnsi="Arial" w:cs="Arial"/>
-          <w:sz w:val="24"/>
-        </w:rPr>
-        <w:t>, c</w:t>
-      </w:r>
-      <w:r>
-        <w:rPr>
-          <w:rFonts w:ascii="Arial" w:hAnsi="Arial" w:cs="Arial"/>
-          <w:sz w:val="24"/>
-        </w:rPr>
-        <w:t>ada médico só tem uma especialidade</w:t>
-      </w:r>
-      <w:r>
-        <w:rPr>
-          <w:rFonts w:ascii="Arial" w:hAnsi="Arial" w:cs="Arial"/>
-          <w:sz w:val="24"/>
-        </w:rPr>
-        <w:t>, e cada especialidade pode ter nenhum ou vários médicos.</w:t>
-      </w:r>
-      <w:r>
-        <w:rPr>
-          <w:rFonts w:ascii="Arial" w:hAnsi="Arial" w:cs="Arial"/>
-          <w:sz w:val="24"/>
-        </w:rPr>
-        <w:t xml:space="preserve"> </w:t>
-      </w:r>
-      <w:r>
-        <w:rPr>
-          <w:rFonts w:ascii="Arial" w:hAnsi="Arial" w:cs="Arial"/>
-          <w:sz w:val="24"/>
-        </w:rPr>
-        <w:t xml:space="preserve">Ainda nos médicos, cada médico tem pelo menos um doente, ou mais, e cada doente só tem um médico. </w:t>
-      </w:r>
-      <w:r>
-        <w:rPr>
-          <w:rFonts w:ascii="Arial" w:hAnsi="Arial" w:cs="Arial"/>
-          <w:sz w:val="24"/>
-        </w:rPr>
-        <w:t>Relativamente às consultas, cada consulta é dada por um médico,</w:t>
-      </w:r>
-      <w:r>
-        <w:rPr>
-          <w:rFonts w:ascii="Arial" w:hAnsi="Arial" w:cs="Arial"/>
-          <w:sz w:val="24"/>
-        </w:rPr>
-        <w:t xml:space="preserve"> e cada médico pode ter várias consultas, e ainda, cada consulta é referente a um único doente sendo que este pode ter várias consultas. Da consulta podem surgir vários ou nenhum exame ou medicamento, no entanto, estes só são referentes a uma consulta. A consulta é derivada de uma marcação ou então esta última pode derivar um tratamento, sendo que a marcação pode ter nenhuma consulta ou várias, ou então, nenhum tratamento ou vários. O tratamento pode ser administrado por vários enfermeiros, no entanto, cada tratamento é para um único doente, depende do tratamento a efetuar.</w:t>
-      </w:r>
-    </w:p>
-    <w:p>
-      <w:pPr>
-        <w:spacing w:line="360" w:lineRule="auto"/>
-        <w:ind w:firstLine="709"/>
-        <w:jc w:val="both"/>
-        <w:rPr>
-          <w:rFonts w:cstheme="minorHAnsi"/>
-          <w:sz w:val="24"/>
-        </w:rPr>
-      </w:pPr>
     </w:p>
     <w:p>
       <w:pPr>
@@ -16414,6 +16839,8 @@
           <w:sz w:val="28"/>
         </w:rPr>
       </w:pPr>
+      <w:bookmarkStart w:id="2" w:name="_GoBack"/>
+      <w:bookmarkEnd w:id="2"/>
     </w:p>
     <w:p>
       <w:pPr>
@@ -16809,7 +17236,7 @@
           <w:sz w:val="28"/>
         </w:rPr>
       </w:pPr>
-      <w:hyperlink r:id="rId31" w:history="1">
+      <w:hyperlink r:id="rId32" w:history="1">
         <w:r>
           <w:rPr>
             <w:rStyle w:val="Hiperligao"/>
@@ -16836,7 +17263,7 @@
           <w:sz w:val="28"/>
         </w:rPr>
       </w:pPr>
-      <w:hyperlink r:id="rId32" w:history="1">
+      <w:hyperlink r:id="rId33" w:history="1">
         <w:r>
           <w:rPr>
             <w:rStyle w:val="Hiperligao"/>
@@ -16863,7 +17290,7 @@
           <w:sz w:val="28"/>
         </w:rPr>
       </w:pPr>
-      <w:hyperlink r:id="rId33" w:history="1">
+      <w:hyperlink r:id="rId34" w:history="1">
         <w:r>
           <w:rPr>
             <w:rStyle w:val="Hiperligao"/>
@@ -16891,7 +17318,7 @@
           <w:sz w:val="28"/>
         </w:rPr>
       </w:pPr>
-      <w:hyperlink r:id="rId34" w:history="1">
+      <w:hyperlink r:id="rId35" w:history="1">
         <w:r>
           <w:rPr>
             <w:rStyle w:val="Hiperligao"/>
@@ -16918,7 +17345,7 @@
           <w:sz w:val="28"/>
         </w:rPr>
       </w:pPr>
-      <w:hyperlink r:id="rId35" w:history="1">
+      <w:hyperlink r:id="rId36" w:history="1">
         <w:r>
           <w:rPr>
             <w:rStyle w:val="Hiperligao"/>
@@ -17043,8 +17470,8 @@
       </w:pPr>
     </w:p>
     <w:sectPr>
-      <w:headerReference w:type="default" r:id="rId36"/>
-      <w:footerReference w:type="default" r:id="rId37"/>
+      <w:headerReference w:type="default" r:id="rId37"/>
+      <w:footerReference w:type="default" r:id="rId38"/>
       <w:pgSz w:w="11907" w:h="16839"/>
       <w:pgMar w:top="1417" w:right="1701" w:bottom="1417" w:left="1701" w:header="454" w:footer="709" w:gutter="0"/>
       <w:pgNumType w:start="1"/>
@@ -17328,7 +17755,7 @@
               <v:stroke joinstyle="miter"/>
               <v:path gradientshapeok="t" o:connecttype="rect"/>
             </v:shapetype>
-            <v:shape id="_x0000_s1046" type="#_x0000_t202" style="position:absolute;margin-left:411pt;margin-top:-12.35pt;width:168pt;height:44.25pt;z-index:251665920;visibility:visible;mso-wrap-style:square;mso-width-percent:0;mso-height-percent:0;mso-wrap-distance-left:9pt;mso-wrap-distance-top:3.6pt;mso-wrap-distance-right:9pt;mso-wrap-distance-bottom:3.6pt;mso-position-horizontal:absolute;mso-position-horizontal-relative:page;mso-position-vertical:absolute;mso-position-vertical-relative:text;mso-width-percent:0;mso-height-percent:0;mso-width-relative:margin;mso-height-relative:margin;v-text-anchor:top" o:gfxdata="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" filled="f" stroked="f">
+            <v:shape id="_x0000_s1047" type="#_x0000_t202" style="position:absolute;margin-left:411pt;margin-top:-12.35pt;width:168pt;height:44.25pt;z-index:251665920;visibility:visible;mso-wrap-style:square;mso-width-percent:0;mso-height-percent:0;mso-wrap-distance-left:9pt;mso-wrap-distance-top:3.6pt;mso-wrap-distance-right:9pt;mso-wrap-distance-bottom:3.6pt;mso-position-horizontal:absolute;mso-position-horizontal-relative:page;mso-position-vertical:absolute;mso-position-vertical-relative:text;mso-width-percent:0;mso-height-percent:0;mso-width-relative:margin;mso-height-relative:margin;v-text-anchor:top" o:gfxdata="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" filled="f" stroked="f">
               <v:textbox>
                 <w:txbxContent>
                   <w:p>
@@ -17530,7 +17957,7 @@
         </mc:Choice>
         <mc:Fallback>
           <w:pict>
-            <v:shape w14:anchorId="4BA83842" id="Caixa de Texto 221" o:spid="_x0000_s1047" type="#_x0000_t202" style="position:absolute;margin-left:258.75pt;margin-top:808.75pt;width:71.8pt;height:13.45pt;z-index:251683328;visibility:visible;mso-wrap-style:square;mso-width-percent:1000;mso-height-percent:0;mso-wrap-distance-left:9pt;mso-wrap-distance-top:0;mso-wrap-distance-right:9pt;mso-wrap-distance-bottom:0;mso-position-horizontal:absolute;mso-position-horizontal-relative:page;mso-position-vertical:absolute;mso-position-vertical-relative:top-margin-area;mso-width-percent:1000;mso-height-percent:0;mso-width-relative:right-margin-area;mso-height-relative:page;v-text-anchor:middle" o:gfxdata="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" o:allowincell="f" fillcolor="black [3200]" strokecolor="white [3201]" strokeweight="3.25pt">
+            <v:shape w14:anchorId="4BA83842" id="Caixa de Texto 221" o:spid="_x0000_s1048" type="#_x0000_t202" style="position:absolute;margin-left:258.75pt;margin-top:808.75pt;width:71.8pt;height:13.45pt;z-index:251683328;visibility:visible;mso-wrap-style:square;mso-width-percent:1000;mso-height-percent:0;mso-wrap-distance-left:9pt;mso-wrap-distance-top:0;mso-wrap-distance-right:9pt;mso-wrap-distance-bottom:0;mso-position-horizontal:absolute;mso-position-horizontal-relative:page;mso-position-vertical:absolute;mso-position-vertical-relative:top-margin-area;mso-width-percent:1000;mso-height-percent:0;mso-width-relative:right-margin-area;mso-height-relative:page;v-text-anchor:middle" o:gfxdata="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" o:allowincell="f" fillcolor="black [3200]" strokecolor="white [3201]" strokeweight="3.25pt">
               <v:textbox style="mso-fit-shape-to-text:t" inset=",0,,0">
                 <w:txbxContent>
                   <w:p>
@@ -17734,7 +18161,7 @@
               <v:stroke joinstyle="miter"/>
               <v:path gradientshapeok="t" o:connecttype="rect"/>
             </v:shapetype>
-            <v:shape id="Caixa de Texto 14" o:spid="_x0000_s1043" type="#_x0000_t202" style="position:absolute;margin-left:346.75pt;margin-top:-48.2pt;width:140.4pt;height:21.75pt;z-index:251691520;visibility:visible;mso-wrap-style:square;mso-width-percent:300;mso-height-percent:0;mso-wrap-distance-left:14.4pt;mso-wrap-distance-top:0;mso-wrap-distance-right:14.4pt;mso-wrap-distance-bottom:0;mso-position-horizontal:absolute;mso-position-horizontal-relative:margin;mso-position-vertical:absolute;mso-position-vertical-relative:margin;mso-width-percent:300;mso-height-percent:0;mso-width-relative:margin;mso-height-relative:margin;v-text-anchor:top" o:gfxdata="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" filled="f" fillcolor="white [3212]" stroked="f">
+            <v:shape id="Caixa de Texto 14" o:spid="_x0000_s1044" type="#_x0000_t202" style="position:absolute;margin-left:346.75pt;margin-top:-48.2pt;width:140.4pt;height:21.75pt;z-index:251691520;visibility:visible;mso-wrap-style:square;mso-width-percent:300;mso-height-percent:0;mso-wrap-distance-left:14.4pt;mso-wrap-distance-top:0;mso-wrap-distance-right:14.4pt;mso-wrap-distance-bottom:0;mso-position-horizontal:absolute;mso-position-horizontal-relative:margin;mso-position-vertical:absolute;mso-position-vertical-relative:margin;mso-width-percent:300;mso-height-percent:0;mso-width-relative:margin;mso-height-relative:margin;v-text-anchor:top" o:gfxdata="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" filled="f" fillcolor="white [3212]" stroked="f">
               <v:textbox>
                 <w:txbxContent>
                   <w:p>
@@ -17884,7 +18311,7 @@
         </mc:Choice>
         <mc:Fallback>
           <w:pict>
-            <v:shape w14:anchorId="75E03E4C" id="_x0000_s1044" type="#_x0000_t202" style="position:absolute;margin-left:-50.25pt;margin-top:-47.45pt;width:140.4pt;height:21.75pt;z-index:251687424;visibility:visible;mso-wrap-style:square;mso-width-percent:300;mso-height-percent:0;mso-wrap-distance-left:14.4pt;mso-wrap-distance-top:0;mso-wrap-distance-right:14.4pt;mso-wrap-distance-bottom:0;mso-position-horizontal:absolute;mso-position-horizontal-relative:margin;mso-position-vertical:absolute;mso-position-vertical-relative:margin;mso-width-percent:300;mso-height-percent:0;mso-width-relative:margin;mso-height-relative:margin;v-text-anchor:top" o:gfxdata="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" filled="f" fillcolor="white [3212]" stroked="f">
+            <v:shape w14:anchorId="75E03E4C" id="_x0000_s1045" type="#_x0000_t202" style="position:absolute;margin-left:-50.25pt;margin-top:-47.45pt;width:140.4pt;height:21.75pt;z-index:251687424;visibility:visible;mso-wrap-style:square;mso-width-percent:300;mso-height-percent:0;mso-wrap-distance-left:14.4pt;mso-wrap-distance-top:0;mso-wrap-distance-right:14.4pt;mso-wrap-distance-bottom:0;mso-position-horizontal:absolute;mso-position-horizontal-relative:margin;mso-position-vertical:absolute;mso-position-vertical-relative:margin;mso-width-percent:300;mso-height-percent:0;mso-width-relative:margin;mso-height-relative:margin;v-text-anchor:top" o:gfxdata="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" filled="f" fillcolor="white [3212]" stroked="f">
               <v:textbox>
                 <w:txbxContent>
                   <w:p>
@@ -18025,7 +18452,7 @@
         </mc:Choice>
         <mc:Fallback>
           <w:pict>
-            <v:shape w14:anchorId="75E03E4C" id="_x0000_s1045" type="#_x0000_t202" style="position:absolute;margin-left:0;margin-top:-47.6pt;width:180.75pt;height:21.75pt;z-index:251689472;visibility:visible;mso-wrap-style:square;mso-width-percent:0;mso-height-percent:0;mso-wrap-distance-left:14.4pt;mso-wrap-distance-top:0;mso-wrap-distance-right:14.4pt;mso-wrap-distance-bottom:0;mso-position-horizontal:center;mso-position-horizontal-relative:margin;mso-position-vertical:absolute;mso-position-vertical-relative:margin;mso-width-percent:0;mso-height-percent:0;mso-width-relative:margin;mso-height-relative:margin;v-text-anchor:top" o:gfxdata="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" filled="f" fillcolor="white [3212]" stroked="f">
+            <v:shape w14:anchorId="75E03E4C" id="_x0000_s1046" type="#_x0000_t202" style="position:absolute;margin-left:0;margin-top:-47.6pt;width:180.75pt;height:21.75pt;z-index:251689472;visibility:visible;mso-wrap-style:square;mso-width-percent:0;mso-height-percent:0;mso-wrap-distance-left:14.4pt;mso-wrap-distance-top:0;mso-wrap-distance-right:14.4pt;mso-wrap-distance-bottom:0;mso-position-horizontal:center;mso-position-horizontal-relative:margin;mso-position-vertical:absolute;mso-position-vertical-relative:margin;mso-width-percent:0;mso-height-percent:0;mso-width-relative:margin;mso-height-relative:margin;v-text-anchor:top" o:gfxdata="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" filled="f" fillcolor="white [3212]" stroked="f">
               <v:textbox>
                 <w:txbxContent>
                   <w:p>
@@ -21334,6 +21761,7 @@
     <w:rsid w:val="00B86D60"/>
     <w:rsid w:val="00C47D0A"/>
     <w:rsid w:val="00C65730"/>
+    <w:rsid w:val="00C84123"/>
     <w:rsid w:val="00CD2A4F"/>
     <w:rsid w:val="00D47223"/>
     <w:rsid w:val="00D63207"/>
@@ -21361,7 +21789,7 @@
   </m:mathPr>
   <w:themeFontLang w:val="pt-PT"/>
   <w:clrSchemeMapping w:bg1="light1" w:t1="dark1" w:bg2="light2" w:t2="dark2" w:accent1="accent1" w:accent2="accent2" w:accent3="accent3" w:accent4="accent4" w:accent5="accent5" w:accent6="accent6" w:hyperlink="hyperlink" w:followedHyperlink="followedHyperlink"/>
-  <w:decimalSymbol w:val="."/>
+  <w:decimalSymbol w:val=","/>
   <w:listSeparator w:val=";"/>
   <w15:chartTrackingRefBased/>
 </w:settings>
@@ -22235,7 +22663,7 @@
 </file>
 
 <file path=customXml/itemProps2.xml><?xml version="1.0" encoding="utf-8"?>
-<ds:datastoreItem xmlns:ds="http://schemas.openxmlformats.org/officeDocument/2006/customXml" ds:itemID="{8FC82CF6-0F40-4392-90EB-834818D7147E}">
+<ds:datastoreItem xmlns:ds="http://schemas.openxmlformats.org/officeDocument/2006/customXml" ds:itemID="{0CD0EF98-AE21-4B04-8863-807D316166FD}">
   <ds:schemaRefs>
     <ds:schemaRef ds:uri="http://schemas.openxmlformats.org/officeDocument/2006/bibliography"/>
   </ds:schemaRefs>

</xml_diff>

<commit_message>
Novo diagrama de sequencias
</commit_message>
<xml_diff>
--- a/Relatório-Clínica-FAM.docx
+++ b/Relatório-Clínica-FAM.docx
@@ -180,6 +180,170 @@
           </w:pPr>
           <w:bookmarkStart w:id="0" w:name="_Hlk482039392"/>
           <w:bookmarkEnd w:id="0"/>
+          <w:r>
+            <w:rPr>
+              <w:noProof/>
+            </w:rPr>
+            <mc:AlternateContent>
+              <mc:Choice Requires="wps">
+                <w:drawing>
+                  <wp:anchor distT="0" distB="0" distL="114300" distR="114300" simplePos="0" relativeHeight="251675648" behindDoc="0" locked="0" layoutInCell="1" allowOverlap="1" wp14:editId="2387022E">
+                    <wp:simplePos x="0" y="0"/>
+                    <wp:positionH relativeFrom="margin">
+                      <wp:posOffset>-413385</wp:posOffset>
+                    </wp:positionH>
+                    <wp:positionV relativeFrom="margin">
+                      <wp:posOffset>6320155</wp:posOffset>
+                    </wp:positionV>
+                    <wp:extent cx="6227445" cy="923925"/>
+                    <wp:effectExtent l="0" t="0" r="0" b="9525"/>
+                    <wp:wrapNone/>
+                    <wp:docPr id="1" name="Caixa de Texto 11"/>
+                    <wp:cNvGraphicFramePr>
+                      <a:graphicFrameLocks xmlns:a="http://schemas.openxmlformats.org/drawingml/2006/main"/>
+                    </wp:cNvGraphicFramePr>
+                    <a:graphic xmlns:a="http://schemas.openxmlformats.org/drawingml/2006/main">
+                      <a:graphicData uri="http://schemas.microsoft.com/office/word/2010/wordprocessingShape">
+                        <wps:wsp>
+                          <wps:cNvSpPr txBox="1">
+                            <a:spLocks noChangeArrowheads="1"/>
+                          </wps:cNvSpPr>
+                          <wps:spPr bwMode="auto">
+                            <a:xfrm>
+                              <a:off x="0" y="0"/>
+                              <a:ext cx="6227445" cy="923925"/>
+                            </a:xfrm>
+                            <a:prstGeom prst="rect">
+                              <a:avLst/>
+                            </a:prstGeom>
+                            <a:noFill/>
+                            <a:ln>
+                              <a:noFill/>
+                            </a:ln>
+                            <a:extLst>
+                              <a:ext uri="{909E8E84-426E-40DD-AFC4-6F175D3DCCD1}">
+                                <a14:hiddenFill xmlns:a14="http://schemas.microsoft.com/office/drawing/2010/main">
+                                  <a:solidFill>
+                                    <a:srgbClr val="FFFFFF"/>
+                                  </a:solidFill>
+                                </a14:hiddenFill>
+                              </a:ext>
+                              <a:ext uri="{91240B29-F687-4F45-9708-019B960494DF}">
+                                <a14:hiddenLine xmlns:a14="http://schemas.microsoft.com/office/drawing/2010/main" w="9525">
+                                  <a:solidFill>
+                                    <a:srgbClr val="000000"/>
+                                  </a:solidFill>
+                                  <a:miter lim="800000"/>
+                                  <a:headEnd/>
+                                  <a:tailEnd/>
+                                </a14:hiddenLine>
+                              </a:ext>
+                            </a:extLst>
+                          </wps:spPr>
+                          <wps:txbx>
+                            <w:txbxContent>
+                              <w:p>
+                                <w:pPr>
+                                  <w:pStyle w:val="Cabealhodondice"/>
+                                  <w:jc w:val="center"/>
+                                  <w:rPr>
+                                    <w:rStyle w:val="nfaseIntensa"/>
+                                    <w:color w:val="0F4915"/>
+                                    <w:sz w:val="32"/>
+                                  </w:rPr>
+                                </w:pPr>
+                                <w:sdt>
+                                  <w:sdtPr>
+                                    <w:rPr>
+                                      <w:rStyle w:val="nfaseIntensa"/>
+                                      <w:color w:val="0F4915"/>
+                                      <w:sz w:val="32"/>
+                                    </w:rPr>
+                                    <w:alias w:val="Subtítulo"/>
+                                    <w:id w:val="-996867765"/>
+                                    <w:dataBinding w:prefixMappings="xmlns:ns0='http://schemas.openxmlformats.org/package/2006/metadata/core-properties' xmlns:ns1='http://purl.org/dc/elements/1.1/'" w:xpath="/ns0:coreProperties[1]/ns1:subject[1]" w:storeItemID="{6C3C8BC8-F283-45AE-878A-BAB7291924A1}"/>
+                                    <w:text/>
+                                  </w:sdtPr>
+                                  <w:sdtContent>
+                                    <w:r>
+                                      <w:rPr>
+                                        <w:rStyle w:val="nfaseIntensa"/>
+                                        <w:color w:val="0F4915"/>
+                                        <w:sz w:val="32"/>
+                                      </w:rPr>
+                                      <w:t>Clínica fam</w:t>
+                                    </w:r>
+                                  </w:sdtContent>
+                                </w:sdt>
+                              </w:p>
+                            </w:txbxContent>
+                          </wps:txbx>
+                          <wps:bodyPr rot="0" vert="horz" wrap="square" lIns="91440" tIns="45720" rIns="91440" bIns="45720" anchor="t" anchorCtr="0" upright="1">
+                            <a:noAutofit/>
+                          </wps:bodyPr>
+                        </wps:wsp>
+                      </a:graphicData>
+                    </a:graphic>
+                    <wp14:sizeRelH relativeFrom="margin">
+                      <wp14:pctWidth>0</wp14:pctWidth>
+                    </wp14:sizeRelH>
+                    <wp14:sizeRelV relativeFrom="page">
+                      <wp14:pctHeight>0</wp14:pctHeight>
+                    </wp14:sizeRelV>
+                  </wp:anchor>
+                </w:drawing>
+              </mc:Choice>
+              <mc:Fallback>
+                <w:pict>
+                  <v:shapetype id="_x0000_t202" coordsize="21600,21600" o:spt="202" path="m,l,21600r21600,l21600,xe">
+                    <v:stroke joinstyle="miter"/>
+                    <v:path gradientshapeok="t" o:connecttype="rect"/>
+                  </v:shapetype>
+                  <v:shape id="Caixa de Texto 11" o:spid="_x0000_s1026" type="#_x0000_t202" style="position:absolute;margin-left:-32.55pt;margin-top:497.65pt;width:490.35pt;height:72.75pt;z-index:251675648;visibility:visible;mso-wrap-style:square;mso-width-percent:0;mso-height-percent:0;mso-wrap-distance-left:9pt;mso-wrap-distance-top:0;mso-wrap-distance-right:9pt;mso-wrap-distance-bottom:0;mso-position-horizontal:absolute;mso-position-horizontal-relative:margin;mso-position-vertical:absolute;mso-position-vertical-relative:margin;mso-width-percent:0;mso-height-percent:0;mso-width-relative:margin;mso-height-relative:page;v-text-anchor:top" o:gfxdata="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" filled="f" stroked="f">
+                    <v:textbox>
+                      <w:txbxContent>
+                        <w:p>
+                          <w:pPr>
+                            <w:pStyle w:val="Cabealhodondice"/>
+                            <w:jc w:val="center"/>
+                            <w:rPr>
+                              <w:rStyle w:val="nfaseIntensa"/>
+                              <w:color w:val="0F4915"/>
+                              <w:sz w:val="32"/>
+                            </w:rPr>
+                          </w:pPr>
+                          <w:sdt>
+                            <w:sdtPr>
+                              <w:rPr>
+                                <w:rStyle w:val="nfaseIntensa"/>
+                                <w:color w:val="0F4915"/>
+                                <w:sz w:val="32"/>
+                              </w:rPr>
+                              <w:alias w:val="Subtítulo"/>
+                              <w:id w:val="-996867765"/>
+                              <w:dataBinding w:prefixMappings="xmlns:ns0='http://schemas.openxmlformats.org/package/2006/metadata/core-properties' xmlns:ns1='http://purl.org/dc/elements/1.1/'" w:xpath="/ns0:coreProperties[1]/ns1:subject[1]" w:storeItemID="{6C3C8BC8-F283-45AE-878A-BAB7291924A1}"/>
+                              <w:text/>
+                            </w:sdtPr>
+                            <w:sdtContent>
+                              <w:r>
+                                <w:rPr>
+                                  <w:rStyle w:val="nfaseIntensa"/>
+                                  <w:color w:val="0F4915"/>
+                                  <w:sz w:val="32"/>
+                                </w:rPr>
+                                <w:t>Clínica fam</w:t>
+                              </w:r>
+                            </w:sdtContent>
+                          </w:sdt>
+                        </w:p>
+                      </w:txbxContent>
+                    </v:textbox>
+                    <w10:wrap anchorx="margin" anchory="margin"/>
+                  </v:shape>
+                </w:pict>
+              </mc:Fallback>
+            </mc:AlternateContent>
+          </w:r>
           <w:r>
             <w:rPr>
               <w:noProof/>
@@ -333,11 +497,7 @@
               </mc:Choice>
               <mc:Fallback>
                 <w:pict>
-                  <v:shapetype w14:anchorId="471EE98B" id="_x0000_t202" coordsize="21600,21600" o:spt="202" path="m,l,21600r21600,l21600,xe">
-                    <v:stroke joinstyle="miter"/>
-                    <v:path gradientshapeok="t" o:connecttype="rect"/>
-                  </v:shapetype>
-                  <v:shape id="Caixa de Texto 2" o:spid="_x0000_s1026" type="#_x0000_t202" style="position:absolute;margin-left:274.2pt;margin-top:670.9pt;width:185.9pt;height:76.5pt;z-index:251797504;visibility:visible;mso-wrap-style:square;mso-width-percent:400;mso-height-percent:0;mso-wrap-distance-left:9pt;mso-wrap-distance-top:3.6pt;mso-wrap-distance-right:9pt;mso-wrap-distance-bottom:3.6pt;mso-position-horizontal:absolute;mso-position-horizontal-relative:margin;mso-position-vertical:absolute;mso-position-vertical-relative:margin;mso-width-percent:400;mso-height-percent:0;mso-width-relative:margin;mso-height-relative:margin;v-text-anchor:top" o:gfxdata="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" filled="f" stroked="f">
+                  <v:shape w14:anchorId="471EE98B" id="Caixa de Texto 2" o:spid="_x0000_s1027" type="#_x0000_t202" style="position:absolute;margin-left:274.2pt;margin-top:670.9pt;width:185.9pt;height:76.5pt;z-index:251797504;visibility:visible;mso-wrap-style:square;mso-width-percent:400;mso-height-percent:0;mso-wrap-distance-left:9pt;mso-wrap-distance-top:3.6pt;mso-wrap-distance-right:9pt;mso-wrap-distance-bottom:3.6pt;mso-position-horizontal:absolute;mso-position-horizontal-relative:margin;mso-position-vertical:absolute;mso-position-vertical-relative:margin;mso-width-percent:400;mso-height-percent:0;mso-width-relative:margin;mso-height-relative:margin;v-text-anchor:top" o:gfxdata="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" filled="f" stroked="f">
                     <v:textbox>
                       <w:txbxContent>
                         <w:p>
@@ -855,7 +1015,7 @@
               </mc:Choice>
               <mc:Fallback>
                 <w:pict>
-                  <v:shape id="Caixa de Texto 24" o:spid="_x0000_s1027" type="#_x0000_t202" style="position:absolute;margin-left:0;margin-top:555.35pt;width:473.75pt;height:129.75pt;z-index:251568128;visibility:visible;mso-wrap-style:square;mso-width-percent:940;mso-height-percent:0;mso-wrap-distance-left:9pt;mso-wrap-distance-top:0;mso-wrap-distance-right:9pt;mso-wrap-distance-bottom:0;mso-position-horizontal:center;mso-position-horizontal-relative:margin;mso-position-vertical:absolute;mso-position-vertical-relative:margin;mso-width-percent:940;mso-height-percent:0;mso-width-relative:margin;mso-height-relative:page;v-text-anchor:top" o:gfxdata="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" filled="f" stroked="f">
+                  <v:shape id="Caixa de Texto 24" o:spid="_x0000_s1028" type="#_x0000_t202" style="position:absolute;margin-left:0;margin-top:555.35pt;width:473.75pt;height:129.75pt;z-index:251568128;visibility:visible;mso-wrap-style:square;mso-width-percent:940;mso-height-percent:0;mso-wrap-distance-left:9pt;mso-wrap-distance-top:0;mso-wrap-distance-right:9pt;mso-wrap-distance-bottom:0;mso-position-horizontal:center;mso-position-horizontal-relative:margin;mso-position-vertical:absolute;mso-position-vertical-relative:margin;mso-width-percent:940;mso-height-percent:0;mso-width-relative:margin;mso-height-relative:page;v-text-anchor:top" o:gfxdata="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" filled="f" stroked="f">
                     <v:textbox>
                       <w:txbxContent>
                         <w:p>
@@ -1263,7 +1423,7 @@
               </mc:Choice>
               <mc:Fallback>
                 <w:pict>
-                  <v:shape id="Caixa de Texto 13" o:spid="_x0000_s1028" type="#_x0000_t202" style="position:absolute;margin-left:0;margin-top:55.9pt;width:300.8pt;height:79.65pt;z-index:251771904;visibility:visible;mso-wrap-style:square;mso-width-percent:0;mso-height-percent:0;mso-wrap-distance-left:9pt;mso-wrap-distance-top:7.2pt;mso-wrap-distance-right:9pt;mso-wrap-distance-bottom:7.2pt;mso-position-horizontal:center;mso-position-horizontal-relative:margin;mso-position-vertical:absolute;mso-position-vertical-relative:margin;mso-width-percent:0;mso-height-percent:0;mso-width-relative:margin;mso-height-relative:margin;v-text-anchor:middle" o:gfxdata="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" filled="f" stroked="f">
+                  <v:shape id="Caixa de Texto 13" o:spid="_x0000_s1029" type="#_x0000_t202" style="position:absolute;margin-left:0;margin-top:55.9pt;width:300.8pt;height:79.65pt;z-index:251771904;visibility:visible;mso-wrap-style:square;mso-width-percent:0;mso-height-percent:0;mso-wrap-distance-left:9pt;mso-wrap-distance-top:7.2pt;mso-wrap-distance-right:9pt;mso-wrap-distance-bottom:7.2pt;mso-position-horizontal:center;mso-position-horizontal-relative:margin;mso-position-vertical:absolute;mso-position-vertical-relative:margin;mso-width-percent:0;mso-height-percent:0;mso-width-relative:margin;mso-height-relative:margin;v-text-anchor:middle" o:gfxdata="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" filled="f" stroked="f">
                     <v:textbox style="mso-fit-shape-to-text:t" inset="0,,0">
                       <w:txbxContent>
                         <w:p>
@@ -1482,163 +1642,9 @@
               </mc:Choice>
               <mc:Fallback>
                 <w:pict>
-                  <v:rect w14:anchorId="7D520716" id="Rectângulo 9" o:spid="_x0000_s1026" style="position:absolute;margin-left:34.5pt;margin-top:475.1pt;width:9.25pt;height:263.25pt;z-index:251635712;visibility:visible;mso-wrap-style:square;mso-width-percent:0;mso-height-percent:0;mso-wrap-distance-left:9pt;mso-wrap-distance-top:0;mso-wrap-distance-right:9pt;mso-wrap-distance-bottom:0;mso-position-horizontal:absolute;mso-position-horizontal-relative:right-margin-area;mso-position-vertical:absolute;mso-position-vertical-relative:margin;mso-width-percent:0;mso-height-percent:0;mso-width-relative:margin;mso-height-relative:margin;v-text-anchor:top" o:gfxdata="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" fillcolor="#d1282e [3215]" stroked="f">
+                  <v:rect w14:anchorId="5FDF0802" id="Rectângulo 9" o:spid="_x0000_s1026" style="position:absolute;margin-left:34.5pt;margin-top:475.1pt;width:9.25pt;height:263.25pt;z-index:251635712;visibility:visible;mso-wrap-style:square;mso-width-percent:0;mso-height-percent:0;mso-wrap-distance-left:9pt;mso-wrap-distance-top:0;mso-wrap-distance-right:9pt;mso-wrap-distance-bottom:0;mso-position-horizontal:absolute;mso-position-horizontal-relative:right-margin-area;mso-position-vertical:absolute;mso-position-vertical-relative:margin;mso-width-percent:0;mso-height-percent:0;mso-width-relative:margin;mso-height-relative:margin;v-text-anchor:top" o:gfxdata="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" fillcolor="#d1282e [3215]" stroked="f">
                     <w10:wrap anchorx="margin" anchory="margin"/>
                   </v:rect>
-                </w:pict>
-              </mc:Fallback>
-            </mc:AlternateContent>
-          </w:r>
-          <w:r>
-            <w:rPr>
-              <w:noProof/>
-            </w:rPr>
-            <mc:AlternateContent>
-              <mc:Choice Requires="wps">
-                <w:drawing>
-                  <wp:anchor distT="0" distB="0" distL="114300" distR="114300" simplePos="0" relativeHeight="251675648" behindDoc="0" locked="0" layoutInCell="1" allowOverlap="1" wp14:editId="2387022E">
-                    <wp:simplePos x="0" y="0"/>
-                    <wp:positionH relativeFrom="margin">
-                      <wp:align>center</wp:align>
-                    </wp:positionH>
-                    <wp:positionV relativeFrom="margin">
-                      <wp:posOffset>6519545</wp:posOffset>
-                    </wp:positionV>
-                    <wp:extent cx="6227445" cy="542925"/>
-                    <wp:effectExtent l="0" t="0" r="0" b="9525"/>
-                    <wp:wrapNone/>
-                    <wp:docPr id="1" name="Caixa de Texto 11"/>
-                    <wp:cNvGraphicFramePr>
-                      <a:graphicFrameLocks xmlns:a="http://schemas.openxmlformats.org/drawingml/2006/main"/>
-                    </wp:cNvGraphicFramePr>
-                    <a:graphic xmlns:a="http://schemas.openxmlformats.org/drawingml/2006/main">
-                      <a:graphicData uri="http://schemas.microsoft.com/office/word/2010/wordprocessingShape">
-                        <wps:wsp>
-                          <wps:cNvSpPr txBox="1">
-                            <a:spLocks noChangeArrowheads="1"/>
-                          </wps:cNvSpPr>
-                          <wps:spPr bwMode="auto">
-                            <a:xfrm>
-                              <a:off x="0" y="0"/>
-                              <a:ext cx="6227445" cy="542925"/>
-                            </a:xfrm>
-                            <a:prstGeom prst="rect">
-                              <a:avLst/>
-                            </a:prstGeom>
-                            <a:noFill/>
-                            <a:ln>
-                              <a:noFill/>
-                            </a:ln>
-                            <a:extLst>
-                              <a:ext uri="{909E8E84-426E-40DD-AFC4-6F175D3DCCD1}">
-                                <a14:hiddenFill xmlns:a14="http://schemas.microsoft.com/office/drawing/2010/main">
-                                  <a:solidFill>
-                                    <a:srgbClr val="FFFFFF"/>
-                                  </a:solidFill>
-                                </a14:hiddenFill>
-                              </a:ext>
-                              <a:ext uri="{91240B29-F687-4F45-9708-019B960494DF}">
-                                <a14:hiddenLine xmlns:a14="http://schemas.microsoft.com/office/drawing/2010/main" w="9525">
-                                  <a:solidFill>
-                                    <a:srgbClr val="000000"/>
-                                  </a:solidFill>
-                                  <a:miter lim="800000"/>
-                                  <a:headEnd/>
-                                  <a:tailEnd/>
-                                </a14:hiddenLine>
-                              </a:ext>
-                            </a:extLst>
-                          </wps:spPr>
-                          <wps:txbx>
-                            <w:txbxContent>
-                              <w:p>
-                                <w:pPr>
-                                  <w:pStyle w:val="Subttulo"/>
-                                  <w:jc w:val="center"/>
-                                  <w:rPr>
-                                    <w:rStyle w:val="nfaseIntensa"/>
-                                    <w:color w:val="0F4915"/>
-                                  </w:rPr>
-                                </w:pPr>
-                                <w:sdt>
-                                  <w:sdtPr>
-                                    <w:rPr>
-                                      <w:rStyle w:val="nfaseIntensa"/>
-                                      <w:color w:val="0F4915"/>
-                                    </w:rPr>
-                                    <w:alias w:val="Subtítulo"/>
-                                    <w:id w:val="-996867765"/>
-                                    <w:dataBinding w:prefixMappings="xmlns:ns0='http://schemas.openxmlformats.org/package/2006/metadata/core-properties' xmlns:ns1='http://purl.org/dc/elements/1.1/'" w:xpath="/ns0:coreProperties[1]/ns1:subject[1]" w:storeItemID="{6C3C8BC8-F283-45AE-878A-BAB7291924A1}"/>
-                                    <w:text/>
-                                  </w:sdtPr>
-                                  <w:sdtContent>
-                                    <w:r>
-                                      <w:rPr>
-                                        <w:rStyle w:val="nfaseIntensa"/>
-                                        <w:color w:val="0F4915"/>
-                                      </w:rPr>
-                                      <w:t>clínica fam</w:t>
-                                    </w:r>
-                                  </w:sdtContent>
-                                </w:sdt>
-                              </w:p>
-                            </w:txbxContent>
-                          </wps:txbx>
-                          <wps:bodyPr rot="0" vert="horz" wrap="square" lIns="91440" tIns="45720" rIns="91440" bIns="45720" anchor="t" anchorCtr="0" upright="1">
-                            <a:noAutofit/>
-                          </wps:bodyPr>
-                        </wps:wsp>
-                      </a:graphicData>
-                    </a:graphic>
-                    <wp14:sizeRelH relativeFrom="margin">
-                      <wp14:pctWidth>0</wp14:pctWidth>
-                    </wp14:sizeRelH>
-                    <wp14:sizeRelV relativeFrom="page">
-                      <wp14:pctHeight>0</wp14:pctHeight>
-                    </wp14:sizeRelV>
-                  </wp:anchor>
-                </w:drawing>
-              </mc:Choice>
-              <mc:Fallback>
-                <w:pict>
-                  <v:shape id="Caixa de Texto 11" o:spid="_x0000_s1029" type="#_x0000_t202" style="position:absolute;margin-left:0;margin-top:513.35pt;width:490.35pt;height:42.75pt;z-index:251675648;visibility:visible;mso-wrap-style:square;mso-width-percent:0;mso-height-percent:0;mso-wrap-distance-left:9pt;mso-wrap-distance-top:0;mso-wrap-distance-right:9pt;mso-wrap-distance-bottom:0;mso-position-horizontal:center;mso-position-horizontal-relative:margin;mso-position-vertical:absolute;mso-position-vertical-relative:margin;mso-width-percent:0;mso-height-percent:0;mso-width-relative:margin;mso-height-relative:page;v-text-anchor:top" o:gfxdata="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" filled="f" stroked="f">
-                    <v:textbox>
-                      <w:txbxContent>
-                        <w:p>
-                          <w:pPr>
-                            <w:pStyle w:val="Subttulo"/>
-                            <w:jc w:val="center"/>
-                            <w:rPr>
-                              <w:rStyle w:val="nfaseIntensa"/>
-                              <w:color w:val="0F4915"/>
-                            </w:rPr>
-                          </w:pPr>
-                          <w:sdt>
-                            <w:sdtPr>
-                              <w:rPr>
-                                <w:rStyle w:val="nfaseIntensa"/>
-                                <w:color w:val="0F4915"/>
-                              </w:rPr>
-                              <w:alias w:val="Subtítulo"/>
-                              <w:id w:val="-996867765"/>
-                              <w:dataBinding w:prefixMappings="xmlns:ns0='http://schemas.openxmlformats.org/package/2006/metadata/core-properties' xmlns:ns1='http://purl.org/dc/elements/1.1/'" w:xpath="/ns0:coreProperties[1]/ns1:subject[1]" w:storeItemID="{6C3C8BC8-F283-45AE-878A-BAB7291924A1}"/>
-                              <w:text/>
-                            </w:sdtPr>
-                            <w:sdtContent>
-                              <w:r>
-                                <w:rPr>
-                                  <w:rStyle w:val="nfaseIntensa"/>
-                                  <w:color w:val="0F4915"/>
-                                </w:rPr>
-                                <w:t>clínica fam</w:t>
-                              </w:r>
-                            </w:sdtContent>
-                          </w:sdt>
-                        </w:p>
-                      </w:txbxContent>
-                    </v:textbox>
-                    <w10:wrap anchorx="margin" anchory="margin"/>
-                  </v:shape>
                 </w:pict>
               </mc:Fallback>
             </mc:AlternateContent>
@@ -1795,6 +1801,13 @@
         </w:p>
         <w:sdt>
           <w:sdtPr>
+            <w:rPr>
+              <w:rFonts w:asciiTheme="minorHAnsi" w:eastAsiaTheme="minorEastAsia" w:hAnsiTheme="minorHAnsi" w:cstheme="minorBidi"/>
+              <w:bCs w:val="0"/>
+              <w:caps w:val="0"/>
+              <w:sz w:val="22"/>
+              <w:szCs w:val="22"/>
+            </w:rPr>
             <w:id w:val="-1832509134"/>
             <w:docPartObj>
               <w:docPartGallery w:val="Table of Contents"/>
@@ -1803,20 +1816,33 @@
           </w:sdtPr>
           <w:sdtEndPr>
             <w:rPr>
-              <w:rFonts w:asciiTheme="minorHAnsi" w:eastAsiaTheme="minorEastAsia" w:hAnsiTheme="minorHAnsi" w:cstheme="minorBidi"/>
               <w:b/>
-              <w:caps w:val="0"/>
-              <w:sz w:val="22"/>
-              <w:szCs w:val="22"/>
             </w:rPr>
           </w:sdtEndPr>
           <w:sdtContent>
             <w:p>
               <w:pPr>
                 <w:pStyle w:val="Cabealhodondice"/>
+                <w:tabs>
+                  <w:tab w:val="center" w:pos="4252"/>
+                  <w:tab w:val="right" w:pos="8505"/>
+                </w:tabs>
               </w:pPr>
               <w:r>
+                <w:rPr>
+                  <w:rFonts w:asciiTheme="minorHAnsi" w:eastAsiaTheme="minorEastAsia" w:hAnsiTheme="minorHAnsi" w:cstheme="minorBidi"/>
+                  <w:bCs w:val="0"/>
+                  <w:caps w:val="0"/>
+                  <w:sz w:val="22"/>
+                  <w:szCs w:val="22"/>
+                </w:rPr>
+                <w:tab/>
+              </w:r>
+              <w:r>
                 <w:t>Índice</w:t>
+              </w:r>
+              <w:r>
+                <w:tab/>
               </w:r>
             </w:p>
             <w:p/>
@@ -1826,12 +1852,8 @@
                 <w:tabs>
                   <w:tab w:val="right" w:leader="dot" w:pos="8495"/>
                 </w:tabs>
-                <w:spacing w:line="360" w:lineRule="auto"/>
-                <w:jc w:val="both"/>
                 <w:rPr>
-                  <w:rFonts w:cstheme="minorHAnsi"/>
                   <w:noProof/>
-                  <w:sz w:val="24"/>
                 </w:rPr>
               </w:pPr>
               <w:r>
@@ -1861,75 +1883,59 @@
                 </w:rPr>
                 <w:fldChar w:fldCharType="separate"/>
               </w:r>
-              <w:hyperlink w:anchor="_Toc515895260" w:history="1">
+              <w:hyperlink w:anchor="_Toc515906771" w:history="1">
                 <w:r>
                   <w:rPr>
                     <w:rStyle w:val="Hiperligao"/>
-                    <w:rFonts w:cstheme="minorHAnsi"/>
                     <w:noProof/>
-                    <w:sz w:val="24"/>
                   </w:rPr>
                   <w:t>Introdução</w:t>
                 </w:r>
                 <w:r>
                   <w:rPr>
-                    <w:rFonts w:cstheme="minorHAnsi"/>
                     <w:noProof/>
                     <w:webHidden/>
-                    <w:sz w:val="24"/>
                   </w:rPr>
                   <w:tab/>
                 </w:r>
                 <w:r>
                   <w:rPr>
-                    <w:rFonts w:cstheme="minorHAnsi"/>
                     <w:noProof/>
                     <w:webHidden/>
-                    <w:sz w:val="24"/>
                   </w:rPr>
                   <w:fldChar w:fldCharType="begin"/>
                 </w:r>
                 <w:r>
                   <w:rPr>
-                    <w:rFonts w:cstheme="minorHAnsi"/>
                     <w:noProof/>
                     <w:webHidden/>
-                    <w:sz w:val="24"/>
                   </w:rPr>
-                  <w:instrText xml:space="preserve"> PAGEREF _Toc515895260 \h </w:instrText>
+                  <w:instrText xml:space="preserve"> PAGEREF _Toc515906771 \h </w:instrText>
                 </w:r>
                 <w:r>
                   <w:rPr>
-                    <w:rFonts w:cstheme="minorHAnsi"/>
                     <w:noProof/>
                     <w:webHidden/>
-                    <w:sz w:val="24"/>
                   </w:rPr>
                 </w:r>
                 <w:r>
                   <w:rPr>
-                    <w:rFonts w:cstheme="minorHAnsi"/>
                     <w:noProof/>
                     <w:webHidden/>
-                    <w:sz w:val="24"/>
                   </w:rPr>
                   <w:fldChar w:fldCharType="separate"/>
                 </w:r>
                 <w:r>
                   <w:rPr>
-                    <w:rFonts w:cstheme="minorHAnsi"/>
                     <w:noProof/>
                     <w:webHidden/>
-                    <w:sz w:val="24"/>
                   </w:rPr>
                   <w:t>3</w:t>
                 </w:r>
                 <w:r>
                   <w:rPr>
-                    <w:rFonts w:cstheme="minorHAnsi"/>
                     <w:noProof/>
                     <w:webHidden/>
-                    <w:sz w:val="24"/>
                   </w:rPr>
                   <w:fldChar w:fldCharType="end"/>
                 </w:r>
@@ -1941,83 +1947,70 @@
                 <w:tabs>
                   <w:tab w:val="right" w:leader="dot" w:pos="8495"/>
                 </w:tabs>
-                <w:spacing w:line="360" w:lineRule="auto"/>
-                <w:jc w:val="both"/>
                 <w:rPr>
-                  <w:rFonts w:cstheme="minorHAnsi"/>
                   <w:noProof/>
-                  <w:sz w:val="24"/>
                 </w:rPr>
               </w:pPr>
-              <w:hyperlink w:anchor="_Toc515895261" w:history="1">
+              <w:hyperlink w:anchor="_Toc515906772" w:history="1">
                 <w:r>
                   <w:rPr>
                     <w:rStyle w:val="Hiperligao"/>
-                    <w:rFonts w:cstheme="minorHAnsi"/>
                     <w:noProof/>
-                    <w:sz w:val="24"/>
                   </w:rPr>
-                  <w:t>Clínica FAM</w:t>
+                  <w:t>C</w:t>
                 </w:r>
                 <w:r>
                   <w:rPr>
-                    <w:rFonts w:cstheme="minorHAnsi"/>
+                    <w:rStyle w:val="Hiperligao"/>
+                    <w:noProof/>
+                  </w:rPr>
+                  <w:t>línica fam</w:t>
+                </w:r>
+                <w:r>
+                  <w:rPr>
                     <w:noProof/>
                     <w:webHidden/>
-                    <w:sz w:val="24"/>
                   </w:rPr>
                   <w:tab/>
                 </w:r>
                 <w:r>
                   <w:rPr>
-                    <w:rFonts w:cstheme="minorHAnsi"/>
                     <w:noProof/>
                     <w:webHidden/>
-                    <w:sz w:val="24"/>
                   </w:rPr>
                   <w:fldChar w:fldCharType="begin"/>
                 </w:r>
                 <w:r>
                   <w:rPr>
-                    <w:rFonts w:cstheme="minorHAnsi"/>
                     <w:noProof/>
                     <w:webHidden/>
-                    <w:sz w:val="24"/>
                   </w:rPr>
-                  <w:instrText xml:space="preserve"> PAGEREF _Toc515895261 \h </w:instrText>
+                  <w:instrText xml:space="preserve"> PAGEREF _Toc515906772 \h </w:instrText>
                 </w:r>
                 <w:r>
                   <w:rPr>
-                    <w:rFonts w:cstheme="minorHAnsi"/>
                     <w:noProof/>
                     <w:webHidden/>
-                    <w:sz w:val="24"/>
                   </w:rPr>
                 </w:r>
                 <w:r>
                   <w:rPr>
-                    <w:rFonts w:cstheme="minorHAnsi"/>
                     <w:noProof/>
                     <w:webHidden/>
-                    <w:sz w:val="24"/>
                   </w:rPr>
                   <w:fldChar w:fldCharType="separate"/>
                 </w:r>
                 <w:r>
                   <w:rPr>
-                    <w:rFonts w:cstheme="minorHAnsi"/>
                     <w:noProof/>
                     <w:webHidden/>
-                    <w:sz w:val="24"/>
                   </w:rPr>
                   <w:t>4</w:t>
                 </w:r>
                 <w:r>
                   <w:rPr>
-                    <w:rFonts w:cstheme="minorHAnsi"/>
                     <w:noProof/>
                     <w:webHidden/>
-                    <w:sz w:val="24"/>
                   </w:rPr>
                   <w:fldChar w:fldCharType="end"/>
                 </w:r>
@@ -2029,83 +2022,63 @@
                 <w:tabs>
                   <w:tab w:val="right" w:leader="dot" w:pos="8495"/>
                 </w:tabs>
-                <w:spacing w:line="360" w:lineRule="auto"/>
-                <w:jc w:val="both"/>
                 <w:rPr>
-                  <w:rFonts w:cstheme="minorHAnsi"/>
                   <w:noProof/>
-                  <w:sz w:val="24"/>
                 </w:rPr>
               </w:pPr>
-              <w:hyperlink w:anchor="_Toc515895262" w:history="1">
+              <w:hyperlink w:anchor="_Toc515906773" w:history="1">
                 <w:r>
                   <w:rPr>
                     <w:rStyle w:val="Hiperligao"/>
-                    <w:rFonts w:cstheme="minorHAnsi"/>
                     <w:noProof/>
-                    <w:sz w:val="24"/>
                   </w:rPr>
                   <w:t>Descrição e objetivos do sistema</w:t>
                 </w:r>
                 <w:r>
                   <w:rPr>
-                    <w:rFonts w:cstheme="minorHAnsi"/>
                     <w:noProof/>
                     <w:webHidden/>
-                    <w:sz w:val="24"/>
                   </w:rPr>
                   <w:tab/>
                 </w:r>
                 <w:r>
                   <w:rPr>
-                    <w:rFonts w:cstheme="minorHAnsi"/>
                     <w:noProof/>
                     <w:webHidden/>
-                    <w:sz w:val="24"/>
                   </w:rPr>
                   <w:fldChar w:fldCharType="begin"/>
                 </w:r>
                 <w:r>
                   <w:rPr>
-                    <w:rFonts w:cstheme="minorHAnsi"/>
                     <w:noProof/>
                     <w:webHidden/>
-                    <w:sz w:val="24"/>
                   </w:rPr>
-                  <w:instrText xml:space="preserve"> PAGEREF _Toc515895262 \h </w:instrText>
+                  <w:instrText xml:space="preserve"> PAGEREF _Toc515906773 \h </w:instrText>
                 </w:r>
                 <w:r>
                   <w:rPr>
-                    <w:rFonts w:cstheme="minorHAnsi"/>
                     <w:noProof/>
                     <w:webHidden/>
-                    <w:sz w:val="24"/>
                   </w:rPr>
                 </w:r>
                 <w:r>
                   <w:rPr>
-                    <w:rFonts w:cstheme="minorHAnsi"/>
                     <w:noProof/>
                     <w:webHidden/>
-                    <w:sz w:val="24"/>
                   </w:rPr>
                   <w:fldChar w:fldCharType="separate"/>
                 </w:r>
                 <w:r>
                   <w:rPr>
-                    <w:rFonts w:cstheme="minorHAnsi"/>
                     <w:noProof/>
                     <w:webHidden/>
-                    <w:sz w:val="24"/>
                   </w:rPr>
                   <w:t>8</w:t>
                 </w:r>
                 <w:r>
                   <w:rPr>
-                    <w:rFonts w:cstheme="minorHAnsi"/>
                     <w:noProof/>
                     <w:webHidden/>
-                    <w:sz w:val="24"/>
                   </w:rPr>
                   <w:fldChar w:fldCharType="end"/>
                 </w:r>
@@ -2117,83 +2090,63 @@
                 <w:tabs>
                   <w:tab w:val="right" w:leader="dot" w:pos="8495"/>
                 </w:tabs>
-                <w:spacing w:line="360" w:lineRule="auto"/>
-                <w:jc w:val="both"/>
                 <w:rPr>
-                  <w:rFonts w:cstheme="minorHAnsi"/>
                   <w:noProof/>
-                  <w:sz w:val="24"/>
                 </w:rPr>
               </w:pPr>
-              <w:hyperlink w:anchor="_Toc515895263" w:history="1">
+              <w:hyperlink w:anchor="_Toc515906774" w:history="1">
                 <w:r>
                   <w:rPr>
                     <w:rStyle w:val="Hiperligao"/>
-                    <w:rFonts w:cstheme="minorHAnsi"/>
                     <w:noProof/>
-                    <w:sz w:val="24"/>
                   </w:rPr>
                   <w:t>Proteção de dados</w:t>
                 </w:r>
                 <w:r>
                   <w:rPr>
-                    <w:rFonts w:cstheme="minorHAnsi"/>
                     <w:noProof/>
                     <w:webHidden/>
-                    <w:sz w:val="24"/>
                   </w:rPr>
                   <w:tab/>
                 </w:r>
                 <w:r>
                   <w:rPr>
-                    <w:rFonts w:cstheme="minorHAnsi"/>
                     <w:noProof/>
                     <w:webHidden/>
-                    <w:sz w:val="24"/>
                   </w:rPr>
                   <w:fldChar w:fldCharType="begin"/>
                 </w:r>
                 <w:r>
                   <w:rPr>
-                    <w:rFonts w:cstheme="minorHAnsi"/>
                     <w:noProof/>
                     <w:webHidden/>
-                    <w:sz w:val="24"/>
                   </w:rPr>
-                  <w:instrText xml:space="preserve"> PAGEREF _Toc515895263 \h </w:instrText>
+                  <w:instrText xml:space="preserve"> PAGEREF _Toc515906774 \h </w:instrText>
                 </w:r>
                 <w:r>
                   <w:rPr>
-                    <w:rFonts w:cstheme="minorHAnsi"/>
                     <w:noProof/>
                     <w:webHidden/>
-                    <w:sz w:val="24"/>
                   </w:rPr>
                 </w:r>
                 <w:r>
                   <w:rPr>
-                    <w:rFonts w:cstheme="minorHAnsi"/>
                     <w:noProof/>
                     <w:webHidden/>
-                    <w:sz w:val="24"/>
                   </w:rPr>
                   <w:fldChar w:fldCharType="separate"/>
                 </w:r>
                 <w:r>
                   <w:rPr>
-                    <w:rFonts w:cstheme="minorHAnsi"/>
                     <w:noProof/>
                     <w:webHidden/>
-                    <w:sz w:val="24"/>
                   </w:rPr>
                   <w:t>10</w:t>
                 </w:r>
                 <w:r>
                   <w:rPr>
-                    <w:rFonts w:cstheme="minorHAnsi"/>
                     <w:noProof/>
                     <w:webHidden/>
-                    <w:sz w:val="24"/>
                   </w:rPr>
                   <w:fldChar w:fldCharType="end"/>
                 </w:r>
@@ -2205,83 +2158,63 @@
                 <w:tabs>
                   <w:tab w:val="right" w:leader="dot" w:pos="8495"/>
                 </w:tabs>
-                <w:spacing w:line="360" w:lineRule="auto"/>
-                <w:jc w:val="both"/>
                 <w:rPr>
-                  <w:rFonts w:cstheme="minorHAnsi"/>
                   <w:noProof/>
-                  <w:sz w:val="24"/>
                 </w:rPr>
               </w:pPr>
-              <w:hyperlink w:anchor="_Toc515895264" w:history="1">
+              <w:hyperlink w:anchor="_Toc515906775" w:history="1">
                 <w:r>
                   <w:rPr>
                     <w:rStyle w:val="Hiperligao"/>
-                    <w:rFonts w:cstheme="minorHAnsi"/>
                     <w:noProof/>
-                    <w:sz w:val="24"/>
                   </w:rPr>
                   <w:t>Identificação das partes interessadas</w:t>
                 </w:r>
                 <w:r>
                   <w:rPr>
-                    <w:rFonts w:cstheme="minorHAnsi"/>
                     <w:noProof/>
                     <w:webHidden/>
-                    <w:sz w:val="24"/>
                   </w:rPr>
                   <w:tab/>
                 </w:r>
                 <w:r>
                   <w:rPr>
-                    <w:rFonts w:cstheme="minorHAnsi"/>
                     <w:noProof/>
                     <w:webHidden/>
-                    <w:sz w:val="24"/>
                   </w:rPr>
                   <w:fldChar w:fldCharType="begin"/>
                 </w:r>
                 <w:r>
                   <w:rPr>
-                    <w:rFonts w:cstheme="minorHAnsi"/>
                     <w:noProof/>
                     <w:webHidden/>
-                    <w:sz w:val="24"/>
                   </w:rPr>
-                  <w:instrText xml:space="preserve"> PAGEREF _Toc515895264 \h </w:instrText>
+                  <w:instrText xml:space="preserve"> PAGEREF _Toc515906775 \h </w:instrText>
                 </w:r>
                 <w:r>
                   <w:rPr>
-                    <w:rFonts w:cstheme="minorHAnsi"/>
                     <w:noProof/>
                     <w:webHidden/>
-                    <w:sz w:val="24"/>
                   </w:rPr>
                 </w:r>
                 <w:r>
                   <w:rPr>
-                    <w:rFonts w:cstheme="minorHAnsi"/>
                     <w:noProof/>
                     <w:webHidden/>
-                    <w:sz w:val="24"/>
                   </w:rPr>
                   <w:fldChar w:fldCharType="separate"/>
                 </w:r>
                 <w:r>
                   <w:rPr>
-                    <w:rFonts w:cstheme="minorHAnsi"/>
                     <w:noProof/>
                     <w:webHidden/>
-                    <w:sz w:val="24"/>
                   </w:rPr>
                   <w:t>11</w:t>
                 </w:r>
                 <w:r>
                   <w:rPr>
-                    <w:rFonts w:cstheme="minorHAnsi"/>
                     <w:noProof/>
                     <w:webHidden/>
-                    <w:sz w:val="24"/>
                   </w:rPr>
                   <w:fldChar w:fldCharType="end"/>
                 </w:r>
@@ -2293,83 +2226,63 @@
                 <w:tabs>
                   <w:tab w:val="right" w:leader="dot" w:pos="8495"/>
                 </w:tabs>
-                <w:spacing w:line="360" w:lineRule="auto"/>
-                <w:jc w:val="both"/>
                 <w:rPr>
-                  <w:rFonts w:cstheme="minorHAnsi"/>
                   <w:noProof/>
-                  <w:sz w:val="24"/>
                 </w:rPr>
               </w:pPr>
-              <w:hyperlink w:anchor="_Toc515895265" w:history="1">
+              <w:hyperlink w:anchor="_Toc515906776" w:history="1">
                 <w:r>
                   <w:rPr>
                     <w:rStyle w:val="Hiperligao"/>
-                    <w:rFonts w:cstheme="minorHAnsi"/>
                     <w:noProof/>
-                    <w:sz w:val="24"/>
                   </w:rPr>
                   <w:t>Diagramas e descrição de casos de uso</w:t>
                 </w:r>
                 <w:r>
                   <w:rPr>
-                    <w:rFonts w:cstheme="minorHAnsi"/>
                     <w:noProof/>
                     <w:webHidden/>
-                    <w:sz w:val="24"/>
                   </w:rPr>
                   <w:tab/>
                 </w:r>
                 <w:r>
                   <w:rPr>
-                    <w:rFonts w:cstheme="minorHAnsi"/>
                     <w:noProof/>
                     <w:webHidden/>
-                    <w:sz w:val="24"/>
                   </w:rPr>
                   <w:fldChar w:fldCharType="begin"/>
                 </w:r>
                 <w:r>
                   <w:rPr>
-                    <w:rFonts w:cstheme="minorHAnsi"/>
                     <w:noProof/>
                     <w:webHidden/>
-                    <w:sz w:val="24"/>
                   </w:rPr>
-                  <w:instrText xml:space="preserve"> PAGEREF _Toc515895265 \h </w:instrText>
+                  <w:instrText xml:space="preserve"> PAGEREF _Toc515906776 \h </w:instrText>
                 </w:r>
                 <w:r>
                   <w:rPr>
-                    <w:rFonts w:cstheme="minorHAnsi"/>
                     <w:noProof/>
                     <w:webHidden/>
-                    <w:sz w:val="24"/>
                   </w:rPr>
                 </w:r>
                 <w:r>
                   <w:rPr>
-                    <w:rFonts w:cstheme="minorHAnsi"/>
                     <w:noProof/>
                     <w:webHidden/>
-                    <w:sz w:val="24"/>
                   </w:rPr>
                   <w:fldChar w:fldCharType="separate"/>
                 </w:r>
                 <w:r>
                   <w:rPr>
-                    <w:rFonts w:cstheme="minorHAnsi"/>
                     <w:noProof/>
                     <w:webHidden/>
-                    <w:sz w:val="24"/>
                   </w:rPr>
                   <w:t>12</w:t>
                 </w:r>
                 <w:r>
                   <w:rPr>
-                    <w:rFonts w:cstheme="minorHAnsi"/>
                     <w:noProof/>
                     <w:webHidden/>
-                    <w:sz w:val="24"/>
                   </w:rPr>
                   <w:fldChar w:fldCharType="end"/>
                 </w:r>
@@ -2381,83 +2294,63 @@
                 <w:tabs>
                   <w:tab w:val="right" w:leader="dot" w:pos="8495"/>
                 </w:tabs>
-                <w:spacing w:line="360" w:lineRule="auto"/>
-                <w:jc w:val="both"/>
                 <w:rPr>
-                  <w:rFonts w:cstheme="minorHAnsi"/>
                   <w:noProof/>
-                  <w:sz w:val="24"/>
                 </w:rPr>
               </w:pPr>
-              <w:hyperlink w:anchor="_Toc515895266" w:history="1">
+              <w:hyperlink w:anchor="_Toc515906777" w:history="1">
                 <w:r>
                   <w:rPr>
                     <w:rStyle w:val="Hiperligao"/>
-                    <w:rFonts w:cstheme="minorHAnsi"/>
                     <w:noProof/>
-                    <w:sz w:val="24"/>
                   </w:rPr>
                   <w:t>Levantamento de Requisitos: RF e RNF</w:t>
                 </w:r>
                 <w:r>
                   <w:rPr>
-                    <w:rFonts w:cstheme="minorHAnsi"/>
                     <w:noProof/>
                     <w:webHidden/>
-                    <w:sz w:val="24"/>
                   </w:rPr>
                   <w:tab/>
                 </w:r>
                 <w:r>
                   <w:rPr>
-                    <w:rFonts w:cstheme="minorHAnsi"/>
                     <w:noProof/>
                     <w:webHidden/>
-                    <w:sz w:val="24"/>
                   </w:rPr>
                   <w:fldChar w:fldCharType="begin"/>
                 </w:r>
                 <w:r>
                   <w:rPr>
-                    <w:rFonts w:cstheme="minorHAnsi"/>
                     <w:noProof/>
                     <w:webHidden/>
-                    <w:sz w:val="24"/>
                   </w:rPr>
-                  <w:instrText xml:space="preserve"> PAGEREF _Toc515895266 \h </w:instrText>
+                  <w:instrText xml:space="preserve"> PAGEREF _Toc515906777 \h </w:instrText>
                 </w:r>
                 <w:r>
                   <w:rPr>
-                    <w:rFonts w:cstheme="minorHAnsi"/>
                     <w:noProof/>
                     <w:webHidden/>
-                    <w:sz w:val="24"/>
                   </w:rPr>
                 </w:r>
                 <w:r>
                   <w:rPr>
-                    <w:rFonts w:cstheme="minorHAnsi"/>
                     <w:noProof/>
                     <w:webHidden/>
-                    <w:sz w:val="24"/>
                   </w:rPr>
                   <w:fldChar w:fldCharType="separate"/>
                 </w:r>
                 <w:r>
                   <w:rPr>
-                    <w:rFonts w:cstheme="minorHAnsi"/>
                     <w:noProof/>
                     <w:webHidden/>
-                    <w:sz w:val="24"/>
                   </w:rPr>
                   <w:t>19</w:t>
                 </w:r>
                 <w:r>
                   <w:rPr>
-                    <w:rFonts w:cstheme="minorHAnsi"/>
                     <w:noProof/>
                     <w:webHidden/>
-                    <w:sz w:val="24"/>
                   </w:rPr>
                   <w:fldChar w:fldCharType="end"/>
                 </w:r>
@@ -2469,83 +2362,63 @@
                 <w:tabs>
                   <w:tab w:val="right" w:leader="dot" w:pos="8495"/>
                 </w:tabs>
-                <w:spacing w:line="360" w:lineRule="auto"/>
-                <w:jc w:val="both"/>
                 <w:rPr>
-                  <w:rFonts w:cstheme="minorHAnsi"/>
                   <w:noProof/>
-                  <w:sz w:val="24"/>
                 </w:rPr>
               </w:pPr>
-              <w:hyperlink w:anchor="_Toc515895267" w:history="1">
+              <w:hyperlink w:anchor="_Toc515906778" w:history="1">
                 <w:r>
                   <w:rPr>
                     <w:rStyle w:val="Hiperligao"/>
-                    <w:rFonts w:cstheme="minorHAnsi"/>
                     <w:noProof/>
-                    <w:sz w:val="24"/>
                   </w:rPr>
                   <w:t>Diagrama de atividades</w:t>
                 </w:r>
                 <w:r>
                   <w:rPr>
-                    <w:rFonts w:cstheme="minorHAnsi"/>
                     <w:noProof/>
                     <w:webHidden/>
-                    <w:sz w:val="24"/>
                   </w:rPr>
                   <w:tab/>
                 </w:r>
                 <w:r>
                   <w:rPr>
-                    <w:rFonts w:cstheme="minorHAnsi"/>
                     <w:noProof/>
                     <w:webHidden/>
-                    <w:sz w:val="24"/>
                   </w:rPr>
                   <w:fldChar w:fldCharType="begin"/>
                 </w:r>
                 <w:r>
                   <w:rPr>
-                    <w:rFonts w:cstheme="minorHAnsi"/>
                     <w:noProof/>
                     <w:webHidden/>
-                    <w:sz w:val="24"/>
                   </w:rPr>
-                  <w:instrText xml:space="preserve"> PAGEREF _Toc515895267 \h </w:instrText>
+                  <w:instrText xml:space="preserve"> PAGEREF _Toc515906778 \h </w:instrText>
                 </w:r>
                 <w:r>
                   <w:rPr>
-                    <w:rFonts w:cstheme="minorHAnsi"/>
                     <w:noProof/>
                     <w:webHidden/>
-                    <w:sz w:val="24"/>
                   </w:rPr>
                 </w:r>
                 <w:r>
                   <w:rPr>
-                    <w:rFonts w:cstheme="minorHAnsi"/>
                     <w:noProof/>
                     <w:webHidden/>
-                    <w:sz w:val="24"/>
                   </w:rPr>
                   <w:fldChar w:fldCharType="separate"/>
                 </w:r>
                 <w:r>
                   <w:rPr>
-                    <w:rFonts w:cstheme="minorHAnsi"/>
                     <w:noProof/>
                     <w:webHidden/>
-                    <w:sz w:val="24"/>
                   </w:rPr>
                   <w:t>22</w:t>
                 </w:r>
                 <w:r>
                   <w:rPr>
-                    <w:rFonts w:cstheme="minorHAnsi"/>
                     <w:noProof/>
                     <w:webHidden/>
-                    <w:sz w:val="24"/>
                   </w:rPr>
                   <w:fldChar w:fldCharType="end"/>
                 </w:r>
@@ -2557,83 +2430,63 @@
                 <w:tabs>
                   <w:tab w:val="right" w:leader="dot" w:pos="8495"/>
                 </w:tabs>
-                <w:spacing w:line="360" w:lineRule="auto"/>
-                <w:jc w:val="both"/>
                 <w:rPr>
-                  <w:rFonts w:cstheme="minorHAnsi"/>
                   <w:noProof/>
-                  <w:sz w:val="24"/>
                 </w:rPr>
               </w:pPr>
-              <w:hyperlink w:anchor="_Toc515895268" w:history="1">
+              <w:hyperlink w:anchor="_Toc515906779" w:history="1">
                 <w:r>
                   <w:rPr>
                     <w:rStyle w:val="Hiperligao"/>
-                    <w:rFonts w:cstheme="minorHAnsi"/>
                     <w:noProof/>
-                    <w:sz w:val="24"/>
                   </w:rPr>
                   <w:t>Máquinas de estados</w:t>
                 </w:r>
                 <w:r>
                   <w:rPr>
-                    <w:rFonts w:cstheme="minorHAnsi"/>
                     <w:noProof/>
                     <w:webHidden/>
-                    <w:sz w:val="24"/>
                   </w:rPr>
                   <w:tab/>
                 </w:r>
                 <w:r>
                   <w:rPr>
-                    <w:rFonts w:cstheme="minorHAnsi"/>
                     <w:noProof/>
                     <w:webHidden/>
-                    <w:sz w:val="24"/>
                   </w:rPr>
                   <w:fldChar w:fldCharType="begin"/>
                 </w:r>
                 <w:r>
                   <w:rPr>
-                    <w:rFonts w:cstheme="minorHAnsi"/>
                     <w:noProof/>
                     <w:webHidden/>
-                    <w:sz w:val="24"/>
                   </w:rPr>
-                  <w:instrText xml:space="preserve"> PAGEREF _Toc515895268 \h </w:instrText>
+                  <w:instrText xml:space="preserve"> PAGEREF _Toc515906779 \h </w:instrText>
                 </w:r>
                 <w:r>
                   <w:rPr>
-                    <w:rFonts w:cstheme="minorHAnsi"/>
                     <w:noProof/>
                     <w:webHidden/>
-                    <w:sz w:val="24"/>
                   </w:rPr>
                 </w:r>
                 <w:r>
                   <w:rPr>
-                    <w:rFonts w:cstheme="minorHAnsi"/>
                     <w:noProof/>
                     <w:webHidden/>
-                    <w:sz w:val="24"/>
                   </w:rPr>
                   <w:fldChar w:fldCharType="separate"/>
                 </w:r>
                 <w:r>
                   <w:rPr>
-                    <w:rFonts w:cstheme="minorHAnsi"/>
                     <w:noProof/>
                     <w:webHidden/>
-                    <w:sz w:val="24"/>
                   </w:rPr>
                   <w:t>24</w:t>
                 </w:r>
                 <w:r>
                   <w:rPr>
-                    <w:rFonts w:cstheme="minorHAnsi"/>
                     <w:noProof/>
                     <w:webHidden/>
-                    <w:sz w:val="24"/>
                   </w:rPr>
                   <w:fldChar w:fldCharType="end"/>
                 </w:r>
@@ -2645,83 +2498,63 @@
                 <w:tabs>
                   <w:tab w:val="right" w:leader="dot" w:pos="8495"/>
                 </w:tabs>
-                <w:spacing w:line="360" w:lineRule="auto"/>
-                <w:jc w:val="both"/>
                 <w:rPr>
-                  <w:rFonts w:cstheme="minorHAnsi"/>
                   <w:noProof/>
-                  <w:sz w:val="24"/>
                 </w:rPr>
               </w:pPr>
-              <w:hyperlink w:anchor="_Toc515895269" w:history="1">
+              <w:hyperlink w:anchor="_Toc515906780" w:history="1">
                 <w:r>
                   <w:rPr>
                     <w:rStyle w:val="Hiperligao"/>
-                    <w:rFonts w:cstheme="minorHAnsi"/>
                     <w:noProof/>
-                    <w:sz w:val="24"/>
                   </w:rPr>
                   <w:t>Diagramas de classes</w:t>
                 </w:r>
                 <w:r>
                   <w:rPr>
-                    <w:rFonts w:cstheme="minorHAnsi"/>
                     <w:noProof/>
                     <w:webHidden/>
-                    <w:sz w:val="24"/>
                   </w:rPr>
                   <w:tab/>
                 </w:r>
                 <w:r>
                   <w:rPr>
-                    <w:rFonts w:cstheme="minorHAnsi"/>
                     <w:noProof/>
                     <w:webHidden/>
-                    <w:sz w:val="24"/>
                   </w:rPr>
                   <w:fldChar w:fldCharType="begin"/>
                 </w:r>
                 <w:r>
                   <w:rPr>
-                    <w:rFonts w:cstheme="minorHAnsi"/>
                     <w:noProof/>
                     <w:webHidden/>
-                    <w:sz w:val="24"/>
                   </w:rPr>
-                  <w:instrText xml:space="preserve"> PAGEREF _Toc515895269 \h </w:instrText>
+                  <w:instrText xml:space="preserve"> PAGEREF _Toc515906780 \h </w:instrText>
                 </w:r>
                 <w:r>
                   <w:rPr>
-                    <w:rFonts w:cstheme="minorHAnsi"/>
                     <w:noProof/>
                     <w:webHidden/>
-                    <w:sz w:val="24"/>
                   </w:rPr>
                 </w:r>
                 <w:r>
                   <w:rPr>
-                    <w:rFonts w:cstheme="minorHAnsi"/>
                     <w:noProof/>
                     <w:webHidden/>
-                    <w:sz w:val="24"/>
                   </w:rPr>
                   <w:fldChar w:fldCharType="separate"/>
                 </w:r>
                 <w:r>
                   <w:rPr>
-                    <w:rFonts w:cstheme="minorHAnsi"/>
                     <w:noProof/>
                     <w:webHidden/>
-                    <w:sz w:val="24"/>
                   </w:rPr>
                   <w:t>27</w:t>
                 </w:r>
                 <w:r>
                   <w:rPr>
-                    <w:rFonts w:cstheme="minorHAnsi"/>
                     <w:noProof/>
                     <w:webHidden/>
-                    <w:sz w:val="24"/>
                   </w:rPr>
                   <w:fldChar w:fldCharType="end"/>
                 </w:r>
@@ -2733,83 +2566,63 @@
                 <w:tabs>
                   <w:tab w:val="right" w:leader="dot" w:pos="8495"/>
                 </w:tabs>
-                <w:spacing w:line="360" w:lineRule="auto"/>
-                <w:jc w:val="both"/>
                 <w:rPr>
-                  <w:rFonts w:cstheme="minorHAnsi"/>
                   <w:noProof/>
-                  <w:sz w:val="24"/>
                 </w:rPr>
               </w:pPr>
-              <w:hyperlink w:anchor="_Toc515895270" w:history="1">
+              <w:hyperlink w:anchor="_Toc515906781" w:history="1">
                 <w:r>
                   <w:rPr>
                     <w:rStyle w:val="Hiperligao"/>
-                    <w:rFonts w:cstheme="minorHAnsi"/>
                     <w:noProof/>
-                    <w:sz w:val="24"/>
                   </w:rPr>
                   <w:t>Diagramas de sequência</w:t>
                 </w:r>
                 <w:r>
                   <w:rPr>
-                    <w:rFonts w:cstheme="minorHAnsi"/>
                     <w:noProof/>
                     <w:webHidden/>
-                    <w:sz w:val="24"/>
                   </w:rPr>
                   <w:tab/>
                 </w:r>
                 <w:r>
                   <w:rPr>
-                    <w:rFonts w:cstheme="minorHAnsi"/>
                     <w:noProof/>
                     <w:webHidden/>
-                    <w:sz w:val="24"/>
                   </w:rPr>
                   <w:fldChar w:fldCharType="begin"/>
                 </w:r>
                 <w:r>
                   <w:rPr>
-                    <w:rFonts w:cstheme="minorHAnsi"/>
                     <w:noProof/>
                     <w:webHidden/>
-                    <w:sz w:val="24"/>
                   </w:rPr>
-                  <w:instrText xml:space="preserve"> PAGEREF _Toc515895270 \h </w:instrText>
+                  <w:instrText xml:space="preserve"> PAGEREF _Toc515906781 \h </w:instrText>
                 </w:r>
                 <w:r>
                   <w:rPr>
-                    <w:rFonts w:cstheme="minorHAnsi"/>
                     <w:noProof/>
                     <w:webHidden/>
-                    <w:sz w:val="24"/>
                   </w:rPr>
                 </w:r>
                 <w:r>
                   <w:rPr>
-                    <w:rFonts w:cstheme="minorHAnsi"/>
                     <w:noProof/>
                     <w:webHidden/>
-                    <w:sz w:val="24"/>
                   </w:rPr>
                   <w:fldChar w:fldCharType="separate"/>
                 </w:r>
                 <w:r>
                   <w:rPr>
-                    <w:rFonts w:cstheme="minorHAnsi"/>
                     <w:noProof/>
                     <w:webHidden/>
-                    <w:sz w:val="24"/>
                   </w:rPr>
                   <w:t>28</w:t>
                 </w:r>
                 <w:r>
                   <w:rPr>
-                    <w:rFonts w:cstheme="minorHAnsi"/>
                     <w:noProof/>
                     <w:webHidden/>
-                    <w:sz w:val="24"/>
                   </w:rPr>
                   <w:fldChar w:fldCharType="end"/>
                 </w:r>
@@ -2821,83 +2634,63 @@
                 <w:tabs>
                   <w:tab w:val="right" w:leader="dot" w:pos="8495"/>
                 </w:tabs>
-                <w:spacing w:line="360" w:lineRule="auto"/>
-                <w:jc w:val="both"/>
                 <w:rPr>
-                  <w:rFonts w:cstheme="minorHAnsi"/>
                   <w:noProof/>
-                  <w:sz w:val="24"/>
                 </w:rPr>
               </w:pPr>
-              <w:hyperlink w:anchor="_Toc515895271" w:history="1">
+              <w:hyperlink w:anchor="_Toc515906782" w:history="1">
                 <w:r>
                   <w:rPr>
                     <w:rStyle w:val="Hiperligao"/>
-                    <w:rFonts w:cstheme="minorHAnsi"/>
                     <w:noProof/>
-                    <w:sz w:val="24"/>
                   </w:rPr>
-                  <w:t>Conclusão</w:t>
+                  <w:t>Modelo Entidade-Relação</w:t>
                 </w:r>
                 <w:r>
                   <w:rPr>
-                    <w:rFonts w:cstheme="minorHAnsi"/>
                     <w:noProof/>
                     <w:webHidden/>
-                    <w:sz w:val="24"/>
                   </w:rPr>
                   <w:tab/>
                 </w:r>
                 <w:r>
                   <w:rPr>
-                    <w:rFonts w:cstheme="minorHAnsi"/>
                     <w:noProof/>
                     <w:webHidden/>
-                    <w:sz w:val="24"/>
                   </w:rPr>
                   <w:fldChar w:fldCharType="begin"/>
                 </w:r>
                 <w:r>
                   <w:rPr>
-                    <w:rFonts w:cstheme="minorHAnsi"/>
                     <w:noProof/>
                     <w:webHidden/>
-                    <w:sz w:val="24"/>
                   </w:rPr>
-                  <w:instrText xml:space="preserve"> PAGEREF _Toc515895271 \h </w:instrText>
+                  <w:instrText xml:space="preserve"> PAGEREF _Toc515906782 \h </w:instrText>
                 </w:r>
                 <w:r>
                   <w:rPr>
-                    <w:rFonts w:cstheme="minorHAnsi"/>
                     <w:noProof/>
                     <w:webHidden/>
-                    <w:sz w:val="24"/>
                   </w:rPr>
                 </w:r>
                 <w:r>
                   <w:rPr>
-                    <w:rFonts w:cstheme="minorHAnsi"/>
                     <w:noProof/>
                     <w:webHidden/>
-                    <w:sz w:val="24"/>
                   </w:rPr>
                   <w:fldChar w:fldCharType="separate"/>
                 </w:r>
                 <w:r>
                   <w:rPr>
-                    <w:rFonts w:cstheme="minorHAnsi"/>
                     <w:noProof/>
                     <w:webHidden/>
-                    <w:sz w:val="24"/>
                   </w:rPr>
-                  <w:t>30</w:t>
+                  <w:t>31</w:t>
                 </w:r>
                 <w:r>
                   <w:rPr>
-                    <w:rFonts w:cstheme="minorHAnsi"/>
                     <w:noProof/>
                     <w:webHidden/>
-                    <w:sz w:val="24"/>
                   </w:rPr>
                   <w:fldChar w:fldCharType="end"/>
                 </w:r>
@@ -2909,83 +2702,131 @@
                 <w:tabs>
                   <w:tab w:val="right" w:leader="dot" w:pos="8495"/>
                 </w:tabs>
-                <w:spacing w:line="360" w:lineRule="auto"/>
-                <w:jc w:val="both"/>
                 <w:rPr>
-                  <w:rFonts w:cstheme="minorHAnsi"/>
                   <w:noProof/>
-                  <w:sz w:val="24"/>
                 </w:rPr>
               </w:pPr>
-              <w:hyperlink w:anchor="_Toc515895272" w:history="1">
+              <w:hyperlink w:anchor="_Toc515906783" w:history="1">
                 <w:r>
                   <w:rPr>
                     <w:rStyle w:val="Hiperligao"/>
-                    <w:rFonts w:cstheme="minorHAnsi"/>
                     <w:noProof/>
-                    <w:sz w:val="24"/>
+                  </w:rPr>
+                  <w:t>Conclusão</w:t>
+                </w:r>
+                <w:r>
+                  <w:rPr>
+                    <w:noProof/>
+                    <w:webHidden/>
+                  </w:rPr>
+                  <w:tab/>
+                </w:r>
+                <w:r>
+                  <w:rPr>
+                    <w:noProof/>
+                    <w:webHidden/>
+                  </w:rPr>
+                  <w:fldChar w:fldCharType="begin"/>
+                </w:r>
+                <w:r>
+                  <w:rPr>
+                    <w:noProof/>
+                    <w:webHidden/>
+                  </w:rPr>
+                  <w:instrText xml:space="preserve"> PAGEREF _Toc515906783 \h </w:instrText>
+                </w:r>
+                <w:r>
+                  <w:rPr>
+                    <w:noProof/>
+                    <w:webHidden/>
+                  </w:rPr>
+                </w:r>
+                <w:r>
+                  <w:rPr>
+                    <w:noProof/>
+                    <w:webHidden/>
+                  </w:rPr>
+                  <w:fldChar w:fldCharType="separate"/>
+                </w:r>
+                <w:r>
+                  <w:rPr>
+                    <w:noProof/>
+                    <w:webHidden/>
+                  </w:rPr>
+                  <w:t>32</w:t>
+                </w:r>
+                <w:r>
+                  <w:rPr>
+                    <w:noProof/>
+                    <w:webHidden/>
+                  </w:rPr>
+                  <w:fldChar w:fldCharType="end"/>
+                </w:r>
+              </w:hyperlink>
+            </w:p>
+            <w:p>
+              <w:pPr>
+                <w:pStyle w:val="ndice1"/>
+                <w:tabs>
+                  <w:tab w:val="right" w:leader="dot" w:pos="8495"/>
+                </w:tabs>
+                <w:rPr>
+                  <w:noProof/>
+                </w:rPr>
+              </w:pPr>
+              <w:hyperlink w:anchor="_Toc515906784" w:history="1">
+                <w:r>
+                  <w:rPr>
+                    <w:rStyle w:val="Hiperligao"/>
+                    <w:noProof/>
                   </w:rPr>
                   <w:t>Bibliografia</w:t>
                 </w:r>
                 <w:r>
                   <w:rPr>
-                    <w:rFonts w:cstheme="minorHAnsi"/>
                     <w:noProof/>
                     <w:webHidden/>
-                    <w:sz w:val="24"/>
                   </w:rPr>
                   <w:tab/>
                 </w:r>
                 <w:r>
                   <w:rPr>
-                    <w:rFonts w:cstheme="minorHAnsi"/>
                     <w:noProof/>
                     <w:webHidden/>
-                    <w:sz w:val="24"/>
                   </w:rPr>
                   <w:fldChar w:fldCharType="begin"/>
                 </w:r>
                 <w:r>
                   <w:rPr>
-                    <w:rFonts w:cstheme="minorHAnsi"/>
                     <w:noProof/>
                     <w:webHidden/>
-                    <w:sz w:val="24"/>
                   </w:rPr>
-                  <w:instrText xml:space="preserve"> PAGEREF _Toc515895272 \h </w:instrText>
+                  <w:instrText xml:space="preserve"> PAGEREF _Toc515906784 \h </w:instrText>
                 </w:r>
                 <w:r>
                   <w:rPr>
-                    <w:rFonts w:cstheme="minorHAnsi"/>
                     <w:noProof/>
                     <w:webHidden/>
-                    <w:sz w:val="24"/>
                   </w:rPr>
                 </w:r>
                 <w:r>
                   <w:rPr>
-                    <w:rFonts w:cstheme="minorHAnsi"/>
                     <w:noProof/>
                     <w:webHidden/>
-                    <w:sz w:val="24"/>
                   </w:rPr>
                   <w:fldChar w:fldCharType="separate"/>
                 </w:r>
                 <w:r>
                   <w:rPr>
-                    <w:rFonts w:cstheme="minorHAnsi"/>
                     <w:noProof/>
                     <w:webHidden/>
-                    <w:sz w:val="24"/>
                   </w:rPr>
-                  <w:t>31</w:t>
+                  <w:t>33</w:t>
                 </w:r>
                 <w:r>
                   <w:rPr>
-                    <w:rFonts w:cstheme="minorHAnsi"/>
                     <w:noProof/>
                     <w:webHidden/>
-                    <w:sz w:val="24"/>
                   </w:rPr>
                   <w:fldChar w:fldCharType="end"/>
                 </w:r>
@@ -3119,7 +2960,13 @@
             <w:pStyle w:val="Ttulo1"/>
             <w:jc w:val="center"/>
           </w:pPr>
-          <w:bookmarkStart w:id="1" w:name="_Toc515895260"/>
+        </w:p>
+        <w:p>
+          <w:pPr>
+            <w:pStyle w:val="Ttulo1"/>
+            <w:jc w:val="center"/>
+          </w:pPr>
+          <w:bookmarkStart w:id="1" w:name="_Toc515906771"/>
           <w:r>
             <w:t>Introdução</w:t>
           </w:r>
@@ -3346,6 +3193,77 @@
           </w:pPr>
           <w:r>
             <w:rPr>
+              <w:rFonts w:ascii="Times New Roman" w:hAnsi="Times New Roman" w:cs="Times New Roman"/>
+              <w:noProof/>
+              <w:sz w:val="16"/>
+            </w:rPr>
+            <w:drawing>
+              <wp:anchor distT="0" distB="0" distL="114300" distR="114300" simplePos="0" relativeHeight="252015616" behindDoc="1" locked="0" layoutInCell="1" allowOverlap="1">
+                <wp:simplePos x="0" y="0"/>
+                <wp:positionH relativeFrom="margin">
+                  <wp:align>center</wp:align>
+                </wp:positionH>
+                <wp:positionV relativeFrom="paragraph">
+                  <wp:posOffset>1259205</wp:posOffset>
+                </wp:positionV>
+                <wp:extent cx="2834640" cy="1920240"/>
+                <wp:effectExtent l="0" t="0" r="3810" b="3810"/>
+                <wp:wrapTight wrapText="bothSides">
+                  <wp:wrapPolygon edited="0">
+                    <wp:start x="0" y="0"/>
+                    <wp:lineTo x="0" y="21429"/>
+                    <wp:lineTo x="21484" y="21429"/>
+                    <wp:lineTo x="21484" y="0"/>
+                    <wp:lineTo x="0" y="0"/>
+                  </wp:wrapPolygon>
+                </wp:wrapTight>
+                <wp:docPr id="8" name="Imagem 8"/>
+                <wp:cNvGraphicFramePr>
+                  <a:graphicFrameLocks xmlns:a="http://schemas.openxmlformats.org/drawingml/2006/main" noChangeAspect="1"/>
+                </wp:cNvGraphicFramePr>
+                <a:graphic xmlns:a="http://schemas.openxmlformats.org/drawingml/2006/main">
+                  <a:graphicData uri="http://schemas.openxmlformats.org/drawingml/2006/picture">
+                    <pic:pic xmlns:pic="http://schemas.openxmlformats.org/drawingml/2006/picture">
+                      <pic:nvPicPr>
+                        <pic:cNvPr id="0" name="Picture 1"/>
+                        <pic:cNvPicPr>
+                          <a:picLocks noChangeAspect="1" noChangeArrowheads="1"/>
+                        </pic:cNvPicPr>
+                      </pic:nvPicPr>
+                      <pic:blipFill>
+                        <a:blip r:embed="rId12">
+                          <a:extLst>
+                            <a:ext uri="{28A0092B-C50C-407E-A947-70E740481C1C}">
+                              <a14:useLocalDpi xmlns:a14="http://schemas.microsoft.com/office/drawing/2010/main" val="0"/>
+                            </a:ext>
+                          </a:extLst>
+                        </a:blip>
+                        <a:srcRect/>
+                        <a:stretch>
+                          <a:fillRect/>
+                        </a:stretch>
+                      </pic:blipFill>
+                      <pic:spPr bwMode="auto">
+                        <a:xfrm>
+                          <a:off x="0" y="0"/>
+                          <a:ext cx="2834640" cy="1920240"/>
+                        </a:xfrm>
+                        <a:prstGeom prst="rect">
+                          <a:avLst/>
+                        </a:prstGeom>
+                        <a:noFill/>
+                        <a:ln>
+                          <a:noFill/>
+                        </a:ln>
+                      </pic:spPr>
+                    </pic:pic>
+                  </a:graphicData>
+                </a:graphic>
+              </wp:anchor>
+            </w:drawing>
+          </w:r>
+          <w:r>
+            <w:rPr>
               <w:rFonts w:cstheme="minorHAnsi"/>
               <w:sz w:val="24"/>
             </w:rPr>
@@ -3408,86 +3326,6 @@
               <w:sz w:val="16"/>
             </w:rPr>
           </w:pPr>
-          <w:r>
-            <w:rPr>
-              <w:rFonts w:ascii="Times New Roman" w:hAnsi="Times New Roman" w:cs="Times New Roman"/>
-              <w:noProof/>
-              <w:sz w:val="16"/>
-            </w:rPr>
-            <w:drawing>
-              <wp:anchor distT="0" distB="0" distL="114300" distR="114300" simplePos="0" relativeHeight="252015616" behindDoc="1" locked="0" layoutInCell="1" allowOverlap="1">
-                <wp:simplePos x="0" y="0"/>
-                <wp:positionH relativeFrom="margin">
-                  <wp:align>center</wp:align>
-                </wp:positionH>
-                <wp:positionV relativeFrom="paragraph">
-                  <wp:posOffset>-895985</wp:posOffset>
-                </wp:positionV>
-                <wp:extent cx="2834640" cy="1920240"/>
-                <wp:effectExtent l="0" t="0" r="3810" b="3810"/>
-                <wp:wrapTight wrapText="bothSides">
-                  <wp:wrapPolygon edited="0">
-                    <wp:start x="0" y="0"/>
-                    <wp:lineTo x="0" y="21429"/>
-                    <wp:lineTo x="21484" y="21429"/>
-                    <wp:lineTo x="21484" y="0"/>
-                    <wp:lineTo x="0" y="0"/>
-                  </wp:wrapPolygon>
-                </wp:wrapTight>
-                <wp:docPr id="8" name="Imagem 8"/>
-                <wp:cNvGraphicFramePr>
-                  <a:graphicFrameLocks xmlns:a="http://schemas.openxmlformats.org/drawingml/2006/main" noChangeAspect="1"/>
-                </wp:cNvGraphicFramePr>
-                <a:graphic xmlns:a="http://schemas.openxmlformats.org/drawingml/2006/main">
-                  <a:graphicData uri="http://schemas.openxmlformats.org/drawingml/2006/picture">
-                    <pic:pic xmlns:pic="http://schemas.openxmlformats.org/drawingml/2006/picture">
-                      <pic:nvPicPr>
-                        <pic:cNvPr id="0" name="Picture 1"/>
-                        <pic:cNvPicPr>
-                          <a:picLocks noChangeAspect="1" noChangeArrowheads="1"/>
-                        </pic:cNvPicPr>
-                      </pic:nvPicPr>
-                      <pic:blipFill>
-                        <a:blip r:embed="rId12">
-                          <a:extLst>
-                            <a:ext uri="{28A0092B-C50C-407E-A947-70E740481C1C}">
-                              <a14:useLocalDpi xmlns:a14="http://schemas.microsoft.com/office/drawing/2010/main" val="0"/>
-                            </a:ext>
-                          </a:extLst>
-                        </a:blip>
-                        <a:srcRect/>
-                        <a:stretch>
-                          <a:fillRect/>
-                        </a:stretch>
-                      </pic:blipFill>
-                      <pic:spPr bwMode="auto">
-                        <a:xfrm>
-                          <a:off x="0" y="0"/>
-                          <a:ext cx="2834640" cy="1920240"/>
-                        </a:xfrm>
-                        <a:prstGeom prst="rect">
-                          <a:avLst/>
-                        </a:prstGeom>
-                        <a:noFill/>
-                        <a:ln>
-                          <a:noFill/>
-                        </a:ln>
-                      </pic:spPr>
-                    </pic:pic>
-                  </a:graphicData>
-                </a:graphic>
-              </wp:anchor>
-            </w:drawing>
-          </w:r>
-        </w:p>
-        <w:p>
-          <w:pPr>
-            <w:spacing w:line="276" w:lineRule="auto"/>
-            <w:rPr>
-              <w:rFonts w:ascii="Times New Roman" w:hAnsi="Times New Roman" w:cs="Times New Roman"/>
-              <w:sz w:val="16"/>
-            </w:rPr>
-          </w:pPr>
         </w:p>
         <w:p>
           <w:pPr>
@@ -3518,7 +3356,7 @@
         </w:p>
       </w:sdtContent>
     </w:sdt>
-    <w:bookmarkStart w:id="2" w:name="_Toc515895261"/>
+    <w:bookmarkStart w:id="2" w:name="_Toc515906772"/>
     <w:p>
       <w:pPr>
         <w:pStyle w:val="Ttulo1"/>
@@ -3534,7 +3372,10 @@
         </w:sdtPr>
         <w:sdtContent>
           <w:r>
-            <w:t>clínica fam</w:t>
+            <w:t>C</w:t>
+          </w:r>
+          <w:r>
+            <w:t>línica fam</w:t>
           </w:r>
         </w:sdtContent>
       </w:sdt>
@@ -6824,7 +6665,7 @@
       <w:pPr>
         <w:pStyle w:val="Ttulo1"/>
       </w:pPr>
-      <w:bookmarkStart w:id="3" w:name="_Toc515895262"/>
+      <w:bookmarkStart w:id="3" w:name="_Toc515906773"/>
       <w:r>
         <w:t>Descrição e objetivos do sistema</w:t>
       </w:r>
@@ -7561,7 +7402,7 @@
       <w:pPr>
         <w:pStyle w:val="Ttulo1"/>
       </w:pPr>
-      <w:bookmarkStart w:id="4" w:name="_Toc515895263"/>
+      <w:bookmarkStart w:id="4" w:name="_Toc515906774"/>
       <w:r>
         <w:lastRenderedPageBreak/>
         <w:t>Proteção de dados</w:t>
@@ -7721,6 +7562,36 @@
           <w:sz w:val="24"/>
         </w:rPr>
         <w:t xml:space="preserve">. </w:t>
+      </w:r>
+      <w:r>
+        <w:rPr>
+          <w:rStyle w:val="Hiperligao"/>
+          <w:rFonts w:ascii="Times New Roman" w:hAnsi="Times New Roman" w:cs="Times New Roman"/>
+          <w:color w:val="auto"/>
+          <w:sz w:val="28"/>
+          <w:u w:val="none"/>
+        </w:rPr>
+        <w:t>[</w:t>
+      </w:r>
+      <w:r>
+        <w:rPr>
+          <w:rStyle w:val="Hiperligao"/>
+          <w:rFonts w:ascii="Times New Roman" w:hAnsi="Times New Roman" w:cs="Times New Roman"/>
+          <w:color w:val="auto"/>
+          <w:sz w:val="28"/>
+          <w:u w:val="none"/>
+        </w:rPr>
+        <w:t>7</w:t>
+      </w:r>
+      <w:r>
+        <w:rPr>
+          <w:rStyle w:val="Hiperligao"/>
+          <w:rFonts w:ascii="Times New Roman" w:hAnsi="Times New Roman" w:cs="Times New Roman"/>
+          <w:color w:val="auto"/>
+          <w:sz w:val="28"/>
+          <w:u w:val="none"/>
+        </w:rPr>
+        <w:t>]</w:t>
       </w:r>
     </w:p>
     <w:p>
@@ -7910,6 +7781,36 @@
         </w:rPr>
         <w:t xml:space="preserve"> </w:t>
       </w:r>
+      <w:r>
+        <w:rPr>
+          <w:rStyle w:val="Hiperligao"/>
+          <w:rFonts w:ascii="Times New Roman" w:hAnsi="Times New Roman" w:cs="Times New Roman"/>
+          <w:color w:val="auto"/>
+          <w:sz w:val="28"/>
+          <w:u w:val="none"/>
+        </w:rPr>
+        <w:t>[</w:t>
+      </w:r>
+      <w:r>
+        <w:rPr>
+          <w:rStyle w:val="Hiperligao"/>
+          <w:rFonts w:ascii="Times New Roman" w:hAnsi="Times New Roman" w:cs="Times New Roman"/>
+          <w:color w:val="auto"/>
+          <w:sz w:val="28"/>
+          <w:u w:val="none"/>
+        </w:rPr>
+        <w:t>8</w:t>
+      </w:r>
+      <w:r>
+        <w:rPr>
+          <w:rStyle w:val="Hiperligao"/>
+          <w:rFonts w:ascii="Times New Roman" w:hAnsi="Times New Roman" w:cs="Times New Roman"/>
+          <w:color w:val="auto"/>
+          <w:sz w:val="28"/>
+          <w:u w:val="none"/>
+        </w:rPr>
+        <w:t>]</w:t>
+      </w:r>
     </w:p>
     <w:p>
       <w:pPr>
@@ -7929,7 +7830,7 @@
       <w:pPr>
         <w:pStyle w:val="Ttulo1"/>
       </w:pPr>
-      <w:bookmarkStart w:id="5" w:name="_Toc515895264"/>
+      <w:bookmarkStart w:id="5" w:name="_Toc515906775"/>
       <w:r>
         <w:t>Identificação das partes interessadas</w:t>
       </w:r>
@@ -8433,7 +8334,7 @@
       <w:pPr>
         <w:pStyle w:val="Ttulo1"/>
       </w:pPr>
-      <w:bookmarkStart w:id="6" w:name="_Toc515895265"/>
+      <w:bookmarkStart w:id="6" w:name="_Toc515906776"/>
       <w:r>
         <w:lastRenderedPageBreak/>
         <w:t>Diagramas e descrição de casos de uso</w:t>
@@ -8913,6 +8814,7 @@
                           <w:p>
                             <w:pPr>
                               <w:pStyle w:val="Legenda"/>
+                              <w:jc w:val="center"/>
                               <w:rPr>
                                 <w:noProof/>
                               </w:rPr>
@@ -8979,6 +8881,7 @@
                     <w:p>
                       <w:pPr>
                         <w:pStyle w:val="Legenda"/>
+                        <w:jc w:val="center"/>
                         <w:rPr>
                           <w:noProof/>
                         </w:rPr>
@@ -9395,84 +9298,16 @@
         <w:rPr>
           <w:noProof/>
         </w:rPr>
-        <w:drawing>
-          <wp:anchor distT="0" distB="0" distL="114300" distR="114300" simplePos="0" relativeHeight="252052480" behindDoc="1" locked="0" layoutInCell="1" allowOverlap="1" wp14:anchorId="39344663">
-            <wp:simplePos x="0" y="0"/>
-            <wp:positionH relativeFrom="margin">
-              <wp:align>left</wp:align>
-            </wp:positionH>
-            <wp:positionV relativeFrom="paragraph">
-              <wp:posOffset>499731</wp:posOffset>
-            </wp:positionV>
-            <wp:extent cx="5400675" cy="1869440"/>
-            <wp:effectExtent l="0" t="0" r="9525" b="0"/>
-            <wp:wrapTight wrapText="bothSides">
-              <wp:wrapPolygon edited="0">
-                <wp:start x="0" y="0"/>
-                <wp:lineTo x="0" y="21351"/>
-                <wp:lineTo x="21562" y="21351"/>
-                <wp:lineTo x="21562" y="0"/>
-                <wp:lineTo x="0" y="0"/>
-              </wp:wrapPolygon>
-            </wp:wrapTight>
-            <wp:docPr id="49" name="Imagem 49"/>
-            <wp:cNvGraphicFramePr>
-              <a:graphicFrameLocks xmlns:a="http://schemas.openxmlformats.org/drawingml/2006/main" noChangeAspect="1"/>
-            </wp:cNvGraphicFramePr>
-            <a:graphic xmlns:a="http://schemas.openxmlformats.org/drawingml/2006/main">
-              <a:graphicData uri="http://schemas.openxmlformats.org/drawingml/2006/picture">
-                <pic:pic xmlns:pic="http://schemas.openxmlformats.org/drawingml/2006/picture">
-                  <pic:nvPicPr>
-                    <pic:cNvPr id="1" name=""/>
-                    <pic:cNvPicPr/>
-                  </pic:nvPicPr>
-                  <pic:blipFill>
-                    <a:blip r:embed="rId21">
-                      <a:extLst>
-                        <a:ext uri="{28A0092B-C50C-407E-A947-70E740481C1C}">
-                          <a14:useLocalDpi xmlns:a14="http://schemas.microsoft.com/office/drawing/2010/main" val="0"/>
-                        </a:ext>
-                      </a:extLst>
-                    </a:blip>
-                    <a:stretch>
-                      <a:fillRect/>
-                    </a:stretch>
-                  </pic:blipFill>
-                  <pic:spPr>
-                    <a:xfrm>
-                      <a:off x="0" y="0"/>
-                      <a:ext cx="5400675" cy="1869440"/>
-                    </a:xfrm>
-                    <a:prstGeom prst="rect">
-                      <a:avLst/>
-                    </a:prstGeom>
-                  </pic:spPr>
-                </pic:pic>
-              </a:graphicData>
-            </a:graphic>
-          </wp:anchor>
-        </w:drawing>
-      </w:r>
-      <w:r>
-        <w:rPr>
-          <w:noProof/>
-        </w:rPr>
-        <w:t xml:space="preserve"> </w:t>
-      </w:r>
-      <w:r>
-        <w:rPr>
-          <w:noProof/>
-        </w:rPr>
         <mc:AlternateContent>
           <mc:Choice Requires="wps">
             <w:drawing>
               <wp:anchor distT="0" distB="0" distL="114300" distR="114300" simplePos="0" relativeHeight="252025856" behindDoc="1" locked="0" layoutInCell="1" allowOverlap="1" wp14:anchorId="32CF874B" wp14:editId="5E8625AE">
                 <wp:simplePos x="0" y="0"/>
                 <wp:positionH relativeFrom="margin">
-                  <wp:posOffset>982345</wp:posOffset>
+                  <wp:posOffset>877570</wp:posOffset>
                 </wp:positionH>
                 <wp:positionV relativeFrom="paragraph">
-                  <wp:posOffset>2394585</wp:posOffset>
+                  <wp:posOffset>2368550</wp:posOffset>
                 </wp:positionV>
                 <wp:extent cx="4000500" cy="635"/>
                 <wp:effectExtent l="0" t="0" r="0" b="8255"/>
@@ -9511,6 +9346,7 @@
                           <w:p>
                             <w:pPr>
                               <w:pStyle w:val="Legenda"/>
+                              <w:jc w:val="center"/>
                               <w:rPr>
                                 <w:noProof/>
                               </w:rPr>
@@ -9571,12 +9407,13 @@
           </mc:Choice>
           <mc:Fallback>
             <w:pict>
-              <v:shape w14:anchorId="32CF874B" id="Caixa de texto 22" o:spid="_x0000_s1032" type="#_x0000_t202" style="position:absolute;left:0;text-align:left;margin-left:77.35pt;margin-top:188.55pt;width:315pt;height:.05pt;z-index:-251290624;visibility:visible;mso-wrap-style:square;mso-width-percent:0;mso-wrap-distance-left:9pt;mso-wrap-distance-top:0;mso-wrap-distance-right:9pt;mso-wrap-distance-bottom:0;mso-position-horizontal:absolute;mso-position-horizontal-relative:margin;mso-position-vertical:absolute;mso-position-vertical-relative:text;mso-width-percent:0;mso-width-relative:margin;v-text-anchor:top" o:gfxdata="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" stroked="f">
+              <v:shape w14:anchorId="32CF874B" id="Caixa de texto 22" o:spid="_x0000_s1032" type="#_x0000_t202" style="position:absolute;left:0;text-align:left;margin-left:69.1pt;margin-top:186.5pt;width:315pt;height:.05pt;z-index:-251290624;visibility:visible;mso-wrap-style:square;mso-width-percent:0;mso-wrap-distance-left:9pt;mso-wrap-distance-top:0;mso-wrap-distance-right:9pt;mso-wrap-distance-bottom:0;mso-position-horizontal:absolute;mso-position-horizontal-relative:margin;mso-position-vertical:absolute;mso-position-vertical-relative:text;mso-width-percent:0;mso-width-relative:margin;v-text-anchor:top" o:gfxdata="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" stroked="f">
                 <v:textbox style="mso-fit-shape-to-text:t" inset="0,0,0,0">
                   <w:txbxContent>
                     <w:p>
                       <w:pPr>
                         <w:pStyle w:val="Legenda"/>
+                        <w:jc w:val="center"/>
                         <w:rPr>
                           <w:noProof/>
                         </w:rPr>
@@ -9625,6 +9462,74 @@
             </w:pict>
           </mc:Fallback>
         </mc:AlternateContent>
+      </w:r>
+      <w:r>
+        <w:rPr>
+          <w:noProof/>
+        </w:rPr>
+        <w:drawing>
+          <wp:anchor distT="0" distB="0" distL="114300" distR="114300" simplePos="0" relativeHeight="252052480" behindDoc="1" locked="0" layoutInCell="1" allowOverlap="1" wp14:anchorId="39344663">
+            <wp:simplePos x="0" y="0"/>
+            <wp:positionH relativeFrom="margin">
+              <wp:align>left</wp:align>
+            </wp:positionH>
+            <wp:positionV relativeFrom="paragraph">
+              <wp:posOffset>499731</wp:posOffset>
+            </wp:positionV>
+            <wp:extent cx="5400675" cy="1869440"/>
+            <wp:effectExtent l="0" t="0" r="9525" b="0"/>
+            <wp:wrapTight wrapText="bothSides">
+              <wp:wrapPolygon edited="0">
+                <wp:start x="0" y="0"/>
+                <wp:lineTo x="0" y="21351"/>
+                <wp:lineTo x="21562" y="21351"/>
+                <wp:lineTo x="21562" y="0"/>
+                <wp:lineTo x="0" y="0"/>
+              </wp:wrapPolygon>
+            </wp:wrapTight>
+            <wp:docPr id="49" name="Imagem 49"/>
+            <wp:cNvGraphicFramePr>
+              <a:graphicFrameLocks xmlns:a="http://schemas.openxmlformats.org/drawingml/2006/main" noChangeAspect="1"/>
+            </wp:cNvGraphicFramePr>
+            <a:graphic xmlns:a="http://schemas.openxmlformats.org/drawingml/2006/main">
+              <a:graphicData uri="http://schemas.openxmlformats.org/drawingml/2006/picture">
+                <pic:pic xmlns:pic="http://schemas.openxmlformats.org/drawingml/2006/picture">
+                  <pic:nvPicPr>
+                    <pic:cNvPr id="1" name=""/>
+                    <pic:cNvPicPr/>
+                  </pic:nvPicPr>
+                  <pic:blipFill>
+                    <a:blip r:embed="rId21">
+                      <a:extLst>
+                        <a:ext uri="{28A0092B-C50C-407E-A947-70E740481C1C}">
+                          <a14:useLocalDpi xmlns:a14="http://schemas.microsoft.com/office/drawing/2010/main" val="0"/>
+                        </a:ext>
+                      </a:extLst>
+                    </a:blip>
+                    <a:stretch>
+                      <a:fillRect/>
+                    </a:stretch>
+                  </pic:blipFill>
+                  <pic:spPr>
+                    <a:xfrm>
+                      <a:off x="0" y="0"/>
+                      <a:ext cx="5400675" cy="1869440"/>
+                    </a:xfrm>
+                    <a:prstGeom prst="rect">
+                      <a:avLst/>
+                    </a:prstGeom>
+                  </pic:spPr>
+                </pic:pic>
+              </a:graphicData>
+            </a:graphic>
+          </wp:anchor>
+        </w:drawing>
+      </w:r>
+      <w:r>
+        <w:rPr>
+          <w:noProof/>
+        </w:rPr>
+        <w:t xml:space="preserve"> </w:t>
       </w:r>
     </w:p>
     <w:p>
@@ -10291,6 +10196,7 @@
                           <w:p>
                             <w:pPr>
                               <w:pStyle w:val="Legenda"/>
+                              <w:jc w:val="center"/>
                               <w:rPr>
                                 <w:noProof/>
                               </w:rPr>
@@ -10357,6 +10263,7 @@
                     <w:p>
                       <w:pPr>
                         <w:pStyle w:val="Legenda"/>
+                        <w:jc w:val="center"/>
                         <w:rPr>
                           <w:noProof/>
                         </w:rPr>
@@ -11015,10 +10922,10 @@
               <wp:anchor distT="0" distB="0" distL="114300" distR="114300" simplePos="0" relativeHeight="252029952" behindDoc="1" locked="0" layoutInCell="1" allowOverlap="1" wp14:anchorId="7B278E08" wp14:editId="3780B09C">
                 <wp:simplePos x="0" y="0"/>
                 <wp:positionH relativeFrom="margin">
-                  <wp:posOffset>781050</wp:posOffset>
+                  <wp:align>center</wp:align>
                 </wp:positionH>
                 <wp:positionV relativeFrom="paragraph">
-                  <wp:posOffset>5072380</wp:posOffset>
+                  <wp:posOffset>5062855</wp:posOffset>
                 </wp:positionV>
                 <wp:extent cx="4152900" cy="635"/>
                 <wp:effectExtent l="0" t="0" r="0" b="8255"/>
@@ -11057,6 +10964,7 @@
                           <w:p>
                             <w:pPr>
                               <w:pStyle w:val="Legenda"/>
+                              <w:jc w:val="center"/>
                               <w:rPr>
                                 <w:noProof/>
                               </w:rPr>
@@ -11117,12 +11025,13 @@
           </mc:Choice>
           <mc:Fallback>
             <w:pict>
-              <v:shape w14:anchorId="7B278E08" id="Caixa de texto 29" o:spid="_x0000_s1034" type="#_x0000_t202" style="position:absolute;left:0;text-align:left;margin-left:61.5pt;margin-top:399.4pt;width:327pt;height:.05pt;z-index:-251286528;visibility:visible;mso-wrap-style:square;mso-width-percent:0;mso-wrap-distance-left:9pt;mso-wrap-distance-top:0;mso-wrap-distance-right:9pt;mso-wrap-distance-bottom:0;mso-position-horizontal:absolute;mso-position-horizontal-relative:margin;mso-position-vertical:absolute;mso-position-vertical-relative:text;mso-width-percent:0;mso-width-relative:margin;v-text-anchor:top" o:gfxdata="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" stroked="f">
+              <v:shape w14:anchorId="7B278E08" id="Caixa de texto 29" o:spid="_x0000_s1034" type="#_x0000_t202" style="position:absolute;left:0;text-align:left;margin-left:0;margin-top:398.65pt;width:327pt;height:.05pt;z-index:-251286528;visibility:visible;mso-wrap-style:square;mso-width-percent:0;mso-wrap-distance-left:9pt;mso-wrap-distance-top:0;mso-wrap-distance-right:9pt;mso-wrap-distance-bottom:0;mso-position-horizontal:center;mso-position-horizontal-relative:margin;mso-position-vertical:absolute;mso-position-vertical-relative:text;mso-width-percent:0;mso-width-relative:margin;v-text-anchor:top" o:gfxdata="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" stroked="f">
                 <v:textbox style="mso-fit-shape-to-text:t" inset="0,0,0,0">
                   <w:txbxContent>
                     <w:p>
                       <w:pPr>
                         <w:pStyle w:val="Legenda"/>
+                        <w:jc w:val="center"/>
                         <w:rPr>
                           <w:noProof/>
                         </w:rPr>
@@ -12241,6 +12150,7 @@
                           <w:p>
                             <w:pPr>
                               <w:pStyle w:val="Legenda"/>
+                              <w:jc w:val="center"/>
                               <w:rPr>
                                 <w:noProof/>
                               </w:rPr>
@@ -12307,6 +12217,7 @@
                     <w:p>
                       <w:pPr>
                         <w:pStyle w:val="Legenda"/>
+                        <w:jc w:val="center"/>
                         <w:rPr>
                           <w:noProof/>
                         </w:rPr>
@@ -12806,7 +12717,7 @@
       <w:pPr>
         <w:pStyle w:val="Ttulo1"/>
       </w:pPr>
-      <w:bookmarkStart w:id="7" w:name="_Toc515895266"/>
+      <w:bookmarkStart w:id="7" w:name="_Toc515906777"/>
       <w:r>
         <w:t>Levantamento de Requisitos: RF e RNF</w:t>
       </w:r>
@@ -14351,7 +14262,7 @@
       <w:pPr>
         <w:pStyle w:val="Ttulo1"/>
       </w:pPr>
-      <w:bookmarkStart w:id="9" w:name="_Toc515895267"/>
+      <w:bookmarkStart w:id="9" w:name="_Toc515906778"/>
       <w:r>
         <w:t>Diagrama de atividades</w:t>
       </w:r>
@@ -14603,6 +14514,7 @@
                           <w:p>
                             <w:pPr>
                               <w:pStyle w:val="Legenda"/>
+                              <w:jc w:val="center"/>
                               <w:rPr>
                                 <w:noProof/>
                               </w:rPr>
@@ -14669,6 +14581,7 @@
                     <w:p>
                       <w:pPr>
                         <w:pStyle w:val="Legenda"/>
+                        <w:jc w:val="center"/>
                         <w:rPr>
                           <w:noProof/>
                         </w:rPr>
@@ -15123,6 +15036,7 @@
                           <w:p>
                             <w:pPr>
                               <w:pStyle w:val="Legenda"/>
+                              <w:jc w:val="center"/>
                               <w:rPr>
                                 <w:noProof/>
                               </w:rPr>
@@ -15186,6 +15100,7 @@
                     <w:p>
                       <w:pPr>
                         <w:pStyle w:val="Legenda"/>
+                        <w:jc w:val="center"/>
                         <w:rPr>
                           <w:noProof/>
                         </w:rPr>
@@ -15494,6 +15409,7 @@
                           <w:p>
                             <w:pPr>
                               <w:pStyle w:val="Legenda"/>
+                              <w:jc w:val="center"/>
                               <w:rPr>
                                 <w:rFonts w:ascii="Times New Roman" w:hAnsi="Times New Roman" w:cs="Times New Roman"/>
                                 <w:b/>
@@ -15561,6 +15477,7 @@
                     <w:p>
                       <w:pPr>
                         <w:pStyle w:val="Legenda"/>
+                        <w:jc w:val="center"/>
                         <w:rPr>
                           <w:rFonts w:ascii="Times New Roman" w:hAnsi="Times New Roman" w:cs="Times New Roman"/>
                           <w:b/>
@@ -15699,7 +15616,7 @@
       <w:pPr>
         <w:pStyle w:val="Ttulo1"/>
       </w:pPr>
-      <w:bookmarkStart w:id="10" w:name="_Toc515895268"/>
+      <w:bookmarkStart w:id="10" w:name="_Toc515906779"/>
       <w:r>
         <w:t>Máquinas de estados</w:t>
       </w:r>
@@ -16780,6 +16697,7 @@
                           <w:p>
                             <w:pPr>
                               <w:pStyle w:val="Legenda"/>
+                              <w:jc w:val="center"/>
                               <w:rPr>
                                 <w:noProof/>
                                 <w:u w:val="single"/>
@@ -16847,6 +16765,7 @@
                     <w:p>
                       <w:pPr>
                         <w:pStyle w:val="Legenda"/>
+                        <w:jc w:val="center"/>
                         <w:rPr>
                           <w:noProof/>
                           <w:u w:val="single"/>
@@ -17302,7 +17221,7 @@
       <w:pPr>
         <w:pStyle w:val="Ttulo1"/>
       </w:pPr>
-      <w:bookmarkStart w:id="11" w:name="_Toc515895269"/>
+      <w:bookmarkStart w:id="11" w:name="_Toc515906780"/>
       <w:r>
         <w:t>Diagramas de classes</w:t>
       </w:r>
@@ -17401,6 +17320,13 @@
           <w:sz w:val="24"/>
         </w:rPr>
         <w:t xml:space="preserve"> </w:t>
+      </w:r>
+      <w:r>
+        <w:rPr>
+          <w:rFonts w:ascii="Times New Roman" w:hAnsi="Times New Roman" w:cs="Times New Roman"/>
+          <w:sz w:val="28"/>
+        </w:rPr>
+        <w:t>[9]</w:t>
       </w:r>
     </w:p>
     <w:p>
@@ -17609,6 +17535,7 @@
                           <w:p>
                             <w:pPr>
                               <w:pStyle w:val="Legenda"/>
+                              <w:jc w:val="center"/>
                               <w:rPr>
                                 <w:noProof/>
                               </w:rPr>
@@ -17639,6 +17566,7 @@
                     <w:p>
                       <w:pPr>
                         <w:pStyle w:val="Legenda"/>
+                        <w:jc w:val="center"/>
                         <w:rPr>
                           <w:noProof/>
                         </w:rPr>
@@ -17672,7 +17600,7 @@
       <w:pPr>
         <w:pStyle w:val="Ttulo1"/>
       </w:pPr>
-      <w:bookmarkStart w:id="12" w:name="_Toc515895270"/>
+      <w:bookmarkStart w:id="12" w:name="_Toc515906781"/>
       <w:r>
         <w:t>Diagramas de sequência</w:t>
       </w:r>
@@ -17771,8 +17699,6 @@
         </w:rPr>
         <w:t>]</w:t>
       </w:r>
-      <w:bookmarkStart w:id="13" w:name="_GoBack"/>
-      <w:bookmarkEnd w:id="13"/>
     </w:p>
     <w:p>
       <w:pPr>
@@ -17813,14 +17739,30 @@
         <w:rPr>
           <w:rFonts w:ascii="Arial" w:hAnsi="Arial" w:cs="Arial"/>
           <w:sz w:val="24"/>
-        </w:rPr>
-      </w:pPr>
-      <w:r>
-        <w:rPr>
-          <w:rFonts w:ascii="Arial" w:hAnsi="Arial" w:cs="Arial"/>
-          <w:sz w:val="24"/>
-        </w:rPr>
-        <w:t xml:space="preserve">Diagrama de Sequência </w:t>
+          <w:u w:val="single"/>
+        </w:rPr>
+      </w:pPr>
+      <w:r>
+        <w:rPr>
+          <w:rFonts w:ascii="Arial" w:hAnsi="Arial" w:cs="Arial"/>
+          <w:sz w:val="24"/>
+          <w:u w:val="single"/>
+        </w:rPr>
+        <w:t>Diagrama de Sequência</w:t>
+      </w:r>
+      <w:r>
+        <w:rPr>
+          <w:rFonts w:ascii="Arial" w:hAnsi="Arial" w:cs="Arial"/>
+          <w:sz w:val="24"/>
+        </w:rPr>
+        <w:t xml:space="preserve"> </w:t>
+      </w:r>
+      <w:r>
+        <w:rPr>
+          <w:rFonts w:ascii="Arial" w:hAnsi="Arial" w:cs="Arial"/>
+          <w:sz w:val="24"/>
+        </w:rPr>
+        <w:t xml:space="preserve"> </w:t>
       </w:r>
       <w:r>
         <w:rPr>
@@ -17834,28 +17776,15 @@
           <w:rFonts w:ascii="Arial" w:hAnsi="Arial" w:cs="Arial"/>
           <w:sz w:val="24"/>
         </w:rPr>
-        <w:t xml:space="preserve"> </w:t>
-      </w:r>
-      <w:r>
-        <w:rPr>
-          <w:rFonts w:ascii="Arial" w:hAnsi="Arial" w:cs="Arial"/>
-          <w:sz w:val="24"/>
-        </w:rPr>
-        <w:t xml:space="preserve"> </w:t>
-      </w:r>
-      <w:r>
-        <w:rPr>
-          <w:rFonts w:ascii="Arial" w:hAnsi="Arial" w:cs="Arial"/>
-          <w:sz w:val="24"/>
-        </w:rPr>
-        <w:t>Doente vai</w:t>
-      </w:r>
-      <w:r>
-        <w:rPr>
-          <w:rFonts w:ascii="Arial" w:hAnsi="Arial" w:cs="Arial"/>
-          <w:sz w:val="24"/>
-        </w:rPr>
-        <w:t xml:space="preserve"> a uma consulta</w:t>
+        <w:t xml:space="preserve">  </w:t>
+      </w:r>
+      <w:r>
+        <w:rPr>
+          <w:rFonts w:ascii="Arial" w:hAnsi="Arial" w:cs="Arial"/>
+          <w:sz w:val="24"/>
+          <w:u w:val="single"/>
+        </w:rPr>
+        <w:t>Doente vai a uma consulta</w:t>
       </w:r>
     </w:p>
     <w:p>
@@ -17871,27 +17800,126 @@
         <w:rPr>
           <w:noProof/>
         </w:rPr>
+        <mc:AlternateContent>
+          <mc:Choice Requires="wps">
+            <w:drawing>
+              <wp:anchor distT="0" distB="0" distL="114300" distR="114300" simplePos="0" relativeHeight="252062720" behindDoc="1" locked="0" layoutInCell="1" allowOverlap="1" wp14:anchorId="6CB0D0BF" wp14:editId="564512AA">
+                <wp:simplePos x="0" y="0"/>
+                <wp:positionH relativeFrom="column">
+                  <wp:posOffset>-594995</wp:posOffset>
+                </wp:positionH>
+                <wp:positionV relativeFrom="paragraph">
+                  <wp:posOffset>3343275</wp:posOffset>
+                </wp:positionV>
+                <wp:extent cx="6588760" cy="635"/>
+                <wp:effectExtent l="0" t="0" r="0" b="0"/>
+                <wp:wrapTight wrapText="bothSides">
+                  <wp:wrapPolygon edited="0">
+                    <wp:start x="0" y="0"/>
+                    <wp:lineTo x="0" y="21600"/>
+                    <wp:lineTo x="21600" y="21600"/>
+                    <wp:lineTo x="21600" y="0"/>
+                  </wp:wrapPolygon>
+                </wp:wrapTight>
+                <wp:docPr id="26" name="Caixa de texto 26"/>
+                <wp:cNvGraphicFramePr/>
+                <a:graphic xmlns:a="http://schemas.openxmlformats.org/drawingml/2006/main">
+                  <a:graphicData uri="http://schemas.microsoft.com/office/word/2010/wordprocessingShape">
+                    <wps:wsp>
+                      <wps:cNvSpPr txBox="1"/>
+                      <wps:spPr>
+                        <a:xfrm>
+                          <a:off x="0" y="0"/>
+                          <a:ext cx="6588760" cy="635"/>
+                        </a:xfrm>
+                        <a:prstGeom prst="rect">
+                          <a:avLst/>
+                        </a:prstGeom>
+                        <a:solidFill>
+                          <a:prstClr val="white"/>
+                        </a:solidFill>
+                        <a:ln>
+                          <a:noFill/>
+                        </a:ln>
+                      </wps:spPr>
+                      <wps:txbx>
+                        <w:txbxContent>
+                          <w:p>
+                            <w:pPr>
+                              <w:pStyle w:val="Legenda"/>
+                              <w:jc w:val="center"/>
+                              <w:rPr>
+                                <w:noProof/>
+                              </w:rPr>
+                            </w:pPr>
+                            <w:r>
+                              <w:t>FIGURA 13-Diagrama de sequência DA consulta</w:t>
+                            </w:r>
+                          </w:p>
+                        </w:txbxContent>
+                      </wps:txbx>
+                      <wps:bodyPr rot="0" spcFirstLastPara="0" vertOverflow="overflow" horzOverflow="overflow" vert="horz" wrap="square" lIns="0" tIns="0" rIns="0" bIns="0" numCol="1" spcCol="0" rtlCol="0" fromWordArt="0" anchor="t" anchorCtr="0" forceAA="0" compatLnSpc="1">
+                        <a:prstTxWarp prst="textNoShape">
+                          <a:avLst/>
+                        </a:prstTxWarp>
+                        <a:spAutoFit/>
+                      </wps:bodyPr>
+                    </wps:wsp>
+                  </a:graphicData>
+                </a:graphic>
+              </wp:anchor>
+            </w:drawing>
+          </mc:Choice>
+          <mc:Fallback>
+            <w:pict>
+              <v:shape w14:anchorId="6CB0D0BF" id="_x0000_s1044" type="#_x0000_t202" style="position:absolute;left:0;text-align:left;margin-left:-46.85pt;margin-top:263.25pt;width:518.8pt;height:.05pt;z-index:-251253760;visibility:visible;mso-wrap-style:square;mso-wrap-distance-left:9pt;mso-wrap-distance-top:0;mso-wrap-distance-right:9pt;mso-wrap-distance-bottom:0;mso-position-horizontal:absolute;mso-position-horizontal-relative:text;mso-position-vertical:absolute;mso-position-vertical-relative:text;v-text-anchor:top" o:gfxdata="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" stroked="f">
+                <v:textbox style="mso-fit-shape-to-text:t" inset="0,0,0,0">
+                  <w:txbxContent>
+                    <w:p>
+                      <w:pPr>
+                        <w:pStyle w:val="Legenda"/>
+                        <w:jc w:val="center"/>
+                        <w:rPr>
+                          <w:noProof/>
+                        </w:rPr>
+                      </w:pPr>
+                      <w:r>
+                        <w:t>FIGURA 13-Diagrama de sequência DA consulta</w:t>
+                      </w:r>
+                    </w:p>
+                  </w:txbxContent>
+                </v:textbox>
+                <w10:wrap type="tight"/>
+              </v:shape>
+            </w:pict>
+          </mc:Fallback>
+        </mc:AlternateContent>
+      </w:r>
+      <w:r>
+        <w:rPr>
+          <w:noProof/>
+        </w:rPr>
         <w:drawing>
-          <wp:anchor distT="0" distB="0" distL="114300" distR="114300" simplePos="0" relativeHeight="252056576" behindDoc="1" locked="0" layoutInCell="1" allowOverlap="1" wp14:anchorId="45CEE751">
+          <wp:anchor distT="0" distB="0" distL="114300" distR="114300" simplePos="0" relativeHeight="252059648" behindDoc="1" locked="0" layoutInCell="1" allowOverlap="1" wp14:anchorId="79158ECE" wp14:editId="4B1473D7">
             <wp:simplePos x="0" y="0"/>
             <wp:positionH relativeFrom="margin">
               <wp:align>center</wp:align>
             </wp:positionH>
             <wp:positionV relativeFrom="paragraph">
-              <wp:posOffset>279208</wp:posOffset>
+              <wp:posOffset>190500</wp:posOffset>
             </wp:positionV>
-            <wp:extent cx="6100445" cy="2819400"/>
-            <wp:effectExtent l="0" t="0" r="0" b="0"/>
+            <wp:extent cx="6588760" cy="3095625"/>
+            <wp:effectExtent l="0" t="0" r="2540" b="9525"/>
             <wp:wrapTight wrapText="bothSides">
               <wp:wrapPolygon edited="0">
                 <wp:start x="0" y="0"/>
-                <wp:lineTo x="0" y="21454"/>
-                <wp:lineTo x="21517" y="21454"/>
-                <wp:lineTo x="21517" y="0"/>
+                <wp:lineTo x="0" y="21534"/>
+                <wp:lineTo x="21546" y="21534"/>
+                <wp:lineTo x="21546" y="0"/>
                 <wp:lineTo x="0" y="0"/>
               </wp:wrapPolygon>
             </wp:wrapTight>
-            <wp:docPr id="59" name="Imagem 59"/>
+            <wp:docPr id="24" name="Imagem 24"/>
             <wp:cNvGraphicFramePr>
               <a:graphicFrameLocks xmlns:a="http://schemas.openxmlformats.org/drawingml/2006/main" noChangeAspect="1"/>
             </wp:cNvGraphicFramePr>
@@ -17899,10 +17927,10 @@
               <a:graphicData uri="http://schemas.openxmlformats.org/drawingml/2006/picture">
                 <pic:pic xmlns:pic="http://schemas.openxmlformats.org/drawingml/2006/picture">
                   <pic:nvPicPr>
-                    <pic:cNvPr id="4" name="Diagrama de sequência.png"/>
+                    <pic:cNvPr id="1" name=""/>
                     <pic:cNvPicPr/>
                   </pic:nvPicPr>
-                  <pic:blipFill>
+                  <pic:blipFill rotWithShape="1">
                     <a:blip r:embed="rId32">
                       <a:extLst>
                         <a:ext uri="{28A0092B-C50C-407E-A947-70E740481C1C}">
@@ -17910,18 +17938,25 @@
                         </a:ext>
                       </a:extLst>
                     </a:blip>
-                    <a:stretch>
-                      <a:fillRect/>
-                    </a:stretch>
+                    <a:srcRect l="16344" t="22064" r="18679" b="23635"/>
+                    <a:stretch/>
                   </pic:blipFill>
-                  <pic:spPr>
+                  <pic:spPr bwMode="auto">
                     <a:xfrm>
                       <a:off x="0" y="0"/>
-                      <a:ext cx="6100445" cy="2819400"/>
+                      <a:ext cx="6588760" cy="3095625"/>
                     </a:xfrm>
                     <a:prstGeom prst="rect">
                       <a:avLst/>
                     </a:prstGeom>
+                    <a:ln>
+                      <a:noFill/>
+                    </a:ln>
+                    <a:extLst>
+                      <a:ext uri="{53640926-AAD7-44D8-BBD7-CCE9431645EC}">
+                        <a14:shadowObscured xmlns:a14="http://schemas.microsoft.com/office/drawing/2010/main"/>
+                      </a:ext>
+                    </a:extLst>
                   </pic:spPr>
                 </pic:pic>
               </a:graphicData>
@@ -17936,7 +17971,13 @@
         </w:drawing>
       </w:r>
     </w:p>
-    <w:p/>
+    <w:p>
+      <w:pPr>
+        <w:rPr>
+          <w:sz w:val="28"/>
+        </w:rPr>
+      </w:pPr>
+    </w:p>
     <w:p>
       <w:pPr>
         <w:spacing w:line="360" w:lineRule="auto"/>
@@ -17950,7 +17991,31 @@
         <w:rPr>
           <w:sz w:val="24"/>
         </w:rPr>
-        <w:t>1: Utente chega á receção e informa o nº de utente</w:t>
+        <w:t xml:space="preserve">1: </w:t>
+      </w:r>
+      <w:r>
+        <w:rPr>
+          <w:sz w:val="24"/>
+        </w:rPr>
+        <w:t>O doente</w:t>
+      </w:r>
+      <w:r>
+        <w:rPr>
+          <w:sz w:val="24"/>
+        </w:rPr>
+        <w:t xml:space="preserve"> chega á receção e informa o n</w:t>
+      </w:r>
+      <w:r>
+        <w:rPr>
+          <w:sz w:val="24"/>
+        </w:rPr>
+        <w:t>úmero</w:t>
+      </w:r>
+      <w:r>
+        <w:rPr>
+          <w:sz w:val="24"/>
+        </w:rPr>
+        <w:t xml:space="preserve"> de utente</w:t>
       </w:r>
       <w:r>
         <w:rPr>
@@ -17972,7 +18037,19 @@
         <w:rPr>
           <w:sz w:val="24"/>
         </w:rPr>
-        <w:t>2: O Utente aguarda a chamada para entrar na consulta</w:t>
+        <w:t xml:space="preserve">2: O </w:t>
+      </w:r>
+      <w:r>
+        <w:rPr>
+          <w:sz w:val="24"/>
+        </w:rPr>
+        <w:t>doente</w:t>
+      </w:r>
+      <w:r>
+        <w:rPr>
+          <w:sz w:val="24"/>
+        </w:rPr>
+        <w:t xml:space="preserve"> aguarda a chamada para entrar na consulta</w:t>
       </w:r>
       <w:r>
         <w:rPr>
@@ -17981,207 +18058,1025 @@
         <w:t>.</w:t>
       </w:r>
     </w:p>
+    <w:p>
+      <w:pPr>
+        <w:spacing w:line="360" w:lineRule="auto"/>
+        <w:ind w:left="360" w:firstLine="709"/>
+        <w:jc w:val="both"/>
+        <w:rPr>
+          <w:sz w:val="24"/>
+        </w:rPr>
+      </w:pPr>
+      <w:r>
+        <w:rPr>
+          <w:sz w:val="24"/>
+        </w:rPr>
+        <w:t xml:space="preserve">2.1: </w:t>
+      </w:r>
+      <w:r>
+        <w:rPr>
+          <w:sz w:val="24"/>
+        </w:rPr>
+        <w:t xml:space="preserve">O </w:t>
+      </w:r>
+      <w:r>
+        <w:rPr>
+          <w:sz w:val="24"/>
+        </w:rPr>
+        <w:t>doente</w:t>
+      </w:r>
+      <w:r>
+        <w:rPr>
+          <w:sz w:val="24"/>
+        </w:rPr>
+        <w:t xml:space="preserve"> vai á consulta</w:t>
+      </w:r>
+      <w:r>
+        <w:rPr>
+          <w:sz w:val="24"/>
+        </w:rPr>
+        <w:t>.</w:t>
+      </w:r>
+    </w:p>
+    <w:p>
+      <w:pPr>
+        <w:spacing w:line="360" w:lineRule="auto"/>
+        <w:ind w:firstLine="360"/>
+        <w:jc w:val="both"/>
+        <w:rPr>
+          <w:sz w:val="24"/>
+        </w:rPr>
+      </w:pPr>
+      <w:r>
+        <w:rPr>
+          <w:sz w:val="24"/>
+        </w:rPr>
+        <w:t xml:space="preserve">3: O Médico tem acesso </w:t>
+      </w:r>
+      <w:r>
+        <w:rPr>
+          <w:sz w:val="24"/>
+        </w:rPr>
+        <w:t>à</w:t>
+      </w:r>
+      <w:r>
+        <w:rPr>
+          <w:sz w:val="24"/>
+        </w:rPr>
+        <w:t xml:space="preserve"> história clínica do </w:t>
+      </w:r>
+      <w:r>
+        <w:rPr>
+          <w:sz w:val="24"/>
+        </w:rPr>
+        <w:t>doente em questão</w:t>
+      </w:r>
+      <w:r>
+        <w:rPr>
+          <w:sz w:val="24"/>
+        </w:rPr>
+        <w:t>.</w:t>
+      </w:r>
+    </w:p>
+    <w:p>
+      <w:pPr>
+        <w:spacing w:line="360" w:lineRule="auto"/>
+        <w:ind w:left="360" w:firstLine="709"/>
+        <w:jc w:val="both"/>
+        <w:rPr>
+          <w:sz w:val="24"/>
+        </w:rPr>
+      </w:pPr>
+      <w:r>
+        <w:rPr>
+          <w:sz w:val="24"/>
+        </w:rPr>
+        <w:t>3.1: O médico pode receitar algum tipo de tratamento</w:t>
+      </w:r>
+      <w:r>
+        <w:rPr>
+          <w:sz w:val="24"/>
+        </w:rPr>
+        <w:t>.</w:t>
+      </w:r>
+    </w:p>
+    <w:p>
+      <w:pPr>
+        <w:spacing w:line="360" w:lineRule="auto"/>
+        <w:jc w:val="both"/>
+        <w:rPr>
+          <w:sz w:val="24"/>
+        </w:rPr>
+      </w:pPr>
+      <w:r>
+        <w:rPr>
+          <w:sz w:val="24"/>
+        </w:rPr>
+        <w:t xml:space="preserve">                </w:t>
+      </w:r>
+      <w:r>
+        <w:rPr>
+          <w:sz w:val="24"/>
+        </w:rPr>
+        <w:t>3.2: O médico pode prescrever alguma receita</w:t>
+      </w:r>
+      <w:r>
+        <w:rPr>
+          <w:sz w:val="24"/>
+        </w:rPr>
+        <w:t>.</w:t>
+      </w:r>
+    </w:p>
+    <w:p>
+      <w:pPr>
+        <w:spacing w:line="360" w:lineRule="auto"/>
+        <w:jc w:val="both"/>
+        <w:rPr>
+          <w:sz w:val="24"/>
+        </w:rPr>
+      </w:pPr>
+      <w:r>
+        <w:rPr>
+          <w:sz w:val="24"/>
+        </w:rPr>
+        <w:t xml:space="preserve">      </w:t>
+      </w:r>
+      <w:r>
+        <w:rPr>
+          <w:sz w:val="24"/>
+        </w:rPr>
+        <w:t>4: O médico termina a consulta quando achar</w:t>
+      </w:r>
+      <w:r>
+        <w:rPr>
+          <w:sz w:val="24"/>
+        </w:rPr>
+        <w:t>.</w:t>
+      </w:r>
+    </w:p>
+    <w:p>
+      <w:pPr>
+        <w:spacing w:line="360" w:lineRule="auto"/>
+        <w:jc w:val="both"/>
+        <w:rPr>
+          <w:sz w:val="24"/>
+        </w:rPr>
+      </w:pPr>
+      <w:r>
+        <w:rPr>
+          <w:sz w:val="24"/>
+        </w:rPr>
+        <w:t xml:space="preserve">      </w:t>
+      </w:r>
+      <w:r>
+        <w:rPr>
+          <w:sz w:val="24"/>
+        </w:rPr>
+        <w:t xml:space="preserve">5: </w:t>
+      </w:r>
+      <w:r>
+        <w:rPr>
+          <w:sz w:val="24"/>
+        </w:rPr>
+        <w:t>O</w:t>
+      </w:r>
+      <w:r>
+        <w:rPr>
+          <w:sz w:val="24"/>
+        </w:rPr>
+        <w:t xml:space="preserve"> </w:t>
+      </w:r>
+      <w:r>
+        <w:rPr>
+          <w:sz w:val="24"/>
+        </w:rPr>
+        <w:t>doente</w:t>
+      </w:r>
+      <w:r>
+        <w:rPr>
+          <w:sz w:val="24"/>
+        </w:rPr>
+        <w:t xml:space="preserve"> paga a conta da consulta que teve</w:t>
+      </w:r>
+      <w:r>
+        <w:rPr>
+          <w:sz w:val="24"/>
+        </w:rPr>
+        <w:t>.</w:t>
+      </w:r>
+    </w:p>
+    <w:p>
+      <w:pPr>
+        <w:spacing w:line="360" w:lineRule="auto"/>
+        <w:ind w:left="1069"/>
+        <w:jc w:val="both"/>
+        <w:rPr>
+          <w:sz w:val="24"/>
+        </w:rPr>
+      </w:pPr>
+      <w:r>
+        <w:rPr>
+          <w:sz w:val="24"/>
+        </w:rPr>
+        <w:t xml:space="preserve">5.1: A receção regista o pagamento que o </w:t>
+      </w:r>
+      <w:r>
+        <w:rPr>
+          <w:sz w:val="24"/>
+        </w:rPr>
+        <w:t>doente</w:t>
+      </w:r>
+      <w:r>
+        <w:rPr>
+          <w:sz w:val="24"/>
+        </w:rPr>
+        <w:t xml:space="preserve"> fez</w:t>
+      </w:r>
+      <w:r>
+        <w:rPr>
+          <w:sz w:val="24"/>
+        </w:rPr>
+        <w:t>.</w:t>
+      </w:r>
+    </w:p>
+    <w:p>
+      <w:pPr>
+        <w:spacing w:line="360" w:lineRule="auto"/>
+        <w:ind w:left="360" w:firstLine="709"/>
+        <w:jc w:val="both"/>
+        <w:rPr>
+          <w:sz w:val="24"/>
+        </w:rPr>
+      </w:pPr>
+      <w:r>
+        <w:rPr>
+          <w:sz w:val="24"/>
+        </w:rPr>
+        <w:t xml:space="preserve">5.2: A receção emite um recibo ao </w:t>
+      </w:r>
+      <w:r>
+        <w:rPr>
+          <w:sz w:val="24"/>
+        </w:rPr>
+        <w:t>doente</w:t>
+      </w:r>
+      <w:r>
+        <w:rPr>
+          <w:sz w:val="24"/>
+        </w:rPr>
+        <w:t xml:space="preserve"> como prova que ele pagou a consulta</w:t>
+      </w:r>
+      <w:r>
+        <w:rPr>
+          <w:sz w:val="24"/>
+        </w:rPr>
+        <w:t>.</w:t>
+      </w:r>
+    </w:p>
+    <w:p>
+      <w:pPr>
+        <w:tabs>
+          <w:tab w:val="left" w:pos="1842"/>
+        </w:tabs>
+        <w:rPr>
+          <w:sz w:val="18"/>
+        </w:rPr>
+      </w:pPr>
+    </w:p>
+    <w:p>
+      <w:pPr>
+        <w:pStyle w:val="PargrafodaLista"/>
+        <w:numPr>
+          <w:ilvl w:val="0"/>
+          <w:numId w:val="14"/>
+        </w:numPr>
+        <w:spacing w:after="160" w:line="259" w:lineRule="auto"/>
+        <w:rPr>
+          <w:rFonts w:ascii="Arial" w:hAnsi="Arial" w:cs="Arial"/>
+          <w:sz w:val="24"/>
+        </w:rPr>
+      </w:pPr>
+      <w:r>
+        <w:rPr>
+          <w:rFonts w:ascii="Arial" w:hAnsi="Arial" w:cs="Arial"/>
+          <w:sz w:val="24"/>
+          <w:u w:val="single"/>
+        </w:rPr>
+        <w:t>Diagrama de Sequência</w:t>
+      </w:r>
+      <w:r>
+        <w:rPr>
+          <w:rFonts w:ascii="Arial" w:hAnsi="Arial" w:cs="Arial"/>
+          <w:sz w:val="24"/>
+        </w:rPr>
+        <w:t xml:space="preserve"> </w:t>
+      </w:r>
+      <w:r>
+        <w:rPr>
+          <w:rFonts w:ascii="Arial" w:hAnsi="Arial" w:cs="Arial"/>
+          <w:sz w:val="24"/>
+        </w:rPr>
+        <w:t xml:space="preserve"> </w:t>
+      </w:r>
+      <w:r>
+        <w:sym w:font="Wingdings" w:char="F0E0"/>
+      </w:r>
+      <w:r>
+        <w:rPr>
+          <w:rFonts w:ascii="Arial" w:hAnsi="Arial" w:cs="Arial"/>
+          <w:sz w:val="24"/>
+        </w:rPr>
+        <w:t xml:space="preserve">  </w:t>
+      </w:r>
+      <w:r>
+        <w:rPr>
+          <w:rFonts w:ascii="Arial" w:hAnsi="Arial" w:cs="Arial"/>
+          <w:sz w:val="24"/>
+          <w:u w:val="single"/>
+        </w:rPr>
+        <w:t>Stock de medicamento</w:t>
+      </w:r>
+    </w:p>
+    <w:p>
+      <w:pPr>
+        <w:spacing w:line="276" w:lineRule="auto"/>
+        <w:rPr>
+          <w:sz w:val="24"/>
+        </w:rPr>
+      </w:pPr>
+      <w:r>
+        <w:rPr>
+          <w:noProof/>
+        </w:rPr>
+        <mc:AlternateContent>
+          <mc:Choice Requires="wps">
+            <w:drawing>
+              <wp:anchor distT="0" distB="0" distL="114300" distR="114300" simplePos="0" relativeHeight="252064768" behindDoc="1" locked="0" layoutInCell="1" allowOverlap="1" wp14:anchorId="760C5AFC" wp14:editId="530B7320">
+                <wp:simplePos x="0" y="0"/>
+                <wp:positionH relativeFrom="column">
+                  <wp:posOffset>-179705</wp:posOffset>
+                </wp:positionH>
+                <wp:positionV relativeFrom="paragraph">
+                  <wp:posOffset>3616960</wp:posOffset>
+                </wp:positionV>
+                <wp:extent cx="5760720" cy="635"/>
+                <wp:effectExtent l="0" t="0" r="0" b="0"/>
+                <wp:wrapTight wrapText="bothSides">
+                  <wp:wrapPolygon edited="0">
+                    <wp:start x="0" y="0"/>
+                    <wp:lineTo x="0" y="21600"/>
+                    <wp:lineTo x="21600" y="21600"/>
+                    <wp:lineTo x="21600" y="0"/>
+                  </wp:wrapPolygon>
+                </wp:wrapTight>
+                <wp:docPr id="27" name="Caixa de texto 27"/>
+                <wp:cNvGraphicFramePr/>
+                <a:graphic xmlns:a="http://schemas.openxmlformats.org/drawingml/2006/main">
+                  <a:graphicData uri="http://schemas.microsoft.com/office/word/2010/wordprocessingShape">
+                    <wps:wsp>
+                      <wps:cNvSpPr txBox="1"/>
+                      <wps:spPr>
+                        <a:xfrm>
+                          <a:off x="0" y="0"/>
+                          <a:ext cx="5760720" cy="635"/>
+                        </a:xfrm>
+                        <a:prstGeom prst="rect">
+                          <a:avLst/>
+                        </a:prstGeom>
+                        <a:solidFill>
+                          <a:prstClr val="white"/>
+                        </a:solidFill>
+                        <a:ln>
+                          <a:noFill/>
+                        </a:ln>
+                      </wps:spPr>
+                      <wps:txbx>
+                        <w:txbxContent>
+                          <w:p>
+                            <w:pPr>
+                              <w:pStyle w:val="Legenda"/>
+                              <w:jc w:val="center"/>
+                              <w:rPr>
+                                <w:noProof/>
+                              </w:rPr>
+                            </w:pPr>
+                            <w:r>
+                              <w:t xml:space="preserve">FIGURA 14-Diagrama de sequência </w:t>
+                            </w:r>
+                            <w:r>
+                              <w:rPr>
+                                <w:noProof/>
+                              </w:rPr>
+                              <w:t>do stock de medicamentos</w:t>
+                            </w:r>
+                          </w:p>
+                        </w:txbxContent>
+                      </wps:txbx>
+                      <wps:bodyPr rot="0" spcFirstLastPara="0" vertOverflow="overflow" horzOverflow="overflow" vert="horz" wrap="square" lIns="0" tIns="0" rIns="0" bIns="0" numCol="1" spcCol="0" rtlCol="0" fromWordArt="0" anchor="t" anchorCtr="0" forceAA="0" compatLnSpc="1">
+                        <a:prstTxWarp prst="textNoShape">
+                          <a:avLst/>
+                        </a:prstTxWarp>
+                        <a:spAutoFit/>
+                      </wps:bodyPr>
+                    </wps:wsp>
+                  </a:graphicData>
+                </a:graphic>
+              </wp:anchor>
+            </w:drawing>
+          </mc:Choice>
+          <mc:Fallback>
+            <w:pict>
+              <v:shape w14:anchorId="760C5AFC" id="Caixa de texto 27" o:spid="_x0000_s1045" type="#_x0000_t202" style="position:absolute;margin-left:-14.15pt;margin-top:284.8pt;width:453.6pt;height:.05pt;z-index:-251251712;visibility:visible;mso-wrap-style:square;mso-wrap-distance-left:9pt;mso-wrap-distance-top:0;mso-wrap-distance-right:9pt;mso-wrap-distance-bottom:0;mso-position-horizontal:absolute;mso-position-horizontal-relative:text;mso-position-vertical:absolute;mso-position-vertical-relative:text;v-text-anchor:top" o:gfxdata="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" stroked="f">
+                <v:textbox style="mso-fit-shape-to-text:t" inset="0,0,0,0">
+                  <w:txbxContent>
+                    <w:p>
+                      <w:pPr>
+                        <w:pStyle w:val="Legenda"/>
+                        <w:jc w:val="center"/>
+                        <w:rPr>
+                          <w:noProof/>
+                        </w:rPr>
+                      </w:pPr>
+                      <w:r>
+                        <w:t xml:space="preserve">FIGURA 14-Diagrama de sequência </w:t>
+                      </w:r>
+                      <w:r>
+                        <w:rPr>
+                          <w:noProof/>
+                        </w:rPr>
+                        <w:t>do stock de medicamentos</w:t>
+                      </w:r>
+                    </w:p>
+                  </w:txbxContent>
+                </v:textbox>
+                <w10:wrap type="tight"/>
+              </v:shape>
+            </w:pict>
+          </mc:Fallback>
+        </mc:AlternateContent>
+      </w:r>
+      <w:r>
+        <w:rPr>
+          <w:noProof/>
+        </w:rPr>
+        <w:drawing>
+          <wp:anchor distT="0" distB="0" distL="114300" distR="114300" simplePos="0" relativeHeight="252060672" behindDoc="1" locked="0" layoutInCell="1" allowOverlap="1" wp14:anchorId="002447BB">
+            <wp:simplePos x="0" y="0"/>
+            <wp:positionH relativeFrom="margin">
+              <wp:align>center</wp:align>
+            </wp:positionH>
+            <wp:positionV relativeFrom="paragraph">
+              <wp:posOffset>187960</wp:posOffset>
+            </wp:positionV>
+            <wp:extent cx="5760720" cy="3371850"/>
+            <wp:effectExtent l="0" t="0" r="0" b="0"/>
+            <wp:wrapTight wrapText="bothSides">
+              <wp:wrapPolygon edited="0">
+                <wp:start x="0" y="0"/>
+                <wp:lineTo x="0" y="21478"/>
+                <wp:lineTo x="21500" y="21478"/>
+                <wp:lineTo x="21500" y="0"/>
+                <wp:lineTo x="0" y="0"/>
+              </wp:wrapPolygon>
+            </wp:wrapTight>
+            <wp:docPr id="18" name="Imagem 18"/>
+            <wp:cNvGraphicFramePr>
+              <a:graphicFrameLocks xmlns:a="http://schemas.openxmlformats.org/drawingml/2006/main" noChangeAspect="1"/>
+            </wp:cNvGraphicFramePr>
+            <a:graphic xmlns:a="http://schemas.openxmlformats.org/drawingml/2006/main">
+              <a:graphicData uri="http://schemas.openxmlformats.org/drawingml/2006/picture">
+                <pic:pic xmlns:pic="http://schemas.openxmlformats.org/drawingml/2006/picture">
+                  <pic:nvPicPr>
+                    <pic:cNvPr id="1" name=""/>
+                    <pic:cNvPicPr/>
+                  </pic:nvPicPr>
+                  <pic:blipFill rotWithShape="1">
+                    <a:blip r:embed="rId33">
+                      <a:extLst>
+                        <a:ext uri="{28A0092B-C50C-407E-A947-70E740481C1C}">
+                          <a14:useLocalDpi xmlns:a14="http://schemas.microsoft.com/office/drawing/2010/main" val="0"/>
+                        </a:ext>
+                      </a:extLst>
+                    </a:blip>
+                    <a:srcRect b="1666"/>
+                    <a:stretch/>
+                  </pic:blipFill>
+                  <pic:spPr bwMode="auto">
+                    <a:xfrm>
+                      <a:off x="0" y="0"/>
+                      <a:ext cx="5760720" cy="3371850"/>
+                    </a:xfrm>
+                    <a:prstGeom prst="rect">
+                      <a:avLst/>
+                    </a:prstGeom>
+                    <a:ln>
+                      <a:noFill/>
+                    </a:ln>
+                    <a:extLst>
+                      <a:ext uri="{53640926-AAD7-44D8-BBD7-CCE9431645EC}">
+                        <a14:shadowObscured xmlns:a14="http://schemas.microsoft.com/office/drawing/2010/main"/>
+                      </a:ext>
+                    </a:extLst>
+                  </pic:spPr>
+                </pic:pic>
+              </a:graphicData>
+            </a:graphic>
+            <wp14:sizeRelH relativeFrom="margin">
+              <wp14:pctWidth>0</wp14:pctWidth>
+            </wp14:sizeRelH>
+            <wp14:sizeRelV relativeFrom="margin">
+              <wp14:pctHeight>0</wp14:pctHeight>
+            </wp14:sizeRelV>
+          </wp:anchor>
+        </w:drawing>
+      </w:r>
+    </w:p>
+    <w:p>
+      <w:pPr>
+        <w:tabs>
+          <w:tab w:val="left" w:pos="1842"/>
+        </w:tabs>
+        <w:rPr>
+          <w:sz w:val="24"/>
+        </w:rPr>
+      </w:pPr>
+    </w:p>
+    <w:p>
+      <w:pPr>
+        <w:spacing w:line="360" w:lineRule="auto"/>
+        <w:ind w:firstLine="360"/>
+        <w:jc w:val="both"/>
+        <w:rPr>
+          <w:sz w:val="24"/>
+        </w:rPr>
+      </w:pPr>
+      <w:r>
+        <w:rPr>
+          <w:sz w:val="24"/>
+        </w:rPr>
+        <w:t xml:space="preserve"> </w:t>
+      </w:r>
+      <w:r>
+        <w:rPr>
+          <w:sz w:val="24"/>
+        </w:rPr>
+        <w:t xml:space="preserve">1: </w:t>
+      </w:r>
+      <w:r>
+        <w:rPr>
+          <w:sz w:val="24"/>
+        </w:rPr>
+        <w:t>O</w:t>
+      </w:r>
+      <w:r>
+        <w:rPr>
+          <w:sz w:val="24"/>
+        </w:rPr>
+        <w:t xml:space="preserve"> enfermeiro procede ao pedido de medicamento.</w:t>
+      </w:r>
+    </w:p>
+    <w:p>
+      <w:pPr>
+        <w:spacing w:line="360" w:lineRule="auto"/>
+        <w:ind w:left="709" w:firstLine="360"/>
+        <w:jc w:val="both"/>
+        <w:rPr>
+          <w:sz w:val="24"/>
+        </w:rPr>
+      </w:pPr>
+      <w:r>
+        <w:rPr>
+          <w:sz w:val="24"/>
+        </w:rPr>
+        <w:t>1.1:</w:t>
+      </w:r>
+      <w:r>
+        <w:rPr>
+          <w:sz w:val="24"/>
+        </w:rPr>
+        <w:t xml:space="preserve"> É tratada a linha do produto.</w:t>
+      </w:r>
+    </w:p>
+    <w:p>
+      <w:pPr>
+        <w:spacing w:line="360" w:lineRule="auto"/>
+        <w:ind w:left="1418" w:firstLine="360"/>
+        <w:jc w:val="both"/>
+        <w:rPr>
+          <w:sz w:val="24"/>
+        </w:rPr>
+      </w:pPr>
+      <w:r>
+        <w:rPr>
+          <w:sz w:val="24"/>
+        </w:rPr>
+        <w:t xml:space="preserve">1.1.1: Vê-se se existe o medicamento pedido. </w:t>
+      </w:r>
+    </w:p>
+    <w:p>
+      <w:pPr>
+        <w:spacing w:line="360" w:lineRule="auto"/>
+        <w:ind w:firstLine="360"/>
+        <w:jc w:val="both"/>
+        <w:rPr>
+          <w:sz w:val="24"/>
+        </w:rPr>
+      </w:pPr>
+      <w:r>
+        <w:rPr>
+          <w:sz w:val="24"/>
+        </w:rPr>
+        <w:t xml:space="preserve">2: </w:t>
+      </w:r>
+      <w:r>
+        <w:rPr>
+          <w:sz w:val="24"/>
+        </w:rPr>
+        <w:t>Se existe o medicamento pedido este é retirado do stock.</w:t>
+      </w:r>
+    </w:p>
+    <w:p>
+      <w:pPr>
+        <w:spacing w:line="360" w:lineRule="auto"/>
+        <w:ind w:left="709" w:firstLine="360"/>
+        <w:jc w:val="both"/>
+        <w:rPr>
+          <w:sz w:val="24"/>
+        </w:rPr>
+      </w:pPr>
+      <w:r>
+        <w:rPr>
+          <w:sz w:val="24"/>
+        </w:rPr>
+        <w:t>2.1: Baixa-se ao stock a quantidade de medicamentos retirados.</w:t>
+      </w:r>
+    </w:p>
+    <w:p>
+      <w:pPr>
+        <w:spacing w:line="360" w:lineRule="auto"/>
+        <w:ind w:firstLine="360"/>
+        <w:jc w:val="both"/>
+        <w:rPr>
+          <w:sz w:val="24"/>
+        </w:rPr>
+      </w:pPr>
+      <w:r>
+        <w:rPr>
+          <w:sz w:val="24"/>
+        </w:rPr>
+        <w:t>3: Se o stock do medicamento estiver baixo</w:t>
+      </w:r>
+      <w:r>
+        <w:rPr>
+          <w:sz w:val="24"/>
+        </w:rPr>
+        <w:t xml:space="preserve"> cria-se uma encomenda.</w:t>
+      </w:r>
+    </w:p>
+    <w:p>
+      <w:pPr>
+        <w:spacing w:line="360" w:lineRule="auto"/>
+        <w:ind w:firstLine="360"/>
+        <w:jc w:val="both"/>
+        <w:rPr>
+          <w:sz w:val="24"/>
+        </w:rPr>
+      </w:pPr>
+      <w:r>
+        <w:rPr>
+          <w:sz w:val="24"/>
+        </w:rPr>
+        <w:t>4:</w:t>
+      </w:r>
+      <w:r>
+        <w:rPr>
+          <w:sz w:val="24"/>
+        </w:rPr>
+        <w:t xml:space="preserve"> Se não existir o medicamento pedido cria-se uma encomenda.</w:t>
+      </w:r>
+    </w:p>
+    <w:p>
+      <w:pPr>
+        <w:spacing w:line="360" w:lineRule="auto"/>
+        <w:jc w:val="both"/>
+        <w:rPr>
+          <w:sz w:val="24"/>
+        </w:rPr>
+      </w:pPr>
+      <w:r>
+        <w:rPr>
+          <w:sz w:val="24"/>
+        </w:rPr>
+        <w:tab/>
+      </w:r>
+      <w:r>
+        <w:rPr>
+          <w:sz w:val="24"/>
+        </w:rPr>
+        <w:tab/>
+      </w:r>
+      <w:r>
+        <w:rPr>
+          <w:sz w:val="24"/>
+        </w:rPr>
+        <w:tab/>
+      </w:r>
+      <w:r>
+        <w:rPr>
+          <w:sz w:val="24"/>
+        </w:rPr>
+        <w:br w:type="page"/>
+      </w:r>
+    </w:p>
+    <w:p>
+      <w:pPr>
+        <w:pStyle w:val="Ttulo1"/>
+        <w:rPr>
+          <w:sz w:val="2"/>
+        </w:rPr>
+      </w:pPr>
+    </w:p>
+    <w:p>
+      <w:pPr>
+        <w:pStyle w:val="Ttulo1"/>
+      </w:pPr>
+      <w:bookmarkStart w:id="13" w:name="_Toc515906782"/>
+      <w:r>
+        <w:t>Modelo Entidade-Relação</w:t>
+      </w:r>
+      <w:bookmarkEnd w:id="13"/>
+    </w:p>
+    <w:p/>
     <w:p>
       <w:pPr>
         <w:spacing w:line="360" w:lineRule="auto"/>
         <w:ind w:firstLine="709"/>
         <w:jc w:val="both"/>
         <w:rPr>
-          <w:sz w:val="24"/>
-        </w:rPr>
-      </w:pPr>
-      <w:r>
-        <w:rPr>
-          <w:sz w:val="24"/>
-        </w:rPr>
-        <w:t>2.1: Utente vai á consulta</w:t>
-      </w:r>
-      <w:r>
-        <w:rPr>
-          <w:sz w:val="24"/>
-        </w:rPr>
-        <w:t>.</w:t>
-      </w:r>
-    </w:p>
-    <w:p>
-      <w:pPr>
-        <w:spacing w:line="360" w:lineRule="auto"/>
-        <w:ind w:firstLine="360"/>
-        <w:jc w:val="both"/>
-        <w:rPr>
-          <w:sz w:val="24"/>
-        </w:rPr>
-      </w:pPr>
-      <w:r>
-        <w:rPr>
-          <w:sz w:val="24"/>
-        </w:rPr>
-        <w:t>3: O Médico tem acesso á história clínica do utente</w:t>
-      </w:r>
-      <w:r>
-        <w:rPr>
-          <w:sz w:val="24"/>
-        </w:rPr>
-        <w:t>.</w:t>
-      </w:r>
-    </w:p>
-    <w:p>
-      <w:pPr>
-        <w:spacing w:line="360" w:lineRule="auto"/>
-        <w:ind w:firstLine="709"/>
-        <w:jc w:val="both"/>
-        <w:rPr>
-          <w:sz w:val="24"/>
-        </w:rPr>
-      </w:pPr>
-      <w:r>
-        <w:rPr>
-          <w:sz w:val="24"/>
-        </w:rPr>
-        <w:t>3.1: O médico pode receitar algum tipo de tratamento</w:t>
-      </w:r>
-      <w:r>
-        <w:rPr>
-          <w:sz w:val="24"/>
-        </w:rPr>
-        <w:t>.</w:t>
-      </w:r>
-    </w:p>
-    <w:p>
-      <w:pPr>
-        <w:spacing w:line="360" w:lineRule="auto"/>
-        <w:ind w:left="709"/>
-        <w:jc w:val="both"/>
-        <w:rPr>
-          <w:sz w:val="24"/>
-        </w:rPr>
-      </w:pPr>
-      <w:r>
-        <w:rPr>
-          <w:sz w:val="24"/>
-        </w:rPr>
-        <w:t>3.2: O médico pode prescrever alguma receita</w:t>
-      </w:r>
-      <w:r>
-        <w:rPr>
-          <w:sz w:val="24"/>
-        </w:rPr>
-        <w:t>.</w:t>
-      </w:r>
-    </w:p>
-    <w:p>
-      <w:pPr>
-        <w:spacing w:line="360" w:lineRule="auto"/>
-        <w:jc w:val="both"/>
-        <w:rPr>
-          <w:sz w:val="24"/>
-        </w:rPr>
-      </w:pPr>
-      <w:r>
-        <w:rPr>
-          <w:sz w:val="24"/>
-        </w:rPr>
-        <w:t xml:space="preserve">      </w:t>
-      </w:r>
-      <w:r>
-        <w:rPr>
-          <w:sz w:val="24"/>
-        </w:rPr>
-        <w:t>4: O médico termina a consulta quando achar</w:t>
-      </w:r>
-      <w:r>
-        <w:rPr>
-          <w:sz w:val="24"/>
-        </w:rPr>
-        <w:t>.</w:t>
-      </w:r>
-    </w:p>
-    <w:p>
-      <w:pPr>
-        <w:spacing w:line="360" w:lineRule="auto"/>
-        <w:jc w:val="both"/>
-        <w:rPr>
-          <w:sz w:val="24"/>
-        </w:rPr>
-      </w:pPr>
-      <w:r>
-        <w:rPr>
-          <w:sz w:val="24"/>
-        </w:rPr>
-        <w:t xml:space="preserve">      </w:t>
-      </w:r>
-      <w:r>
-        <w:rPr>
-          <w:sz w:val="24"/>
-        </w:rPr>
-        <w:t>5: O Utente paga a conta da consulta que teve</w:t>
-      </w:r>
-      <w:r>
-        <w:rPr>
-          <w:sz w:val="24"/>
-        </w:rPr>
-        <w:t>.</w:t>
-      </w:r>
-    </w:p>
-    <w:p>
-      <w:pPr>
-        <w:spacing w:line="360" w:lineRule="auto"/>
-        <w:ind w:firstLine="709"/>
-        <w:jc w:val="both"/>
-        <w:rPr>
-          <w:sz w:val="24"/>
-        </w:rPr>
-      </w:pPr>
-      <w:r>
-        <w:rPr>
-          <w:sz w:val="24"/>
-        </w:rPr>
-        <w:t>5.1: A receção regista o pagamento que o utente fez</w:t>
-      </w:r>
-      <w:r>
-        <w:rPr>
-          <w:sz w:val="24"/>
-        </w:rPr>
-        <w:t>.</w:t>
-      </w:r>
-    </w:p>
-    <w:p>
-      <w:pPr>
-        <w:spacing w:line="360" w:lineRule="auto"/>
-        <w:ind w:firstLine="709"/>
-        <w:jc w:val="both"/>
-        <w:rPr>
-          <w:sz w:val="24"/>
-        </w:rPr>
-      </w:pPr>
-      <w:r>
-        <w:rPr>
-          <w:sz w:val="24"/>
-        </w:rPr>
-        <w:t>5.2: A receção emite um recibo ao utente como prova que ele pagou a consulta</w:t>
-      </w:r>
-      <w:r>
-        <w:rPr>
-          <w:sz w:val="24"/>
-        </w:rPr>
-        <w:t>.</w:t>
-      </w:r>
-    </w:p>
-    <w:p>
-      <w:pPr>
-        <w:tabs>
-          <w:tab w:val="left" w:pos="1842"/>
-        </w:tabs>
+          <w:rFonts w:ascii="Arial" w:hAnsi="Arial" w:cs="Arial"/>
+          <w:sz w:val="24"/>
+        </w:rPr>
+      </w:pPr>
+      <w:r>
+        <w:rPr>
+          <w:rFonts w:ascii="Arial" w:hAnsi="Arial" w:cs="Arial"/>
+          <w:sz w:val="24"/>
+        </w:rPr>
+        <w:t>Para a nossa clínica, clínica FAM,</w:t>
+      </w:r>
+      <w:r>
+        <w:rPr>
+          <w:rFonts w:ascii="Arial" w:hAnsi="Arial" w:cs="Arial"/>
+          <w:sz w:val="24"/>
+        </w:rPr>
+        <w:t xml:space="preserve"> cri</w:t>
+      </w:r>
+      <w:r>
+        <w:rPr>
+          <w:rFonts w:ascii="Arial" w:hAnsi="Arial" w:cs="Arial"/>
+          <w:sz w:val="24"/>
+        </w:rPr>
+        <w:t>á</w:t>
+      </w:r>
+      <w:r>
+        <w:rPr>
+          <w:rFonts w:ascii="Arial" w:hAnsi="Arial" w:cs="Arial"/>
+          <w:sz w:val="24"/>
+        </w:rPr>
+        <w:t>mos um modelo entidade-relação usando como base os requisitos funcionais que definimos</w:t>
+      </w:r>
+      <w:r>
+        <w:rPr>
+          <w:rFonts w:ascii="Arial" w:hAnsi="Arial" w:cs="Arial"/>
+          <w:sz w:val="24"/>
+        </w:rPr>
+        <w:t>. Esses requisitos estão</w:t>
+      </w:r>
+      <w:r>
+        <w:rPr>
+          <w:rFonts w:ascii="Arial" w:hAnsi="Arial" w:cs="Arial"/>
+          <w:sz w:val="24"/>
+        </w:rPr>
+        <w:t xml:space="preserve"> </w:t>
+      </w:r>
+      <w:r>
+        <w:rPr>
+          <w:rFonts w:ascii="Arial" w:hAnsi="Arial" w:cs="Arial"/>
+          <w:sz w:val="24"/>
+        </w:rPr>
+        <w:t>expressos anteriormente (página 19 do presente trabalho)</w:t>
+      </w:r>
+      <w:r>
+        <w:rPr>
+          <w:rFonts w:ascii="Arial" w:hAnsi="Arial" w:cs="Arial"/>
+          <w:sz w:val="24"/>
+        </w:rPr>
+        <w:t xml:space="preserve">. </w:t>
+      </w:r>
+      <w:r>
+        <w:rPr>
+          <w:rFonts w:ascii="Arial" w:hAnsi="Arial" w:cs="Arial"/>
+          <w:sz w:val="24"/>
+        </w:rPr>
+        <w:t>O</w:t>
+      </w:r>
+      <w:r>
+        <w:rPr>
+          <w:rFonts w:ascii="Arial" w:hAnsi="Arial" w:cs="Arial"/>
+          <w:sz w:val="24"/>
+        </w:rPr>
+        <w:t xml:space="preserve"> modelo</w:t>
+      </w:r>
+      <w:r>
+        <w:rPr>
+          <w:rFonts w:ascii="Arial" w:hAnsi="Arial" w:cs="Arial"/>
+          <w:sz w:val="24"/>
+        </w:rPr>
+        <w:t xml:space="preserve"> será </w:t>
+      </w:r>
+      <w:r>
+        <w:rPr>
+          <w:rFonts w:ascii="Arial" w:hAnsi="Arial" w:cs="Arial"/>
+          <w:sz w:val="24"/>
+        </w:rPr>
+        <w:t>exposto a seguir.</w:t>
+      </w:r>
+    </w:p>
+    <w:p>
+      <w:r>
         <w:rPr>
           <w:noProof/>
-          <w:sz w:val="24"/>
-        </w:rPr>
-      </w:pPr>
-      <w:r>
-        <w:rPr>
-          <w:sz w:val="24"/>
-        </w:rPr>
-        <w:tab/>
+        </w:rPr>
+        <mc:AlternateContent>
+          <mc:Choice Requires="wps">
+            <w:drawing>
+              <wp:anchor distT="0" distB="0" distL="114300" distR="114300" simplePos="0" relativeHeight="252066816" behindDoc="1" locked="0" layoutInCell="1" allowOverlap="1" wp14:anchorId="0A68B4C3" wp14:editId="6DEB4CB7">
+                <wp:simplePos x="0" y="0"/>
+                <wp:positionH relativeFrom="margin">
+                  <wp:align>center</wp:align>
+                </wp:positionH>
+                <wp:positionV relativeFrom="paragraph">
+                  <wp:posOffset>4612005</wp:posOffset>
+                </wp:positionV>
+                <wp:extent cx="6494145" cy="635"/>
+                <wp:effectExtent l="0" t="0" r="1905" b="8255"/>
+                <wp:wrapTight wrapText="bothSides">
+                  <wp:wrapPolygon edited="0">
+                    <wp:start x="0" y="0"/>
+                    <wp:lineTo x="0" y="20698"/>
+                    <wp:lineTo x="21543" y="20698"/>
+                    <wp:lineTo x="21543" y="0"/>
+                    <wp:lineTo x="0" y="0"/>
+                  </wp:wrapPolygon>
+                </wp:wrapTight>
+                <wp:docPr id="41" name="Caixa de texto 41"/>
+                <wp:cNvGraphicFramePr/>
+                <a:graphic xmlns:a="http://schemas.openxmlformats.org/drawingml/2006/main">
+                  <a:graphicData uri="http://schemas.microsoft.com/office/word/2010/wordprocessingShape">
+                    <wps:wsp>
+                      <wps:cNvSpPr txBox="1"/>
+                      <wps:spPr>
+                        <a:xfrm>
+                          <a:off x="0" y="0"/>
+                          <a:ext cx="6494145" cy="635"/>
+                        </a:xfrm>
+                        <a:prstGeom prst="rect">
+                          <a:avLst/>
+                        </a:prstGeom>
+                        <a:solidFill>
+                          <a:prstClr val="white"/>
+                        </a:solidFill>
+                        <a:ln>
+                          <a:noFill/>
+                        </a:ln>
+                      </wps:spPr>
+                      <wps:txbx>
+                        <w:txbxContent>
+                          <w:p>
+                            <w:pPr>
+                              <w:pStyle w:val="Legenda"/>
+                              <w:jc w:val="center"/>
+                              <w:rPr>
+                                <w:noProof/>
+                              </w:rPr>
+                            </w:pPr>
+                            <w:r>
+                              <w:t>FIGURA 15-Modelo entidade-relação</w:t>
+                            </w:r>
+                          </w:p>
+                        </w:txbxContent>
+                      </wps:txbx>
+                      <wps:bodyPr rot="0" spcFirstLastPara="0" vertOverflow="overflow" horzOverflow="overflow" vert="horz" wrap="square" lIns="0" tIns="0" rIns="0" bIns="0" numCol="1" spcCol="0" rtlCol="0" fromWordArt="0" anchor="t" anchorCtr="0" forceAA="0" compatLnSpc="1">
+                        <a:prstTxWarp prst="textNoShape">
+                          <a:avLst/>
+                        </a:prstTxWarp>
+                        <a:spAutoFit/>
+                      </wps:bodyPr>
+                    </wps:wsp>
+                  </a:graphicData>
+                </a:graphic>
+              </wp:anchor>
+            </w:drawing>
+          </mc:Choice>
+          <mc:Fallback>
+            <w:pict>
+              <v:shape w14:anchorId="0A68B4C3" id="Caixa de texto 41" o:spid="_x0000_s1046" type="#_x0000_t202" style="position:absolute;margin-left:0;margin-top:363.15pt;width:511.35pt;height:.05pt;z-index:-251249664;visibility:visible;mso-wrap-style:square;mso-wrap-distance-left:9pt;mso-wrap-distance-top:0;mso-wrap-distance-right:9pt;mso-wrap-distance-bottom:0;mso-position-horizontal:center;mso-position-horizontal-relative:margin;mso-position-vertical:absolute;mso-position-vertical-relative:text;v-text-anchor:top" o:gfxdata="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" stroked="f">
+                <v:textbox style="mso-fit-shape-to-text:t" inset="0,0,0,0">
+                  <w:txbxContent>
+                    <w:p>
+                      <w:pPr>
+                        <w:pStyle w:val="Legenda"/>
+                        <w:jc w:val="center"/>
+                        <w:rPr>
+                          <w:noProof/>
+                        </w:rPr>
+                      </w:pPr>
+                      <w:r>
+                        <w:t>FIGURA 15-Modelo entidade-relação</w:t>
+                      </w:r>
+                    </w:p>
+                  </w:txbxContent>
+                </v:textbox>
+                <w10:wrap type="tight" anchorx="margin"/>
+              </v:shape>
+            </w:pict>
+          </mc:Fallback>
+        </mc:AlternateContent>
+      </w:r>
+      <w:r>
+        <w:rPr>
+          <w:noProof/>
+        </w:rPr>
+        <w:drawing>
+          <wp:anchor distT="0" distB="0" distL="114300" distR="114300" simplePos="0" relativeHeight="252057600" behindDoc="1" locked="0" layoutInCell="1" allowOverlap="1" wp14:anchorId="1C9BC360">
+            <wp:simplePos x="0" y="0"/>
+            <wp:positionH relativeFrom="margin">
+              <wp:align>center</wp:align>
+            </wp:positionH>
+            <wp:positionV relativeFrom="paragraph">
+              <wp:posOffset>240030</wp:posOffset>
+            </wp:positionV>
+            <wp:extent cx="6494145" cy="4257675"/>
+            <wp:effectExtent l="0" t="0" r="1905" b="9525"/>
+            <wp:wrapTight wrapText="bothSides">
+              <wp:wrapPolygon edited="0">
+                <wp:start x="0" y="0"/>
+                <wp:lineTo x="0" y="21552"/>
+                <wp:lineTo x="21543" y="21552"/>
+                <wp:lineTo x="21543" y="0"/>
+                <wp:lineTo x="0" y="0"/>
+              </wp:wrapPolygon>
+            </wp:wrapTight>
+            <wp:docPr id="10" name="Imagem 10"/>
+            <wp:cNvGraphicFramePr>
+              <a:graphicFrameLocks xmlns:a="http://schemas.openxmlformats.org/drawingml/2006/main" noChangeAspect="1"/>
+            </wp:cNvGraphicFramePr>
+            <a:graphic xmlns:a="http://schemas.openxmlformats.org/drawingml/2006/main">
+              <a:graphicData uri="http://schemas.openxmlformats.org/drawingml/2006/picture">
+                <pic:pic xmlns:pic="http://schemas.openxmlformats.org/drawingml/2006/picture">
+                  <pic:nvPicPr>
+                    <pic:cNvPr id="1" name=""/>
+                    <pic:cNvPicPr/>
+                  </pic:nvPicPr>
+                  <pic:blipFill rotWithShape="1">
+                    <a:blip r:embed="rId34">
+                      <a:extLst>
+                        <a:ext uri="{28A0092B-C50C-407E-A947-70E740481C1C}">
+                          <a14:useLocalDpi xmlns:a14="http://schemas.microsoft.com/office/drawing/2010/main" val="0"/>
+                        </a:ext>
+                      </a:extLst>
+                    </a:blip>
+                    <a:srcRect l="3937" r="7049"/>
+                    <a:stretch/>
+                  </pic:blipFill>
+                  <pic:spPr bwMode="auto">
+                    <a:xfrm>
+                      <a:off x="0" y="0"/>
+                      <a:ext cx="6494145" cy="4257675"/>
+                    </a:xfrm>
+                    <a:prstGeom prst="rect">
+                      <a:avLst/>
+                    </a:prstGeom>
+                    <a:ln>
+                      <a:noFill/>
+                    </a:ln>
+                    <a:extLst>
+                      <a:ext uri="{53640926-AAD7-44D8-BBD7-CCE9431645EC}">
+                        <a14:shadowObscured xmlns:a14="http://schemas.microsoft.com/office/drawing/2010/main"/>
+                      </a:ext>
+                    </a:extLst>
+                  </pic:spPr>
+                </pic:pic>
+              </a:graphicData>
+            </a:graphic>
+            <wp14:sizeRelH relativeFrom="margin">
+              <wp14:pctWidth>0</wp14:pctWidth>
+            </wp14:sizeRelH>
+            <wp14:sizeRelV relativeFrom="margin">
+              <wp14:pctHeight>0</wp14:pctHeight>
+            </wp14:sizeRelV>
+          </wp:anchor>
+        </w:drawing>
       </w:r>
     </w:p>
     <w:p>
@@ -18219,6 +19114,8 @@
           <w:sz w:val="28"/>
         </w:rPr>
       </w:pPr>
+      <w:bookmarkStart w:id="14" w:name="_GoBack"/>
+      <w:bookmarkEnd w:id="14"/>
     </w:p>
     <w:p>
       <w:pPr>
@@ -18229,11 +19126,11 @@
           <w:sz w:val="24"/>
         </w:rPr>
       </w:pPr>
-      <w:bookmarkStart w:id="14" w:name="_Toc515895271"/>
+      <w:bookmarkStart w:id="15" w:name="_Toc515906783"/>
       <w:r>
         <w:t>Conclusão</w:t>
       </w:r>
-      <w:bookmarkEnd w:id="14"/>
+      <w:bookmarkEnd w:id="15"/>
     </w:p>
     <w:p>
       <w:pPr>
@@ -18502,52 +19399,40 @@
     </w:p>
     <w:p>
       <w:pPr>
+        <w:pStyle w:val="Ttulo1"/>
         <w:tabs>
-          <w:tab w:val="left" w:pos="1545"/>
+          <w:tab w:val="left" w:pos="2310"/>
         </w:tabs>
-        <w:jc w:val="center"/>
-        <w:rPr>
-          <w:rFonts w:ascii="Times New Roman" w:hAnsi="Times New Roman" w:cs="Times New Roman"/>
+        <w:rPr>
+          <w:rFonts w:eastAsiaTheme="minorEastAsia" w:cs="Times New Roman"/>
           <w:b/>
+          <w:bCs w:val="0"/>
           <w:i/>
-          <w:sz w:val="28"/>
-        </w:rPr>
-      </w:pPr>
-    </w:p>
-    <w:p>
-      <w:pPr>
-        <w:tabs>
-          <w:tab w:val="left" w:pos="1545"/>
-        </w:tabs>
-        <w:jc w:val="center"/>
-        <w:rPr>
-          <w:rFonts w:ascii="Times New Roman" w:hAnsi="Times New Roman" w:cs="Times New Roman"/>
-          <w:b/>
-          <w:i/>
-          <w:sz w:val="28"/>
-        </w:rPr>
-      </w:pPr>
-    </w:p>
-    <w:p>
-      <w:pPr>
-        <w:pStyle w:val="Ttulo1"/>
-        <w:rPr>
-          <w:sz w:val="4"/>
-        </w:rPr>
-      </w:pPr>
-    </w:p>
+          <w:caps w:val="0"/>
+          <w:szCs w:val="22"/>
+        </w:rPr>
+      </w:pPr>
+    </w:p>
+    <w:p/>
     <w:p>
       <w:pPr>
         <w:pStyle w:val="Ttulo1"/>
         <w:jc w:val="center"/>
       </w:pPr>
-      <w:bookmarkStart w:id="15" w:name="_Toc515895272"/>
-      <w:r>
+      <w:bookmarkStart w:id="16" w:name="_Toc515906784"/>
+      <w:r>
+        <w:lastRenderedPageBreak/>
         <w:t>Bibliografia</w:t>
       </w:r>
-      <w:bookmarkEnd w:id="15"/>
-    </w:p>
-    <w:p/>
+      <w:bookmarkEnd w:id="16"/>
+    </w:p>
+    <w:p>
+      <w:pPr>
+        <w:rPr>
+          <w:sz w:val="2"/>
+        </w:rPr>
+      </w:pPr>
+    </w:p>
     <w:p>
       <w:pPr>
         <w:tabs>
@@ -18584,7 +19469,7 @@
         </w:rPr>
         <w:t xml:space="preserve"> </w:t>
       </w:r>
-      <w:hyperlink r:id="rId33" w:history="1">
+      <w:hyperlink r:id="rId35" w:history="1">
         <w:r>
           <w:rPr>
             <w:rStyle w:val="Hiperligao"/>
@@ -18641,47 +19526,7 @@
           <w:sz w:val="28"/>
           <w:u w:val="none"/>
         </w:rPr>
-        <w:t xml:space="preserve">acedido em </w:t>
-      </w:r>
-      <w:r>
-        <w:rPr>
-          <w:rStyle w:val="Hiperligao"/>
-          <w:rFonts w:ascii="Times New Roman" w:hAnsi="Times New Roman" w:cs="Times New Roman"/>
-          <w:color w:val="auto"/>
-          <w:sz w:val="28"/>
-          <w:u w:val="none"/>
-        </w:rPr>
-        <w:t>12</w:t>
-      </w:r>
-      <w:r>
-        <w:rPr>
-          <w:rStyle w:val="Hiperligao"/>
-          <w:rFonts w:ascii="Times New Roman" w:hAnsi="Times New Roman" w:cs="Times New Roman"/>
-          <w:color w:val="auto"/>
-          <w:sz w:val="28"/>
-          <w:u w:val="none"/>
-        </w:rPr>
-        <w:t>/0</w:t>
-      </w:r>
-      <w:r>
-        <w:rPr>
-          <w:rStyle w:val="Hiperligao"/>
-          <w:rFonts w:ascii="Times New Roman" w:hAnsi="Times New Roman" w:cs="Times New Roman"/>
-          <w:color w:val="auto"/>
-          <w:sz w:val="28"/>
-          <w:u w:val="none"/>
-        </w:rPr>
-        <w:t>4</w:t>
-      </w:r>
-      <w:r>
-        <w:rPr>
-          <w:rStyle w:val="Hiperligao"/>
-          <w:rFonts w:ascii="Times New Roman" w:hAnsi="Times New Roman" w:cs="Times New Roman"/>
-          <w:color w:val="auto"/>
-          <w:sz w:val="28"/>
-          <w:u w:val="none"/>
-        </w:rPr>
-        <w:t>/2018</w:t>
+        <w:t>acedido em 12/04/2018</w:t>
       </w:r>
     </w:p>
     <w:p>
@@ -18708,39 +19553,9 @@
           <w:sz w:val="28"/>
           <w:u w:val="none"/>
         </w:rPr>
-        <w:t>[</w:t>
-      </w:r>
-      <w:r>
-        <w:rPr>
-          <w:rStyle w:val="Hiperligao"/>
-          <w:rFonts w:ascii="Times New Roman" w:hAnsi="Times New Roman" w:cs="Times New Roman"/>
-          <w:color w:val="auto"/>
-          <w:sz w:val="28"/>
-          <w:u w:val="none"/>
-        </w:rPr>
-        <w:t>2</w:t>
-      </w:r>
-      <w:r>
-        <w:rPr>
-          <w:rStyle w:val="Hiperligao"/>
-          <w:rFonts w:ascii="Times New Roman" w:hAnsi="Times New Roman" w:cs="Times New Roman"/>
-          <w:color w:val="auto"/>
-          <w:sz w:val="28"/>
-          <w:u w:val="none"/>
-        </w:rPr>
-        <w:t>]</w:t>
-      </w:r>
-      <w:r>
-        <w:rPr>
-          <w:rStyle w:val="Hiperligao"/>
-          <w:rFonts w:ascii="Times New Roman" w:hAnsi="Times New Roman" w:cs="Times New Roman"/>
-          <w:color w:val="auto"/>
-          <w:sz w:val="28"/>
-          <w:u w:val="none"/>
-        </w:rPr>
-        <w:t xml:space="preserve"> </w:t>
-      </w:r>
-      <w:hyperlink r:id="rId34" w:history="1">
+        <w:t xml:space="preserve">[2] </w:t>
+      </w:r>
+      <w:hyperlink r:id="rId36" w:history="1">
         <w:r>
           <w:rPr>
             <w:rStyle w:val="Hiperligao"/>
@@ -18794,27 +19609,7 @@
           <w:sz w:val="28"/>
           <w:u w:val="none"/>
         </w:rPr>
-        <w:t xml:space="preserve">acedido em </w:t>
-      </w:r>
-      <w:r>
-        <w:rPr>
-          <w:rStyle w:val="Hiperligao"/>
-          <w:rFonts w:ascii="Times New Roman" w:hAnsi="Times New Roman" w:cs="Times New Roman"/>
-          <w:color w:val="auto"/>
-          <w:sz w:val="28"/>
-          <w:u w:val="none"/>
-        </w:rPr>
-        <w:t>12/04</w:t>
-      </w:r>
-      <w:r>
-        <w:rPr>
-          <w:rStyle w:val="Hiperligao"/>
-          <w:rFonts w:ascii="Times New Roman" w:hAnsi="Times New Roman" w:cs="Times New Roman"/>
-          <w:color w:val="auto"/>
-          <w:sz w:val="28"/>
-          <w:u w:val="none"/>
-        </w:rPr>
-        <w:t>/2018</w:t>
+        <w:t>acedido em 12/04/2018</w:t>
       </w:r>
     </w:p>
     <w:p>
@@ -18841,39 +19636,9 @@
           <w:sz w:val="28"/>
           <w:u w:val="none"/>
         </w:rPr>
-        <w:t>[</w:t>
-      </w:r>
-      <w:r>
-        <w:rPr>
-          <w:rStyle w:val="Hiperligao"/>
-          <w:rFonts w:ascii="Times New Roman" w:hAnsi="Times New Roman" w:cs="Times New Roman"/>
-          <w:color w:val="auto"/>
-          <w:sz w:val="28"/>
-          <w:u w:val="none"/>
-        </w:rPr>
-        <w:t>3</w:t>
-      </w:r>
-      <w:r>
-        <w:rPr>
-          <w:rStyle w:val="Hiperligao"/>
-          <w:rFonts w:ascii="Times New Roman" w:hAnsi="Times New Roman" w:cs="Times New Roman"/>
-          <w:color w:val="auto"/>
-          <w:sz w:val="28"/>
-          <w:u w:val="none"/>
-        </w:rPr>
-        <w:t>]</w:t>
-      </w:r>
-      <w:r>
-        <w:rPr>
-          <w:rStyle w:val="Hiperligao"/>
-          <w:rFonts w:ascii="Times New Roman" w:hAnsi="Times New Roman" w:cs="Times New Roman"/>
-          <w:color w:val="auto"/>
-          <w:sz w:val="28"/>
-          <w:u w:val="none"/>
-        </w:rPr>
-        <w:t xml:space="preserve"> </w:t>
-      </w:r>
-      <w:hyperlink r:id="rId35" w:history="1">
+        <w:t xml:space="preserve">[3] </w:t>
+      </w:r>
+      <w:hyperlink r:id="rId37" w:history="1">
         <w:r>
           <w:rPr>
             <w:rStyle w:val="Hiperligao"/>
@@ -18926,27 +19691,7 @@
           <w:sz w:val="28"/>
           <w:u w:val="none"/>
         </w:rPr>
-        <w:t xml:space="preserve">acedido em </w:t>
-      </w:r>
-      <w:r>
-        <w:rPr>
-          <w:rStyle w:val="Hiperligao"/>
-          <w:rFonts w:ascii="Times New Roman" w:hAnsi="Times New Roman" w:cs="Times New Roman"/>
-          <w:color w:val="auto"/>
-          <w:sz w:val="28"/>
-          <w:u w:val="none"/>
-        </w:rPr>
-        <w:t>12/04</w:t>
-      </w:r>
-      <w:r>
-        <w:rPr>
-          <w:rStyle w:val="Hiperligao"/>
-          <w:rFonts w:ascii="Times New Roman" w:hAnsi="Times New Roman" w:cs="Times New Roman"/>
-          <w:color w:val="auto"/>
-          <w:sz w:val="28"/>
-          <w:u w:val="none"/>
-        </w:rPr>
-        <w:t>/2018</w:t>
+        <w:t>acedido em 12/04/2018</w:t>
       </w:r>
     </w:p>
     <w:p>
@@ -18973,29 +19718,9 @@
           <w:sz w:val="28"/>
           <w:u w:val="none"/>
         </w:rPr>
-        <w:t>[</w:t>
-      </w:r>
-      <w:r>
-        <w:rPr>
-          <w:rStyle w:val="Hiperligao"/>
-          <w:rFonts w:ascii="Times New Roman" w:hAnsi="Times New Roman" w:cs="Times New Roman"/>
-          <w:color w:val="auto"/>
-          <w:sz w:val="28"/>
-          <w:u w:val="none"/>
-        </w:rPr>
-        <w:t>4</w:t>
-      </w:r>
-      <w:r>
-        <w:rPr>
-          <w:rStyle w:val="Hiperligao"/>
-          <w:rFonts w:ascii="Times New Roman" w:hAnsi="Times New Roman" w:cs="Times New Roman"/>
-          <w:color w:val="auto"/>
-          <w:sz w:val="28"/>
-          <w:u w:val="none"/>
-        </w:rPr>
-        <w:t>]</w:t>
-      </w:r>
-      <w:hyperlink r:id="rId36" w:history="1">
+        <w:t>[4]</w:t>
+      </w:r>
+      <w:hyperlink r:id="rId38" w:history="1">
         <w:r>
           <w:rPr>
             <w:rStyle w:val="Hiperligao"/>
@@ -19052,17 +19777,7 @@
           <w:sz w:val="28"/>
           <w:u w:val="none"/>
         </w:rPr>
-        <w:t xml:space="preserve">acedido em </w:t>
-      </w:r>
-      <w:r>
-        <w:rPr>
-          <w:rStyle w:val="Hiperligao"/>
-          <w:rFonts w:ascii="Times New Roman" w:hAnsi="Times New Roman" w:cs="Times New Roman"/>
-          <w:color w:val="auto"/>
-          <w:sz w:val="28"/>
-          <w:u w:val="none"/>
-        </w:rPr>
-        <w:t>21/</w:t>
+        <w:t>acedido em 21/</w:t>
       </w:r>
       <w:r>
         <w:rPr>
@@ -19109,7 +19824,7 @@
           <w:sz w:val="28"/>
           <w:u w:val="none"/>
         </w:rPr>
-        <w:t>[</w:t>
+        <w:t>[5]</w:t>
       </w:r>
       <w:r>
         <w:rPr>
@@ -19119,29 +19834,9 @@
           <w:sz w:val="28"/>
           <w:u w:val="none"/>
         </w:rPr>
-        <w:t>5</w:t>
-      </w:r>
-      <w:r>
-        <w:rPr>
-          <w:rStyle w:val="Hiperligao"/>
-          <w:rFonts w:ascii="Times New Roman" w:hAnsi="Times New Roman" w:cs="Times New Roman"/>
-          <w:color w:val="auto"/>
-          <w:sz w:val="28"/>
-          <w:u w:val="none"/>
-        </w:rPr>
-        <w:t>]</w:t>
-      </w:r>
-      <w:r>
-        <w:rPr>
-          <w:rStyle w:val="Hiperligao"/>
-          <w:rFonts w:ascii="Times New Roman" w:hAnsi="Times New Roman" w:cs="Times New Roman"/>
-          <w:color w:val="auto"/>
-          <w:sz w:val="28"/>
-          <w:u w:val="none"/>
-        </w:rPr>
         <w:t xml:space="preserve"> </w:t>
       </w:r>
-      <w:hyperlink r:id="rId37" w:history="1">
+      <w:hyperlink r:id="rId39" w:history="1">
         <w:r>
           <w:rPr>
             <w:rStyle w:val="Hiperligao"/>
@@ -19297,7 +19992,7 @@
         </w:rPr>
         <w:t xml:space="preserve"> </w:t>
       </w:r>
-      <w:hyperlink r:id="rId38" w:history="1">
+      <w:hyperlink r:id="rId40" w:history="1">
         <w:r>
           <w:rPr>
             <w:rStyle w:val="Hiperligao"/>
@@ -19399,6 +20094,68 @@
           <w:sz w:val="28"/>
         </w:rPr>
       </w:pPr>
+      <w:r>
+        <w:rPr>
+          <w:rStyle w:val="Hiperligao"/>
+          <w:rFonts w:ascii="Times New Roman" w:hAnsi="Times New Roman" w:cs="Times New Roman"/>
+          <w:color w:val="auto"/>
+          <w:sz w:val="28"/>
+          <w:u w:val="none"/>
+        </w:rPr>
+        <w:t>[</w:t>
+      </w:r>
+      <w:r>
+        <w:rPr>
+          <w:rStyle w:val="Hiperligao"/>
+          <w:rFonts w:ascii="Times New Roman" w:hAnsi="Times New Roman" w:cs="Times New Roman"/>
+          <w:color w:val="auto"/>
+          <w:sz w:val="28"/>
+          <w:u w:val="none"/>
+        </w:rPr>
+        <w:t>7</w:t>
+      </w:r>
+      <w:r>
+        <w:rPr>
+          <w:rStyle w:val="Hiperligao"/>
+          <w:rFonts w:ascii="Times New Roman" w:hAnsi="Times New Roman" w:cs="Times New Roman"/>
+          <w:color w:val="auto"/>
+          <w:sz w:val="28"/>
+          <w:u w:val="none"/>
+        </w:rPr>
+        <w:t>]</w:t>
+      </w:r>
+      <w:r>
+        <w:rPr>
+          <w:rStyle w:val="Hiperligao"/>
+          <w:rFonts w:ascii="Times New Roman" w:hAnsi="Times New Roman" w:cs="Times New Roman"/>
+          <w:color w:val="auto"/>
+          <w:sz w:val="28"/>
+          <w:u w:val="none"/>
+        </w:rPr>
+        <w:t xml:space="preserve"> </w:t>
+      </w:r>
+      <w:r>
+        <w:rPr>
+          <w:rStyle w:val="Hiperligao"/>
+          <w:rFonts w:ascii="Times New Roman" w:hAnsi="Times New Roman" w:cs="Times New Roman"/>
+          <w:b/>
+          <w:i/>
+          <w:color w:val="auto"/>
+          <w:sz w:val="28"/>
+        </w:rPr>
+        <w:t>S</w:t>
+      </w:r>
+      <w:r>
+        <w:rPr>
+          <w:rStyle w:val="Hiperligao"/>
+          <w:rFonts w:ascii="Times New Roman" w:hAnsi="Times New Roman" w:cs="Times New Roman"/>
+          <w:b/>
+          <w:i/>
+          <w:color w:val="auto"/>
+          <w:sz w:val="28"/>
+        </w:rPr>
+        <w:t>lides HL7</w:t>
+      </w:r>
     </w:p>
     <w:p>
       <w:pPr>
@@ -19409,18 +20166,67 @@
         <w:jc w:val="both"/>
         <w:rPr>
           <w:rFonts w:ascii="Times New Roman" w:hAnsi="Times New Roman" w:cs="Times New Roman"/>
-          <w:b/>
-          <w:i/>
           <w:sz w:val="28"/>
         </w:rPr>
       </w:pPr>
+      <w:r>
+        <w:rPr>
+          <w:rStyle w:val="Hiperligao"/>
+          <w:rFonts w:ascii="Times New Roman" w:hAnsi="Times New Roman" w:cs="Times New Roman"/>
+          <w:color w:val="auto"/>
+          <w:sz w:val="28"/>
+          <w:u w:val="none"/>
+        </w:rPr>
+        <w:tab/>
+      </w:r>
+      <w:r>
+        <w:rPr>
+          <w:rStyle w:val="Hiperligao"/>
+          <w:rFonts w:ascii="Times New Roman" w:hAnsi="Times New Roman" w:cs="Times New Roman"/>
+          <w:color w:val="auto"/>
+          <w:sz w:val="28"/>
+          <w:u w:val="none"/>
+        </w:rPr>
+        <w:sym w:font="Wingdings" w:char="F0E0"/>
+      </w:r>
+      <w:r>
+        <w:rPr>
+          <w:rStyle w:val="Hiperligao"/>
+          <w:rFonts w:ascii="Times New Roman" w:hAnsi="Times New Roman" w:cs="Times New Roman"/>
+          <w:color w:val="auto"/>
+          <w:sz w:val="28"/>
+          <w:u w:val="none"/>
+        </w:rPr>
+        <w:t xml:space="preserve">acedido em </w:t>
+      </w:r>
+      <w:r>
+        <w:rPr>
+          <w:rStyle w:val="Hiperligao"/>
+          <w:rFonts w:ascii="Times New Roman" w:hAnsi="Times New Roman" w:cs="Times New Roman"/>
+          <w:color w:val="auto"/>
+          <w:sz w:val="28"/>
+          <w:u w:val="none"/>
+        </w:rPr>
+        <w:t>29/05</w:t>
+      </w:r>
+      <w:r>
+        <w:rPr>
+          <w:rStyle w:val="Hiperligao"/>
+          <w:rFonts w:ascii="Times New Roman" w:hAnsi="Times New Roman" w:cs="Times New Roman"/>
+          <w:color w:val="auto"/>
+          <w:sz w:val="28"/>
+          <w:u w:val="none"/>
+        </w:rPr>
+        <w:t>/2018</w:t>
+      </w:r>
     </w:p>
     <w:p>
       <w:pPr>
         <w:tabs>
           <w:tab w:val="left" w:pos="1545"/>
         </w:tabs>
-        <w:jc w:val="center"/>
+        <w:spacing w:line="360" w:lineRule="auto"/>
+        <w:jc w:val="both"/>
         <w:rPr>
           <w:rFonts w:ascii="Times New Roman" w:hAnsi="Times New Roman" w:cs="Times New Roman"/>
           <w:b/>
@@ -19428,13 +20234,110 @@
           <w:sz w:val="28"/>
         </w:rPr>
       </w:pPr>
+      <w:r>
+        <w:rPr>
+          <w:rStyle w:val="Hiperligao"/>
+          <w:rFonts w:ascii="Times New Roman" w:hAnsi="Times New Roman" w:cs="Times New Roman"/>
+          <w:color w:val="auto"/>
+          <w:sz w:val="28"/>
+          <w:u w:val="none"/>
+        </w:rPr>
+        <w:t>[</w:t>
+      </w:r>
+      <w:r>
+        <w:rPr>
+          <w:rStyle w:val="Hiperligao"/>
+          <w:rFonts w:ascii="Times New Roman" w:hAnsi="Times New Roman" w:cs="Times New Roman"/>
+          <w:color w:val="auto"/>
+          <w:sz w:val="28"/>
+          <w:u w:val="none"/>
+        </w:rPr>
+        <w:t>8</w:t>
+      </w:r>
+      <w:r>
+        <w:rPr>
+          <w:rStyle w:val="Hiperligao"/>
+          <w:rFonts w:ascii="Times New Roman" w:hAnsi="Times New Roman" w:cs="Times New Roman"/>
+          <w:color w:val="auto"/>
+          <w:sz w:val="28"/>
+          <w:u w:val="none"/>
+        </w:rPr>
+        <w:t>]</w:t>
+      </w:r>
+      <w:r>
+        <w:rPr>
+          <w:rStyle w:val="Hiperligao"/>
+          <w:rFonts w:ascii="Times New Roman" w:hAnsi="Times New Roman" w:cs="Times New Roman"/>
+          <w:color w:val="auto"/>
+          <w:sz w:val="28"/>
+          <w:u w:val="none"/>
+        </w:rPr>
+        <w:t xml:space="preserve"> </w:t>
+      </w:r>
+      <w:hyperlink r:id="rId41" w:history="1">
+        <w:r>
+          <w:rPr>
+            <w:rStyle w:val="Hiperligao"/>
+            <w:rFonts w:ascii="Times New Roman" w:hAnsi="Times New Roman" w:cs="Times New Roman"/>
+            <w:b/>
+            <w:i/>
+            <w:color w:val="auto"/>
+            <w:sz w:val="28"/>
+          </w:rPr>
+          <w:t>http://ambrasaude.com.br/dicom-entenda-o-desafio-da-padronizacao-de-imagens-medicas/</w:t>
+        </w:r>
+      </w:hyperlink>
     </w:p>
     <w:p>
       <w:pPr>
         <w:tabs>
           <w:tab w:val="left" w:pos="1545"/>
         </w:tabs>
-        <w:jc w:val="center"/>
+        <w:spacing w:line="360" w:lineRule="auto"/>
+        <w:jc w:val="both"/>
+        <w:rPr>
+          <w:rFonts w:ascii="Times New Roman" w:hAnsi="Times New Roman" w:cs="Times New Roman"/>
+          <w:sz w:val="28"/>
+        </w:rPr>
+      </w:pPr>
+      <w:r>
+        <w:rPr>
+          <w:rStyle w:val="Hiperligao"/>
+          <w:rFonts w:ascii="Times New Roman" w:hAnsi="Times New Roman" w:cs="Times New Roman"/>
+          <w:color w:val="auto"/>
+          <w:sz w:val="28"/>
+          <w:u w:val="none"/>
+        </w:rPr>
+        <w:tab/>
+      </w:r>
+      <w:r>
+        <w:rPr>
+          <w:rStyle w:val="Hiperligao"/>
+          <w:rFonts w:ascii="Times New Roman" w:hAnsi="Times New Roman" w:cs="Times New Roman"/>
+          <w:color w:val="auto"/>
+          <w:sz w:val="28"/>
+          <w:u w:val="none"/>
+        </w:rPr>
+        <w:sym w:font="Wingdings" w:char="F0E0"/>
+      </w:r>
+      <w:r>
+        <w:rPr>
+          <w:rStyle w:val="Hiperligao"/>
+          <w:rFonts w:ascii="Times New Roman" w:hAnsi="Times New Roman" w:cs="Times New Roman"/>
+          <w:color w:val="auto"/>
+          <w:sz w:val="28"/>
+          <w:u w:val="none"/>
+        </w:rPr>
+        <w:t>acedido em 29/05/2018</w:t>
+      </w:r>
+    </w:p>
+    <w:p>
+      <w:pPr>
+        <w:tabs>
+          <w:tab w:val="left" w:pos="1545"/>
+        </w:tabs>
+        <w:spacing w:line="360" w:lineRule="auto"/>
+        <w:jc w:val="both"/>
         <w:rPr>
           <w:rFonts w:ascii="Times New Roman" w:hAnsi="Times New Roman" w:cs="Times New Roman"/>
           <w:b/>
@@ -19442,13 +20345,65 @@
           <w:sz w:val="28"/>
         </w:rPr>
       </w:pPr>
+      <w:r>
+        <w:rPr>
+          <w:rStyle w:val="Hiperligao"/>
+          <w:rFonts w:ascii="Times New Roman" w:hAnsi="Times New Roman" w:cs="Times New Roman"/>
+          <w:color w:val="auto"/>
+          <w:sz w:val="28"/>
+          <w:u w:val="none"/>
+        </w:rPr>
+        <w:t>[</w:t>
+      </w:r>
+      <w:r>
+        <w:rPr>
+          <w:rStyle w:val="Hiperligao"/>
+          <w:rFonts w:ascii="Times New Roman" w:hAnsi="Times New Roman" w:cs="Times New Roman"/>
+          <w:color w:val="auto"/>
+          <w:sz w:val="28"/>
+          <w:u w:val="none"/>
+        </w:rPr>
+        <w:t>9</w:t>
+      </w:r>
+      <w:r>
+        <w:rPr>
+          <w:rStyle w:val="Hiperligao"/>
+          <w:rFonts w:ascii="Times New Roman" w:hAnsi="Times New Roman" w:cs="Times New Roman"/>
+          <w:color w:val="auto"/>
+          <w:sz w:val="28"/>
+          <w:u w:val="none"/>
+        </w:rPr>
+        <w:t>]</w:t>
+      </w:r>
+      <w:r>
+        <w:rPr>
+          <w:rStyle w:val="Hiperligao"/>
+          <w:rFonts w:ascii="Times New Roman" w:hAnsi="Times New Roman" w:cs="Times New Roman"/>
+          <w:color w:val="auto"/>
+          <w:sz w:val="28"/>
+          <w:u w:val="none"/>
+        </w:rPr>
+        <w:t xml:space="preserve"> </w:t>
+      </w:r>
+      <w:hyperlink r:id="rId42" w:history="1">
+        <w:r>
+          <w:rPr>
+            <w:rStyle w:val="Hiperligao"/>
+            <w:rFonts w:ascii="Times New Roman" w:hAnsi="Times New Roman" w:cs="Times New Roman"/>
+            <w:b/>
+            <w:i/>
+            <w:color w:val="auto"/>
+            <w:sz w:val="28"/>
+          </w:rPr>
+          <w:t>https://pt.wikipedia.org/wiki/Diagrama_de_classes</w:t>
+        </w:r>
+      </w:hyperlink>
     </w:p>
     <w:p>
       <w:pPr>
         <w:tabs>
           <w:tab w:val="left" w:pos="1545"/>
         </w:tabs>
-        <w:jc w:val="center"/>
         <w:rPr>
           <w:rFonts w:ascii="Times New Roman" w:hAnsi="Times New Roman" w:cs="Times New Roman"/>
           <w:b/>
@@ -19456,64 +20411,40 @@
           <w:sz w:val="28"/>
         </w:rPr>
       </w:pPr>
-    </w:p>
-    <w:p>
-      <w:pPr>
-        <w:tabs>
-          <w:tab w:val="left" w:pos="1545"/>
-        </w:tabs>
-        <w:jc w:val="both"/>
-        <w:rPr>
-          <w:rFonts w:ascii="Arial" w:hAnsi="Arial" w:cs="Arial"/>
-          <w:sz w:val="24"/>
-          <w:u w:val="single"/>
-        </w:rPr>
-      </w:pPr>
-    </w:p>
-    <w:p>
-      <w:pPr>
-        <w:tabs>
-          <w:tab w:val="left" w:pos="1545"/>
-        </w:tabs>
-        <w:jc w:val="both"/>
-        <w:rPr>
-          <w:rFonts w:ascii="Arial" w:hAnsi="Arial" w:cs="Arial"/>
-          <w:sz w:val="24"/>
-          <w:u w:val="single"/>
-        </w:rPr>
-      </w:pPr>
-    </w:p>
-    <w:p>
-      <w:pPr>
-        <w:tabs>
-          <w:tab w:val="left" w:pos="1545"/>
-        </w:tabs>
-        <w:jc w:val="both"/>
-        <w:rPr>
-          <w:rFonts w:ascii="Arial" w:hAnsi="Arial" w:cs="Arial"/>
-          <w:b/>
-          <w:i/>
-          <w:sz w:val="24"/>
-        </w:rPr>
-      </w:pPr>
-    </w:p>
-    <w:p>
-      <w:pPr>
-        <w:tabs>
-          <w:tab w:val="left" w:pos="1545"/>
-        </w:tabs>
-        <w:jc w:val="both"/>
-        <w:rPr>
-          <w:rFonts w:ascii="Arial" w:hAnsi="Arial" w:cs="Arial"/>
-          <w:b/>
-          <w:i/>
-          <w:sz w:val="24"/>
-        </w:rPr>
-      </w:pPr>
+      <w:r>
+        <w:rPr>
+          <w:rStyle w:val="Hiperligao"/>
+          <w:rFonts w:ascii="Times New Roman" w:hAnsi="Times New Roman" w:cs="Times New Roman"/>
+          <w:color w:val="auto"/>
+          <w:sz w:val="28"/>
+          <w:u w:val="none"/>
+        </w:rPr>
+        <w:tab/>
+      </w:r>
+      <w:r>
+        <w:rPr>
+          <w:rStyle w:val="Hiperligao"/>
+          <w:rFonts w:ascii="Times New Roman" w:hAnsi="Times New Roman" w:cs="Times New Roman"/>
+          <w:color w:val="auto"/>
+          <w:sz w:val="28"/>
+          <w:u w:val="none"/>
+        </w:rPr>
+        <w:sym w:font="Wingdings" w:char="F0E0"/>
+      </w:r>
+      <w:r>
+        <w:rPr>
+          <w:rStyle w:val="Hiperligao"/>
+          <w:rFonts w:ascii="Times New Roman" w:hAnsi="Times New Roman" w:cs="Times New Roman"/>
+          <w:color w:val="auto"/>
+          <w:sz w:val="28"/>
+          <w:u w:val="none"/>
+        </w:rPr>
+        <w:t>acedido em 16/05/2018</w:t>
+      </w:r>
     </w:p>
     <w:sectPr>
-      <w:headerReference w:type="default" r:id="rId39"/>
-      <w:footerReference w:type="default" r:id="rId40"/>
+      <w:headerReference w:type="default" r:id="rId43"/>
+      <w:footerReference w:type="default" r:id="rId44"/>
       <w:pgSz w:w="11907" w:h="16839"/>
       <w:pgMar w:top="1417" w:right="1701" w:bottom="1417" w:left="1701" w:header="454" w:footer="709" w:gutter="0"/>
       <w:pgNumType w:start="1"/>
@@ -19797,7 +20728,7 @@
               <v:stroke joinstyle="miter"/>
               <v:path gradientshapeok="t" o:connecttype="rect"/>
             </v:shapetype>
-            <v:shape id="_x0000_s1047" type="#_x0000_t202" style="position:absolute;margin-left:411pt;margin-top:-12.35pt;width:168pt;height:44.25pt;z-index:251665920;visibility:visible;mso-wrap-style:square;mso-width-percent:0;mso-height-percent:0;mso-wrap-distance-left:9pt;mso-wrap-distance-top:3.6pt;mso-wrap-distance-right:9pt;mso-wrap-distance-bottom:3.6pt;mso-position-horizontal:absolute;mso-position-horizontal-relative:page;mso-position-vertical:absolute;mso-position-vertical-relative:text;mso-width-percent:0;mso-height-percent:0;mso-width-relative:margin;mso-height-relative:margin;v-text-anchor:top" o:gfxdata="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" filled="f" stroked="f">
+            <v:shape id="_x0000_s1050" type="#_x0000_t202" style="position:absolute;margin-left:411pt;margin-top:-12.35pt;width:168pt;height:44.25pt;z-index:251665920;visibility:visible;mso-wrap-style:square;mso-width-percent:0;mso-height-percent:0;mso-wrap-distance-left:9pt;mso-wrap-distance-top:3.6pt;mso-wrap-distance-right:9pt;mso-wrap-distance-bottom:3.6pt;mso-position-horizontal:absolute;mso-position-horizontal-relative:page;mso-position-vertical:absolute;mso-position-vertical-relative:text;mso-width-percent:0;mso-height-percent:0;mso-width-relative:margin;mso-height-relative:margin;v-text-anchor:top" o:gfxdata="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" filled="f" stroked="f">
               <v:textbox>
                 <w:txbxContent>
                   <w:p>
@@ -19999,7 +20930,7 @@
         </mc:Choice>
         <mc:Fallback>
           <w:pict>
-            <v:shape w14:anchorId="4BA83842" id="Caixa de Texto 221" o:spid="_x0000_s1048" type="#_x0000_t202" style="position:absolute;margin-left:258.75pt;margin-top:808.75pt;width:71.8pt;height:13.45pt;z-index:251683328;visibility:visible;mso-wrap-style:square;mso-width-percent:1000;mso-height-percent:0;mso-wrap-distance-left:9pt;mso-wrap-distance-top:0;mso-wrap-distance-right:9pt;mso-wrap-distance-bottom:0;mso-position-horizontal:absolute;mso-position-horizontal-relative:page;mso-position-vertical:absolute;mso-position-vertical-relative:top-margin-area;mso-width-percent:1000;mso-height-percent:0;mso-width-relative:right-margin-area;mso-height-relative:page;v-text-anchor:middle" o:gfxdata="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" o:allowincell="f" fillcolor="black [3200]" strokecolor="white [3201]" strokeweight="3.25pt">
+            <v:shape w14:anchorId="4BA83842" id="Caixa de Texto 221" o:spid="_x0000_s1051" type="#_x0000_t202" style="position:absolute;margin-left:258.75pt;margin-top:808.75pt;width:71.8pt;height:13.45pt;z-index:251683328;visibility:visible;mso-wrap-style:square;mso-width-percent:1000;mso-height-percent:0;mso-wrap-distance-left:9pt;mso-wrap-distance-top:0;mso-wrap-distance-right:9pt;mso-wrap-distance-bottom:0;mso-position-horizontal:absolute;mso-position-horizontal-relative:page;mso-position-vertical:absolute;mso-position-vertical-relative:top-margin-area;mso-width-percent:1000;mso-height-percent:0;mso-width-relative:right-margin-area;mso-height-relative:page;v-text-anchor:middle" o:gfxdata="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" o:allowincell="f" fillcolor="black [3200]" strokecolor="white [3201]" strokeweight="3.25pt">
               <v:textbox style="mso-fit-shape-to-text:t" inset=",0,,0">
                 <w:txbxContent>
                   <w:p>
@@ -20203,7 +21134,7 @@
               <v:stroke joinstyle="miter"/>
               <v:path gradientshapeok="t" o:connecttype="rect"/>
             </v:shapetype>
-            <v:shape id="Caixa de Texto 14" o:spid="_x0000_s1044" type="#_x0000_t202" style="position:absolute;margin-left:346.75pt;margin-top:-48.2pt;width:140.4pt;height:21.75pt;z-index:251691520;visibility:visible;mso-wrap-style:square;mso-width-percent:300;mso-height-percent:0;mso-wrap-distance-left:14.4pt;mso-wrap-distance-top:0;mso-wrap-distance-right:14.4pt;mso-wrap-distance-bottom:0;mso-position-horizontal:absolute;mso-position-horizontal-relative:margin;mso-position-vertical:absolute;mso-position-vertical-relative:margin;mso-width-percent:300;mso-height-percent:0;mso-width-relative:margin;mso-height-relative:margin;v-text-anchor:top" o:gfxdata="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" filled="f" fillcolor="white [3212]" stroked="f">
+            <v:shape id="Caixa de Texto 14" o:spid="_x0000_s1047" type="#_x0000_t202" style="position:absolute;margin-left:346.75pt;margin-top:-48.2pt;width:140.4pt;height:21.75pt;z-index:251691520;visibility:visible;mso-wrap-style:square;mso-width-percent:300;mso-height-percent:0;mso-wrap-distance-left:14.4pt;mso-wrap-distance-top:0;mso-wrap-distance-right:14.4pt;mso-wrap-distance-bottom:0;mso-position-horizontal:absolute;mso-position-horizontal-relative:margin;mso-position-vertical:absolute;mso-position-vertical-relative:margin;mso-width-percent:300;mso-height-percent:0;mso-width-relative:margin;mso-height-relative:margin;v-text-anchor:top" o:gfxdata="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" filled="f" fillcolor="white [3212]" stroked="f">
               <v:textbox>
                 <w:txbxContent>
                   <w:p>
@@ -20353,7 +21284,7 @@
         </mc:Choice>
         <mc:Fallback>
           <w:pict>
-            <v:shape w14:anchorId="75E03E4C" id="_x0000_s1045" type="#_x0000_t202" style="position:absolute;margin-left:-50.25pt;margin-top:-47.45pt;width:140.4pt;height:21.75pt;z-index:251687424;visibility:visible;mso-wrap-style:square;mso-width-percent:300;mso-height-percent:0;mso-wrap-distance-left:14.4pt;mso-wrap-distance-top:0;mso-wrap-distance-right:14.4pt;mso-wrap-distance-bottom:0;mso-position-horizontal:absolute;mso-position-horizontal-relative:margin;mso-position-vertical:absolute;mso-position-vertical-relative:margin;mso-width-percent:300;mso-height-percent:0;mso-width-relative:margin;mso-height-relative:margin;v-text-anchor:top" o:gfxdata="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" filled="f" fillcolor="white [3212]" stroked="f">
+            <v:shape w14:anchorId="75E03E4C" id="_x0000_s1048" type="#_x0000_t202" style="position:absolute;margin-left:-50.25pt;margin-top:-47.45pt;width:140.4pt;height:21.75pt;z-index:251687424;visibility:visible;mso-wrap-style:square;mso-width-percent:300;mso-height-percent:0;mso-wrap-distance-left:14.4pt;mso-wrap-distance-top:0;mso-wrap-distance-right:14.4pt;mso-wrap-distance-bottom:0;mso-position-horizontal:absolute;mso-position-horizontal-relative:margin;mso-position-vertical:absolute;mso-position-vertical-relative:margin;mso-width-percent:300;mso-height-percent:0;mso-width-relative:margin;mso-height-relative:margin;v-text-anchor:top" o:gfxdata="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" filled="f" fillcolor="white [3212]" stroked="f">
               <v:textbox>
                 <w:txbxContent>
                   <w:p>
@@ -20494,7 +21425,7 @@
         </mc:Choice>
         <mc:Fallback>
           <w:pict>
-            <v:shape w14:anchorId="75E03E4C" id="_x0000_s1046" type="#_x0000_t202" style="position:absolute;margin-left:0;margin-top:-47.6pt;width:180.75pt;height:21.75pt;z-index:251689472;visibility:visible;mso-wrap-style:square;mso-width-percent:0;mso-height-percent:0;mso-wrap-distance-left:14.4pt;mso-wrap-distance-top:0;mso-wrap-distance-right:14.4pt;mso-wrap-distance-bottom:0;mso-position-horizontal:center;mso-position-horizontal-relative:margin;mso-position-vertical:absolute;mso-position-vertical-relative:margin;mso-width-percent:0;mso-height-percent:0;mso-width-relative:margin;mso-height-relative:margin;v-text-anchor:top" o:gfxdata="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" filled="f" fillcolor="white [3212]" stroked="f">
+            <v:shape w14:anchorId="75E03E4C" id="_x0000_s1049" type="#_x0000_t202" style="position:absolute;margin-left:0;margin-top:-47.6pt;width:180.75pt;height:21.75pt;z-index:251689472;visibility:visible;mso-wrap-style:square;mso-width-percent:0;mso-height-percent:0;mso-wrap-distance-left:14.4pt;mso-wrap-distance-top:0;mso-wrap-distance-right:14.4pt;mso-wrap-distance-bottom:0;mso-position-horizontal:center;mso-position-horizontal-relative:margin;mso-position-vertical:absolute;mso-position-vertical-relative:margin;mso-width-percent:0;mso-height-percent:0;mso-width-relative:margin;mso-height-relative:margin;v-text-anchor:top" o:gfxdata="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" filled="f" fillcolor="white [3212]" stroked="f">
               <v:textbox>
                 <w:txbxContent>
                   <w:p>
@@ -21773,7 +22704,7 @@
   <w:abstractNum w:abstractNumId="12" w15:restartNumberingAfterBreak="0">
     <w:nsid w:val="6E90673C"/>
     <w:multiLevelType w:val="hybridMultilevel"/>
-    <w:tmpl w:val="8D545DAE"/>
+    <w:tmpl w:val="F24CF236"/>
     <w:lvl w:ilvl="0" w:tplc="08160001">
       <w:start w:val="1"/>
       <w:numFmt w:val="bullet"/>
@@ -24052,7 +24983,7 @@
     <w:charset w:val="00"/>
     <w:family w:val="roman"/>
     <w:pitch w:val="variable"/>
-    <w:sig w:usb0="E0002AFF" w:usb1="C0007843" w:usb2="00000009" w:usb3="00000000" w:csb0="000001FF" w:csb1="00000000"/>
+    <w:sig w:usb0="E0002EFF" w:usb1="C000785B" w:usb2="00000009" w:usb3="00000000" w:csb0="000001FF" w:csb1="00000000"/>
   </w:font>
   <w:font w:name="Symbol">
     <w:panose1 w:val="05050102010706020507"/>
@@ -24080,7 +25011,7 @@
     <w:charset w:val="00"/>
     <w:family w:val="swiss"/>
     <w:pitch w:val="variable"/>
-    <w:sig w:usb0="E0002AFF" w:usb1="C0007843" w:usb2="00000009" w:usb3="00000000" w:csb0="000001FF" w:csb1="00000000"/>
+    <w:sig w:usb0="E0002EFF" w:usb1="C000785B" w:usb2="00000009" w:usb3="00000000" w:csb0="000001FF" w:csb1="00000000"/>
   </w:font>
   <w:font w:name="Arial Black">
     <w:panose1 w:val="020B0A04020102020204"/>
@@ -24101,14 +25032,14 @@
     <w:charset w:val="00"/>
     <w:family w:val="swiss"/>
     <w:pitch w:val="variable"/>
-    <w:sig w:usb0="E00002FF" w:usb1="4000ACFF" w:usb2="00000001" w:usb3="00000000" w:csb0="0000019F" w:csb1="00000000"/>
+    <w:sig w:usb0="E0002AFF" w:usb1="C000247B" w:usb2="00000009" w:usb3="00000000" w:csb0="000001FF" w:csb1="00000000"/>
   </w:font>
   <w:font w:name="Calibri Light">
     <w:panose1 w:val="020F0302020204030204"/>
     <w:charset w:val="00"/>
     <w:family w:val="swiss"/>
     <w:pitch w:val="variable"/>
-    <w:sig w:usb0="A00002EF" w:usb1="4000207B" w:usb2="00000000" w:usb3="00000000" w:csb0="0000009F" w:csb1="00000000"/>
+    <w:sig w:usb0="E0002AFF" w:usb1="C000247B" w:usb2="00000009" w:usb3="00000000" w:csb0="000001FF" w:csb1="00000000"/>
   </w:font>
 </w:fonts>
 </file>
@@ -24155,6 +25086,7 @@
     <w:rsid w:val="00765AE6"/>
     <w:rsid w:val="008527DB"/>
     <w:rsid w:val="008C4DEE"/>
+    <w:rsid w:val="00904B07"/>
     <w:rsid w:val="009A41EF"/>
     <w:rsid w:val="009D5BEB"/>
     <w:rsid w:val="00B86D60"/>
@@ -25076,7 +26008,7 @@
 </file>
 
 <file path=customXml/itemProps2.xml><?xml version="1.0" encoding="utf-8"?>
-<ds:datastoreItem xmlns:ds="http://schemas.openxmlformats.org/officeDocument/2006/customXml" ds:itemID="{AC443519-EBA1-4DF6-9B5D-0BA20EA82BF8}">
+<ds:datastoreItem xmlns:ds="http://schemas.openxmlformats.org/officeDocument/2006/customXml" ds:itemID="{FD947152-75B3-4FAE-BE81-87A2CAF5B26A}">
   <ds:schemaRefs>
     <ds:schemaRef ds:uri="http://schemas.openxmlformats.org/officeDocument/2006/bibliography"/>
   </ds:schemaRefs>

</xml_diff>